<commit_message>
Agregue un atributo en el diagrama clases y el tp en word actualizado
</commit_message>
<xml_diff>
--- a/Diagrama de clases - Mockups - Curtoni, Gonzalez, Sanchez.docx
+++ b/Diagrama de clases - Mockups - Curtoni, Gonzalez, Sanchez.docx
@@ -507,7 +507,17 @@
                                 <w:sz w:val="28"/>
                                 <w:szCs w:val="28"/>
                               </w:rPr>
-                              <w:t>Diagrama de clases y mockups</w:t>
+                              <w:t>Diagrama de clases - M</w:t>
+                            </w:r>
+                            <w:r>
+                              <w:rPr>
+                                <w:rFonts w:asciiTheme="majorHAnsi" w:hAnsiTheme="majorHAnsi"/>
+                                <w:i/>
+                                <w:color w:val="A6A6A6" w:themeColor="background1" w:themeShade="A6"/>
+                                <w:sz w:val="28"/>
+                                <w:szCs w:val="28"/>
+                              </w:rPr>
+                              <w:t>ockups</w:t>
                             </w:r>
                           </w:p>
                           <w:p>
@@ -737,6 +747,10 @@
           </mc:Choice>
           <mc:Fallback>
             <w:pict>
+              <v:shapetype id="_x0000_t202" coordsize="21600,21600" o:spt="202" path="m,l,21600r21600,l21600,xe">
+                <v:stroke joinstyle="miter"/>
+                <v:path gradientshapeok="t" o:connecttype="rect"/>
+              </v:shapetype>
               <v:shape id="Cuadro de texto 7" o:spid="_x0000_s1027" type="#_x0000_t202" style="position:absolute;margin-left:74.7pt;margin-top:128.7pt;width:276pt;height:244.5pt;z-index:251661312;visibility:visible;mso-wrap-style:square;mso-width-percent:0;mso-height-percent:0;mso-wrap-distance-left:9pt;mso-wrap-distance-top:0;mso-wrap-distance-right:9pt;mso-wrap-distance-bottom:0;mso-position-horizontal:absolute;mso-position-horizontal-relative:text;mso-position-vertical:absolute;mso-position-vertical-relative:text;mso-width-percent:0;mso-height-percent:0;mso-width-relative:margin;mso-height-relative:margin;v-text-anchor:top" o:gfxdata="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" fillcolor="white [3201]" stroked="f" strokeweight=".5pt">
                 <v:textbox>
                   <w:txbxContent>
@@ -818,7 +832,17 @@
                           <w:sz w:val="28"/>
                           <w:szCs w:val="28"/>
                         </w:rPr>
-                        <w:t>Diagrama de clases y mockups</w:t>
+                        <w:t>Diagrama de clases - M</w:t>
+                      </w:r>
+                      <w:r>
+                        <w:rPr>
+                          <w:rFonts w:asciiTheme="majorHAnsi" w:hAnsiTheme="majorHAnsi"/>
+                          <w:i/>
+                          <w:color w:val="A6A6A6" w:themeColor="background1" w:themeShade="A6"/>
+                          <w:sz w:val="28"/>
+                          <w:szCs w:val="28"/>
+                        </w:rPr>
+                        <w:t>ockups</w:t>
                       </w:r>
                     </w:p>
                     <w:p>
@@ -1054,18 +1078,18 @@
         </w:rPr>
         <w:lastRenderedPageBreak/>
         <w:drawing>
-          <wp:anchor distT="0" distB="0" distL="114300" distR="114300" simplePos="0" relativeHeight="251664384" behindDoc="0" locked="0" layoutInCell="1" allowOverlap="1" wp14:anchorId="328C4C82" wp14:editId="4B5FDF15">
+          <wp:anchor distT="0" distB="0" distL="114300" distR="114300" simplePos="0" relativeHeight="251664384" behindDoc="0" locked="0" layoutInCell="1" allowOverlap="1" wp14:anchorId="54709942" wp14:editId="7EB46D69">
             <wp:simplePos x="0" y="0"/>
             <wp:positionH relativeFrom="column">
-              <wp:posOffset>-861060</wp:posOffset>
+              <wp:posOffset>-699135</wp:posOffset>
             </wp:positionH>
             <wp:positionV relativeFrom="paragraph">
-              <wp:posOffset>506730</wp:posOffset>
+              <wp:posOffset>462280</wp:posOffset>
             </wp:positionV>
-            <wp:extent cx="7143750" cy="4511675"/>
-            <wp:effectExtent l="0" t="0" r="0" b="3175"/>
+            <wp:extent cx="6838950" cy="4341247"/>
+            <wp:effectExtent l="0" t="0" r="0" b="2540"/>
             <wp:wrapNone/>
-            <wp:docPr id="2" name="Imagen 2"/>
+            <wp:docPr id="36" name="Imagen 36"/>
             <wp:cNvGraphicFramePr>
               <a:graphicFrameLocks xmlns:a="http://schemas.openxmlformats.org/drawingml/2006/main" noChangeAspect="1"/>
             </wp:cNvGraphicFramePr>
@@ -1077,20 +1101,20 @@
                     <pic:cNvPicPr/>
                   </pic:nvPicPr>
                   <pic:blipFill rotWithShape="1">
-                    <a:blip r:embed="rId10">
+                    <a:blip r:embed="rId10" cstate="print">
                       <a:extLst>
                         <a:ext uri="{28A0092B-C50C-407E-A947-70E740481C1C}">
                           <a14:useLocalDpi xmlns:a14="http://schemas.microsoft.com/office/drawing/2010/main" val="0"/>
                         </a:ext>
                       </a:extLst>
                     </a:blip>
-                    <a:srcRect l="24162" t="21958" r="15521" b="10285"/>
+                    <a:srcRect l="22222" t="21331" r="16931" b="9971"/>
                     <a:stretch/>
                   </pic:blipFill>
                   <pic:spPr bwMode="auto">
                     <a:xfrm>
                       <a:off x="0" y="0"/>
-                      <a:ext cx="7143750" cy="4511675"/>
+                      <a:ext cx="6838950" cy="4341247"/>
                     </a:xfrm>
                     <a:prstGeom prst="rect">
                       <a:avLst/>
@@ -1199,16 +1223,7 @@
       <w:pPr>
         <w:rPr>
           <w:rFonts w:asciiTheme="majorHAnsi" w:hAnsiTheme="majorHAnsi"/>
-          <w:sz w:val="48"/>
-          <w:szCs w:val="48"/>
-        </w:rPr>
-      </w:pPr>
-    </w:p>
-    <w:p>
-      <w:pPr>
-        <w:rPr>
-          <w:rFonts w:asciiTheme="majorHAnsi" w:hAnsiTheme="majorHAnsi"/>
-          <w:sz w:val="48"/>
+          <w:sz w:val="32"/>
           <w:szCs w:val="48"/>
         </w:rPr>
       </w:pPr>
@@ -1336,13 +1351,81 @@
       <w:r>
         <w:rPr>
           <w:noProof/>
+          <w:lang w:eastAsia="es-AR"/>
+        </w:rPr>
+        <w:lastRenderedPageBreak/>
+        <w:drawing>
+          <wp:anchor distT="0" distB="0" distL="114300" distR="114300" simplePos="0" relativeHeight="251665408" behindDoc="0" locked="0" layoutInCell="1" allowOverlap="1" wp14:anchorId="2FFDEE95" wp14:editId="3BB69189">
+            <wp:simplePos x="0" y="0"/>
+            <wp:positionH relativeFrom="column">
+              <wp:posOffset>501015</wp:posOffset>
+            </wp:positionH>
+            <wp:positionV relativeFrom="paragraph">
+              <wp:posOffset>380365</wp:posOffset>
+            </wp:positionV>
+            <wp:extent cx="4343400" cy="233948"/>
+            <wp:effectExtent l="0" t="0" r="0" b="0"/>
+            <wp:wrapNone/>
+            <wp:docPr id="37" name="Imagen 37"/>
+            <wp:cNvGraphicFramePr>
+              <a:graphicFrameLocks xmlns:a="http://schemas.openxmlformats.org/drawingml/2006/main"/>
+            </wp:cNvGraphicFramePr>
+            <a:graphic xmlns:a="http://schemas.openxmlformats.org/drawingml/2006/main">
+              <a:graphicData uri="http://schemas.openxmlformats.org/drawingml/2006/picture">
+                <pic:pic xmlns:pic="http://schemas.openxmlformats.org/drawingml/2006/picture">
+                  <pic:nvPicPr>
+                    <pic:cNvPr id="0" name=""/>
+                    <pic:cNvPicPr preferRelativeResize="0"/>
+                  </pic:nvPicPr>
+                  <pic:blipFill rotWithShape="1">
+                    <a:blip r:embed="rId12" cstate="print">
+                      <a:extLst>
+                        <a:ext uri="{28A0092B-C50C-407E-A947-70E740481C1C}">
+                          <a14:useLocalDpi xmlns:a14="http://schemas.microsoft.com/office/drawing/2010/main" val="0"/>
+                        </a:ext>
+                      </a:extLst>
+                    </a:blip>
+                    <a:srcRect l="15697" t="16625" r="15873" b="76787"/>
+                    <a:stretch/>
+                  </pic:blipFill>
+                  <pic:spPr bwMode="auto">
+                    <a:xfrm>
+                      <a:off x="0" y="0"/>
+                      <a:ext cx="4343400" cy="233948"/>
+                    </a:xfrm>
+                    <a:prstGeom prst="rect">
+                      <a:avLst/>
+                    </a:prstGeom>
+                    <a:ln>
+                      <a:noFill/>
+                    </a:ln>
+                    <a:extLst>
+                      <a:ext uri="{53640926-AAD7-44D8-BBD7-CCE9431645EC}">
+                        <a14:shadowObscured xmlns:a14="http://schemas.microsoft.com/office/drawing/2010/main"/>
+                      </a:ext>
+                    </a:extLst>
+                  </pic:spPr>
+                </pic:pic>
+              </a:graphicData>
+            </a:graphic>
+            <wp14:sizeRelH relativeFrom="page">
+              <wp14:pctWidth>0</wp14:pctWidth>
+            </wp14:sizeRelH>
+            <wp14:sizeRelV relativeFrom="page">
+              <wp14:pctHeight>0</wp14:pctHeight>
+            </wp14:sizeRelV>
+          </wp:anchor>
+        </w:drawing>
+      </w:r>
+      <w:r>
+        <w:rPr>
+          <w:noProof/>
           <w:sz w:val="28"/>
           <w:szCs w:val="28"/>
           <w:lang w:eastAsia="es-AR"/>
         </w:rPr>
-        <w:lastRenderedPageBreak/>
         <w:drawing>
-          <wp:inline distT="0" distB="0" distL="0" distR="0" wp14:anchorId="56CAAD72" wp14:editId="386CC4F5">
+          <wp:inline distT="0" distB="0" distL="0" distR="0" wp14:anchorId="65FA1294" wp14:editId="45A7A17D">
             <wp:extent cx="4392000" cy="2563200"/>
             <wp:effectExtent l="0" t="0" r="8890" b="8890"/>
             <wp:docPr id="4" name="Imagen 4"/>
@@ -1354,72 +1437,6 @@
                 <pic:pic xmlns:pic="http://schemas.openxmlformats.org/drawingml/2006/picture">
                   <pic:nvPicPr>
                     <pic:cNvPr id="0" name="Picture 6"/>
-                    <pic:cNvPicPr preferRelativeResize="0">
-                      <a:picLocks noChangeAspect="1" noChangeArrowheads="1"/>
-                    </pic:cNvPicPr>
-                  </pic:nvPicPr>
-                  <pic:blipFill>
-                    <a:blip r:embed="rId12">
-                      <a:extLst>
-                        <a:ext uri="{28A0092B-C50C-407E-A947-70E740481C1C}">
-                          <a14:useLocalDpi xmlns:a14="http://schemas.microsoft.com/office/drawing/2010/main" val="0"/>
-                        </a:ext>
-                      </a:extLst>
-                    </a:blip>
-                    <a:srcRect/>
-                    <a:stretch>
-                      <a:fillRect/>
-                    </a:stretch>
-                  </pic:blipFill>
-                  <pic:spPr bwMode="auto">
-                    <a:xfrm>
-                      <a:off x="0" y="0"/>
-                      <a:ext cx="4392000" cy="2563200"/>
-                    </a:xfrm>
-                    <a:prstGeom prst="rect">
-                      <a:avLst/>
-                    </a:prstGeom>
-                    <a:noFill/>
-                    <a:ln>
-                      <a:noFill/>
-                    </a:ln>
-                  </pic:spPr>
-                </pic:pic>
-              </a:graphicData>
-            </a:graphic>
-          </wp:inline>
-        </w:drawing>
-      </w:r>
-    </w:p>
-    <w:p>
-      <w:pPr>
-        <w:jc w:val="center"/>
-        <w:rPr>
-          <w:rFonts w:asciiTheme="majorHAnsi" w:hAnsiTheme="majorHAnsi"/>
-          <w:sz w:val="28"/>
-          <w:szCs w:val="36"/>
-        </w:rPr>
-      </w:pPr>
-      <w:r>
-        <w:rPr>
-          <w:noProof/>
-          <w:sz w:val="28"/>
-          <w:szCs w:val="28"/>
-          <w:lang w:eastAsia="es-AR"/>
-        </w:rPr>
-        <w:drawing>
-          <wp:inline distT="0" distB="0" distL="0" distR="0" wp14:anchorId="1DBD5B04" wp14:editId="04595E68">
-            <wp:extent cx="4392000" cy="2563200"/>
-            <wp:effectExtent l="0" t="0" r="8890" b="8890"/>
-            <wp:docPr id="5" name="Imagen 5"/>
-            <wp:cNvGraphicFramePr>
-              <a:graphicFrameLocks xmlns:a="http://schemas.openxmlformats.org/drawingml/2006/main"/>
-            </wp:cNvGraphicFramePr>
-            <a:graphic xmlns:a="http://schemas.openxmlformats.org/drawingml/2006/main">
-              <a:graphicData uri="http://schemas.openxmlformats.org/drawingml/2006/picture">
-                <pic:pic xmlns:pic="http://schemas.openxmlformats.org/drawingml/2006/picture">
-                  <pic:nvPicPr>
-                    <pic:cNvPr id="0" name="Picture 4"/>
                     <pic:cNvPicPr preferRelativeResize="0">
                       <a:picLocks noChangeAspect="1" noChangeArrowheads="1"/>
                     </pic:cNvPicPr>
@@ -1464,20 +1481,27 @@
           <w:rFonts w:asciiTheme="majorHAnsi" w:hAnsiTheme="majorHAnsi"/>
           <w:sz w:val="28"/>
           <w:szCs w:val="36"/>
+          <w:u w:val="single"/>
         </w:rPr>
       </w:pPr>
       <w:r>
         <w:rPr>
           <w:noProof/>
-          <w:sz w:val="28"/>
-          <w:szCs w:val="28"/>
           <w:lang w:eastAsia="es-AR"/>
         </w:rPr>
         <w:drawing>
-          <wp:inline distT="0" distB="0" distL="0" distR="0" wp14:anchorId="0229C7FF" wp14:editId="17EA2322">
-            <wp:extent cx="4392000" cy="2563200"/>
-            <wp:effectExtent l="0" t="0" r="8890" b="8890"/>
-            <wp:docPr id="10" name="Imagen 10"/>
+          <wp:anchor distT="0" distB="0" distL="114300" distR="114300" simplePos="0" relativeHeight="251667456" behindDoc="0" locked="0" layoutInCell="1" allowOverlap="1" wp14:anchorId="52EF0BB3" wp14:editId="37A0C185">
+            <wp:simplePos x="0" y="0"/>
+            <wp:positionH relativeFrom="column">
+              <wp:posOffset>501015</wp:posOffset>
+            </wp:positionH>
+            <wp:positionV relativeFrom="paragraph">
+              <wp:posOffset>394335</wp:posOffset>
+            </wp:positionV>
+            <wp:extent cx="4343400" cy="233680"/>
+            <wp:effectExtent l="0" t="0" r="0" b="0"/>
+            <wp:wrapNone/>
+            <wp:docPr id="38" name="Imagen 38"/>
             <wp:cNvGraphicFramePr>
               <a:graphicFrameLocks xmlns:a="http://schemas.openxmlformats.org/drawingml/2006/main"/>
             </wp:cNvGraphicFramePr>
@@ -1485,7 +1509,69 @@
               <a:graphicData uri="http://schemas.openxmlformats.org/drawingml/2006/picture">
                 <pic:pic xmlns:pic="http://schemas.openxmlformats.org/drawingml/2006/picture">
                   <pic:nvPicPr>
-                    <pic:cNvPr id="0" name="Picture 5"/>
+                    <pic:cNvPr id="0" name=""/>
+                    <pic:cNvPicPr preferRelativeResize="0"/>
+                  </pic:nvPicPr>
+                  <pic:blipFill rotWithShape="1">
+                    <a:blip r:embed="rId12" cstate="print">
+                      <a:extLst>
+                        <a:ext uri="{28A0092B-C50C-407E-A947-70E740481C1C}">
+                          <a14:useLocalDpi xmlns:a14="http://schemas.microsoft.com/office/drawing/2010/main" val="0"/>
+                        </a:ext>
+                      </a:extLst>
+                    </a:blip>
+                    <a:srcRect l="15697" t="16625" r="15873" b="76787"/>
+                    <a:stretch/>
+                  </pic:blipFill>
+                  <pic:spPr bwMode="auto">
+                    <a:xfrm>
+                      <a:off x="0" y="0"/>
+                      <a:ext cx="4343400" cy="233680"/>
+                    </a:xfrm>
+                    <a:prstGeom prst="rect">
+                      <a:avLst/>
+                    </a:prstGeom>
+                    <a:ln>
+                      <a:noFill/>
+                    </a:ln>
+                    <a:extLst>
+                      <a:ext uri="{53640926-AAD7-44D8-BBD7-CCE9431645EC}">
+                        <a14:shadowObscured xmlns:a14="http://schemas.microsoft.com/office/drawing/2010/main"/>
+                      </a:ext>
+                    </a:extLst>
+                  </pic:spPr>
+                </pic:pic>
+              </a:graphicData>
+            </a:graphic>
+            <wp14:sizeRelH relativeFrom="page">
+              <wp14:pctWidth>0</wp14:pctWidth>
+            </wp14:sizeRelH>
+            <wp14:sizeRelV relativeFrom="page">
+              <wp14:pctHeight>0</wp14:pctHeight>
+            </wp14:sizeRelV>
+          </wp:anchor>
+        </w:drawing>
+      </w:r>
+      <w:r>
+        <w:rPr>
+          <w:noProof/>
+          <w:sz w:val="28"/>
+          <w:szCs w:val="28"/>
+          <w:lang w:eastAsia="es-AR"/>
+        </w:rPr>
+        <w:drawing>
+          <wp:inline distT="0" distB="0" distL="0" distR="0" wp14:anchorId="1D32B810" wp14:editId="3DCBFFC0">
+            <wp:extent cx="4392000" cy="2563200"/>
+            <wp:effectExtent l="0" t="0" r="8890" b="8890"/>
+            <wp:docPr id="5" name="Imagen 5"/>
+            <wp:cNvGraphicFramePr>
+              <a:graphicFrameLocks xmlns:a="http://schemas.openxmlformats.org/drawingml/2006/main"/>
+            </wp:cNvGraphicFramePr>
+            <a:graphic xmlns:a="http://schemas.openxmlformats.org/drawingml/2006/main">
+              <a:graphicData uri="http://schemas.openxmlformats.org/drawingml/2006/picture">
+                <pic:pic xmlns:pic="http://schemas.openxmlformats.org/drawingml/2006/picture">
+                  <pic:nvPicPr>
+                    <pic:cNvPr id="0" name="Picture 4"/>
                     <pic:cNvPicPr preferRelativeResize="0">
                       <a:picLocks noChangeAspect="1" noChangeArrowheads="1"/>
                     </pic:cNvPicPr>
@@ -1525,21 +1611,11 @@
     </w:p>
     <w:p>
       <w:pPr>
-        <w:jc w:val="both"/>
+        <w:jc w:val="center"/>
         <w:rPr>
           <w:rFonts w:asciiTheme="majorHAnsi" w:hAnsiTheme="majorHAnsi"/>
-          <w:sz w:val="48"/>
-          <w:szCs w:val="48"/>
-        </w:rPr>
-      </w:pPr>
-    </w:p>
-    <w:p>
-      <w:pPr>
-        <w:jc w:val="center"/>
-        <w:rPr>
-          <w:rFonts w:asciiTheme="majorHAnsi" w:hAnsiTheme="majorHAnsi"/>
-          <w:sz w:val="48"/>
-          <w:szCs w:val="48"/>
+          <w:sz w:val="28"/>
+          <w:szCs w:val="36"/>
         </w:rPr>
       </w:pPr>
       <w:r>
@@ -1549,12 +1625,11 @@
           <w:szCs w:val="28"/>
           <w:lang w:eastAsia="es-AR"/>
         </w:rPr>
-        <w:lastRenderedPageBreak/>
         <w:drawing>
-          <wp:inline distT="0" distB="0" distL="0" distR="0" wp14:anchorId="3DFA9A85" wp14:editId="5206A39A">
+          <wp:inline distT="0" distB="0" distL="0" distR="0" wp14:anchorId="0229C7FF" wp14:editId="17EA2322">
             <wp:extent cx="4392000" cy="2563200"/>
             <wp:effectExtent l="0" t="0" r="8890" b="8890"/>
-            <wp:docPr id="11" name="Imagen 11"/>
+            <wp:docPr id="10" name="Imagen 10"/>
             <wp:cNvGraphicFramePr>
               <a:graphicFrameLocks xmlns:a="http://schemas.openxmlformats.org/drawingml/2006/main"/>
             </wp:cNvGraphicFramePr>
@@ -1562,7 +1637,7 @@
               <a:graphicData uri="http://schemas.openxmlformats.org/drawingml/2006/picture">
                 <pic:pic xmlns:pic="http://schemas.openxmlformats.org/drawingml/2006/picture">
                   <pic:nvPicPr>
-                    <pic:cNvPr id="0" name="Picture 7"/>
+                    <pic:cNvPr id="0" name="Picture 5"/>
                     <pic:cNvPicPr preferRelativeResize="0">
                       <a:picLocks noChangeAspect="1" noChangeArrowheads="1"/>
                     </pic:cNvPicPr>
@@ -1602,6 +1677,257 @@
     </w:p>
     <w:p>
       <w:pPr>
+        <w:jc w:val="both"/>
+        <w:rPr>
+          <w:rFonts w:asciiTheme="majorHAnsi" w:hAnsiTheme="majorHAnsi"/>
+          <w:sz w:val="48"/>
+          <w:szCs w:val="48"/>
+        </w:rPr>
+      </w:pPr>
+    </w:p>
+    <w:p>
+      <w:pPr>
+        <w:jc w:val="center"/>
+        <w:rPr>
+          <w:rFonts w:asciiTheme="majorHAnsi" w:hAnsiTheme="majorHAnsi"/>
+          <w:sz w:val="48"/>
+          <w:szCs w:val="48"/>
+        </w:rPr>
+      </w:pPr>
+      <w:r>
+        <w:rPr>
+          <w:noProof/>
+          <w:lang w:eastAsia="es-AR"/>
+        </w:rPr>
+        <w:lastRenderedPageBreak/>
+        <w:drawing>
+          <wp:inline distT="0" distB="0" distL="0" distR="0" wp14:anchorId="3774A9AD" wp14:editId="369C56DC">
+            <wp:extent cx="4392000" cy="2563200"/>
+            <wp:effectExtent l="0" t="0" r="8890" b="8890"/>
+            <wp:docPr id="44" name="Imagen 44"/>
+            <wp:cNvGraphicFramePr>
+              <a:graphicFrameLocks xmlns:a="http://schemas.openxmlformats.org/drawingml/2006/main"/>
+            </wp:cNvGraphicFramePr>
+            <a:graphic xmlns:a="http://schemas.openxmlformats.org/drawingml/2006/main">
+              <a:graphicData uri="http://schemas.openxmlformats.org/drawingml/2006/picture">
+                <pic:pic xmlns:pic="http://schemas.openxmlformats.org/drawingml/2006/picture">
+                  <pic:nvPicPr>
+                    <pic:cNvPr id="0" name=""/>
+                    <pic:cNvPicPr preferRelativeResize="0"/>
+                  </pic:nvPicPr>
+                  <pic:blipFill rotWithShape="1">
+                    <a:blip r:embed="rId16"/>
+                    <a:srcRect l="15521" t="15998" r="15521" b="16245"/>
+                    <a:stretch/>
+                  </pic:blipFill>
+                  <pic:spPr bwMode="auto">
+                    <a:xfrm>
+                      <a:off x="0" y="0"/>
+                      <a:ext cx="4392000" cy="2563200"/>
+                    </a:xfrm>
+                    <a:prstGeom prst="rect">
+                      <a:avLst/>
+                    </a:prstGeom>
+                    <a:ln>
+                      <a:noFill/>
+                    </a:ln>
+                    <a:extLst>
+                      <a:ext uri="{53640926-AAD7-44D8-BBD7-CCE9431645EC}">
+                        <a14:shadowObscured xmlns:a14="http://schemas.microsoft.com/office/drawing/2010/main"/>
+                      </a:ext>
+                    </a:extLst>
+                  </pic:spPr>
+                </pic:pic>
+              </a:graphicData>
+            </a:graphic>
+          </wp:inline>
+        </w:drawing>
+      </w:r>
+    </w:p>
+    <w:p>
+      <w:pPr>
+        <w:jc w:val="center"/>
+        <w:rPr>
+          <w:rFonts w:asciiTheme="majorHAnsi" w:hAnsiTheme="majorHAnsi"/>
+          <w:sz w:val="48"/>
+          <w:szCs w:val="48"/>
+        </w:rPr>
+      </w:pPr>
+      <w:r>
+        <w:rPr>
+          <w:noProof/>
+          <w:lang w:eastAsia="es-AR"/>
+        </w:rPr>
+        <w:drawing>
+          <wp:inline distT="0" distB="0" distL="0" distR="0" wp14:anchorId="51881EEF" wp14:editId="25B4F4AB">
+            <wp:extent cx="4392000" cy="2563200"/>
+            <wp:effectExtent l="0" t="0" r="8890" b="8890"/>
+            <wp:docPr id="40" name="Imagen 40"/>
+            <wp:cNvGraphicFramePr>
+              <a:graphicFrameLocks xmlns:a="http://schemas.openxmlformats.org/drawingml/2006/main"/>
+            </wp:cNvGraphicFramePr>
+            <a:graphic xmlns:a="http://schemas.openxmlformats.org/drawingml/2006/main">
+              <a:graphicData uri="http://schemas.openxmlformats.org/drawingml/2006/picture">
+                <pic:pic xmlns:pic="http://schemas.openxmlformats.org/drawingml/2006/picture">
+                  <pic:nvPicPr>
+                    <pic:cNvPr id="0" name=""/>
+                    <pic:cNvPicPr preferRelativeResize="0"/>
+                  </pic:nvPicPr>
+                  <pic:blipFill rotWithShape="1">
+                    <a:blip r:embed="rId17"/>
+                    <a:srcRect l="15698" t="15999" r="15520" b="16244"/>
+                    <a:stretch/>
+                  </pic:blipFill>
+                  <pic:spPr bwMode="auto">
+                    <a:xfrm>
+                      <a:off x="0" y="0"/>
+                      <a:ext cx="4392000" cy="2563200"/>
+                    </a:xfrm>
+                    <a:prstGeom prst="rect">
+                      <a:avLst/>
+                    </a:prstGeom>
+                    <a:ln>
+                      <a:noFill/>
+                    </a:ln>
+                    <a:extLst>
+                      <a:ext uri="{53640926-AAD7-44D8-BBD7-CCE9431645EC}">
+                        <a14:shadowObscured xmlns:a14="http://schemas.microsoft.com/office/drawing/2010/main"/>
+                      </a:ext>
+                    </a:extLst>
+                  </pic:spPr>
+                </pic:pic>
+              </a:graphicData>
+            </a:graphic>
+          </wp:inline>
+        </w:drawing>
+      </w:r>
+    </w:p>
+    <w:p>
+      <w:pPr>
+        <w:rPr>
+          <w:rFonts w:asciiTheme="majorHAnsi" w:hAnsiTheme="majorHAnsi"/>
+          <w:sz w:val="48"/>
+          <w:szCs w:val="48"/>
+        </w:rPr>
+      </w:pPr>
+      <w:r>
+        <w:rPr>
+          <w:rFonts w:asciiTheme="majorHAnsi" w:hAnsiTheme="majorHAnsi"/>
+          <w:sz w:val="48"/>
+          <w:szCs w:val="48"/>
+        </w:rPr>
+        <w:tab/>
+      </w:r>
+      <w:r>
+        <w:rPr>
+          <w:noProof/>
+          <w:lang w:eastAsia="es-AR"/>
+        </w:rPr>
+        <w:drawing>
+          <wp:inline distT="0" distB="0" distL="0" distR="0" wp14:anchorId="4A500169" wp14:editId="562527C4">
+            <wp:extent cx="4392000" cy="2563200"/>
+            <wp:effectExtent l="0" t="0" r="8890" b="8890"/>
+            <wp:docPr id="41" name="Imagen 41"/>
+            <wp:cNvGraphicFramePr>
+              <a:graphicFrameLocks xmlns:a="http://schemas.openxmlformats.org/drawingml/2006/main"/>
+            </wp:cNvGraphicFramePr>
+            <a:graphic xmlns:a="http://schemas.openxmlformats.org/drawingml/2006/main">
+              <a:graphicData uri="http://schemas.openxmlformats.org/drawingml/2006/picture">
+                <pic:pic xmlns:pic="http://schemas.openxmlformats.org/drawingml/2006/picture">
+                  <pic:nvPicPr>
+                    <pic:cNvPr id="0" name=""/>
+                    <pic:cNvPicPr preferRelativeResize="0"/>
+                  </pic:nvPicPr>
+                  <pic:blipFill rotWithShape="1">
+                    <a:blip r:embed="rId18"/>
+                    <a:srcRect l="15521" t="16312" r="15521" b="15931"/>
+                    <a:stretch/>
+                  </pic:blipFill>
+                  <pic:spPr bwMode="auto">
+                    <a:xfrm>
+                      <a:off x="0" y="0"/>
+                      <a:ext cx="4392000" cy="2563200"/>
+                    </a:xfrm>
+                    <a:prstGeom prst="rect">
+                      <a:avLst/>
+                    </a:prstGeom>
+                    <a:ln>
+                      <a:noFill/>
+                    </a:ln>
+                    <a:extLst>
+                      <a:ext uri="{53640926-AAD7-44D8-BBD7-CCE9431645EC}">
+                        <a14:shadowObscured xmlns:a14="http://schemas.microsoft.com/office/drawing/2010/main"/>
+                      </a:ext>
+                    </a:extLst>
+                  </pic:spPr>
+                </pic:pic>
+              </a:graphicData>
+            </a:graphic>
+          </wp:inline>
+        </w:drawing>
+      </w:r>
+    </w:p>
+    <w:p>
+      <w:pPr>
+        <w:jc w:val="center"/>
+        <w:rPr>
+          <w:rFonts w:asciiTheme="majorHAnsi" w:hAnsiTheme="majorHAnsi"/>
+          <w:sz w:val="48"/>
+          <w:szCs w:val="48"/>
+        </w:rPr>
+      </w:pPr>
+      <w:r>
+        <w:rPr>
+          <w:noProof/>
+          <w:lang w:eastAsia="es-AR"/>
+        </w:rPr>
+        <w:lastRenderedPageBreak/>
+        <w:drawing>
+          <wp:inline distT="0" distB="0" distL="0" distR="0" wp14:anchorId="0CA63FD4" wp14:editId="7F768CD3">
+            <wp:extent cx="4392000" cy="2563200"/>
+            <wp:effectExtent l="0" t="0" r="8890" b="8890"/>
+            <wp:docPr id="39" name="Imagen 39"/>
+            <wp:cNvGraphicFramePr>
+              <a:graphicFrameLocks xmlns:a="http://schemas.openxmlformats.org/drawingml/2006/main"/>
+            </wp:cNvGraphicFramePr>
+            <a:graphic xmlns:a="http://schemas.openxmlformats.org/drawingml/2006/main">
+              <a:graphicData uri="http://schemas.openxmlformats.org/drawingml/2006/picture">
+                <pic:pic xmlns:pic="http://schemas.openxmlformats.org/drawingml/2006/picture">
+                  <pic:nvPicPr>
+                    <pic:cNvPr id="0" name=""/>
+                    <pic:cNvPicPr preferRelativeResize="0"/>
+                  </pic:nvPicPr>
+                  <pic:blipFill rotWithShape="1">
+                    <a:blip r:embed="rId19"/>
+                    <a:srcRect l="15521" t="16312" r="15521" b="16244"/>
+                    <a:stretch/>
+                  </pic:blipFill>
+                  <pic:spPr bwMode="auto">
+                    <a:xfrm>
+                      <a:off x="0" y="0"/>
+                      <a:ext cx="4392000" cy="2563200"/>
+                    </a:xfrm>
+                    <a:prstGeom prst="rect">
+                      <a:avLst/>
+                    </a:prstGeom>
+                    <a:ln>
+                      <a:noFill/>
+                    </a:ln>
+                    <a:extLst>
+                      <a:ext uri="{53640926-AAD7-44D8-BBD7-CCE9431645EC}">
+                        <a14:shadowObscured xmlns:a14="http://schemas.microsoft.com/office/drawing/2010/main"/>
+                      </a:ext>
+                    </a:extLst>
+                  </pic:spPr>
+                </pic:pic>
+              </a:graphicData>
+            </a:graphic>
+          </wp:inline>
+        </w:drawing>
+      </w:r>
+    </w:p>
+    <w:p>
+      <w:pPr>
         <w:jc w:val="center"/>
         <w:rPr>
           <w:rFonts w:asciiTheme="majorHAnsi" w:hAnsiTheme="majorHAnsi"/>
@@ -1629,315 +1955,6 @@
                 <pic:pic xmlns:pic="http://schemas.openxmlformats.org/drawingml/2006/picture">
                   <pic:nvPicPr>
                     <pic:cNvPr id="0" name="Picture 8"/>
-                    <pic:cNvPicPr preferRelativeResize="0">
-                      <a:picLocks noChangeAspect="1" noChangeArrowheads="1"/>
-                    </pic:cNvPicPr>
-                  </pic:nvPicPr>
-                  <pic:blipFill>
-                    <a:blip r:embed="rId16">
-                      <a:extLst>
-                        <a:ext uri="{28A0092B-C50C-407E-A947-70E740481C1C}">
-                          <a14:useLocalDpi xmlns:a14="http://schemas.microsoft.com/office/drawing/2010/main" val="0"/>
-                        </a:ext>
-                      </a:extLst>
-                    </a:blip>
-                    <a:srcRect/>
-                    <a:stretch>
-                      <a:fillRect/>
-                    </a:stretch>
-                  </pic:blipFill>
-                  <pic:spPr bwMode="auto">
-                    <a:xfrm>
-                      <a:off x="0" y="0"/>
-                      <a:ext cx="4392000" cy="2563200"/>
-                    </a:xfrm>
-                    <a:prstGeom prst="rect">
-                      <a:avLst/>
-                    </a:prstGeom>
-                    <a:noFill/>
-                    <a:ln>
-                      <a:noFill/>
-                    </a:ln>
-                  </pic:spPr>
-                </pic:pic>
-              </a:graphicData>
-            </a:graphic>
-          </wp:inline>
-        </w:drawing>
-      </w:r>
-    </w:p>
-    <w:p>
-      <w:pPr>
-        <w:jc w:val="center"/>
-        <w:rPr>
-          <w:rFonts w:asciiTheme="majorHAnsi" w:hAnsiTheme="majorHAnsi"/>
-          <w:sz w:val="48"/>
-          <w:szCs w:val="48"/>
-        </w:rPr>
-      </w:pPr>
-      <w:r>
-        <w:rPr>
-          <w:noProof/>
-          <w:sz w:val="28"/>
-          <w:szCs w:val="28"/>
-          <w:lang w:eastAsia="es-AR"/>
-        </w:rPr>
-        <w:drawing>
-          <wp:inline distT="0" distB="0" distL="0" distR="0" wp14:anchorId="3EC0DBD3" wp14:editId="07BDF523">
-            <wp:extent cx="4392000" cy="2563200"/>
-            <wp:effectExtent l="0" t="0" r="8890" b="8890"/>
-            <wp:docPr id="13" name="Imagen 13"/>
-            <wp:cNvGraphicFramePr>
-              <a:graphicFrameLocks xmlns:a="http://schemas.openxmlformats.org/drawingml/2006/main"/>
-            </wp:cNvGraphicFramePr>
-            <a:graphic xmlns:a="http://schemas.openxmlformats.org/drawingml/2006/main">
-              <a:graphicData uri="http://schemas.openxmlformats.org/drawingml/2006/picture">
-                <pic:pic xmlns:pic="http://schemas.openxmlformats.org/drawingml/2006/picture">
-                  <pic:nvPicPr>
-                    <pic:cNvPr id="0" name="Picture 9"/>
-                    <pic:cNvPicPr preferRelativeResize="0">
-                      <a:picLocks noChangeAspect="1" noChangeArrowheads="1"/>
-                    </pic:cNvPicPr>
-                  </pic:nvPicPr>
-                  <pic:blipFill>
-                    <a:blip r:embed="rId17">
-                      <a:extLst>
-                        <a:ext uri="{28A0092B-C50C-407E-A947-70E740481C1C}">
-                          <a14:useLocalDpi xmlns:a14="http://schemas.microsoft.com/office/drawing/2010/main" val="0"/>
-                        </a:ext>
-                      </a:extLst>
-                    </a:blip>
-                    <a:srcRect/>
-                    <a:stretch>
-                      <a:fillRect/>
-                    </a:stretch>
-                  </pic:blipFill>
-                  <pic:spPr bwMode="auto">
-                    <a:xfrm>
-                      <a:off x="0" y="0"/>
-                      <a:ext cx="4392000" cy="2563200"/>
-                    </a:xfrm>
-                    <a:prstGeom prst="rect">
-                      <a:avLst/>
-                    </a:prstGeom>
-                    <a:noFill/>
-                    <a:ln>
-                      <a:noFill/>
-                    </a:ln>
-                  </pic:spPr>
-                </pic:pic>
-              </a:graphicData>
-            </a:graphic>
-          </wp:inline>
-        </w:drawing>
-      </w:r>
-    </w:p>
-    <w:p>
-      <w:pPr>
-        <w:jc w:val="center"/>
-        <w:rPr>
-          <w:rFonts w:asciiTheme="majorHAnsi" w:hAnsiTheme="majorHAnsi"/>
-          <w:sz w:val="48"/>
-          <w:szCs w:val="48"/>
-        </w:rPr>
-      </w:pPr>
-    </w:p>
-    <w:p>
-      <w:pPr>
-        <w:pStyle w:val="Prrafodelista"/>
-        <w:numPr>
-          <w:ilvl w:val="0"/>
-          <w:numId w:val="25"/>
-        </w:numPr>
-        <w:jc w:val="both"/>
-        <w:rPr>
-          <w:rFonts w:asciiTheme="majorHAnsi" w:hAnsiTheme="majorHAnsi"/>
-          <w:color w:val="244061" w:themeColor="accent1" w:themeShade="80"/>
-          <w:sz w:val="28"/>
-          <w:szCs w:val="28"/>
-        </w:rPr>
-      </w:pPr>
-      <w:r>
-        <w:rPr>
-          <w:rFonts w:asciiTheme="majorHAnsi" w:hAnsiTheme="majorHAnsi"/>
-          <w:color w:val="244061" w:themeColor="accent1" w:themeShade="80"/>
-          <w:sz w:val="28"/>
-          <w:szCs w:val="28"/>
-        </w:rPr>
-        <w:lastRenderedPageBreak/>
-        <w:t xml:space="preserve">Administrador </w:t>
-      </w:r>
-      <w:r>
-        <w:rPr>
-          <w:rFonts w:asciiTheme="majorHAnsi" w:hAnsiTheme="majorHAnsi"/>
-          <w:color w:val="244061" w:themeColor="accent1" w:themeShade="80"/>
-          <w:sz w:val="28"/>
-          <w:szCs w:val="28"/>
-        </w:rPr>
-        <w:t>ventas</w:t>
-      </w:r>
-    </w:p>
-    <w:p>
-      <w:pPr>
-        <w:jc w:val="center"/>
-        <w:rPr>
-          <w:rFonts w:asciiTheme="majorHAnsi" w:hAnsiTheme="majorHAnsi"/>
-          <w:sz w:val="48"/>
-          <w:szCs w:val="48"/>
-        </w:rPr>
-      </w:pPr>
-      <w:r>
-        <w:rPr>
-          <w:noProof/>
-          <w:sz w:val="28"/>
-          <w:szCs w:val="28"/>
-          <w:lang w:eastAsia="es-AR"/>
-        </w:rPr>
-        <w:drawing>
-          <wp:inline distT="0" distB="0" distL="0" distR="0" wp14:anchorId="77EA1CB8" wp14:editId="6B5CC902">
-            <wp:extent cx="4392000" cy="2563200"/>
-            <wp:effectExtent l="0" t="0" r="8890" b="8890"/>
-            <wp:docPr id="14" name="Imagen 14"/>
-            <wp:cNvGraphicFramePr>
-              <a:graphicFrameLocks xmlns:a="http://schemas.openxmlformats.org/drawingml/2006/main"/>
-            </wp:cNvGraphicFramePr>
-            <a:graphic xmlns:a="http://schemas.openxmlformats.org/drawingml/2006/main">
-              <a:graphicData uri="http://schemas.openxmlformats.org/drawingml/2006/picture">
-                <pic:pic xmlns:pic="http://schemas.openxmlformats.org/drawingml/2006/picture">
-                  <pic:nvPicPr>
-                    <pic:cNvPr id="0" name="Picture 11"/>
-                    <pic:cNvPicPr preferRelativeResize="0">
-                      <a:picLocks noChangeAspect="1" noChangeArrowheads="1"/>
-                    </pic:cNvPicPr>
-                  </pic:nvPicPr>
-                  <pic:blipFill>
-                    <a:blip r:embed="rId18">
-                      <a:extLst>
-                        <a:ext uri="{28A0092B-C50C-407E-A947-70E740481C1C}">
-                          <a14:useLocalDpi xmlns:a14="http://schemas.microsoft.com/office/drawing/2010/main" val="0"/>
-                        </a:ext>
-                      </a:extLst>
-                    </a:blip>
-                    <a:srcRect/>
-                    <a:stretch>
-                      <a:fillRect/>
-                    </a:stretch>
-                  </pic:blipFill>
-                  <pic:spPr bwMode="auto">
-                    <a:xfrm>
-                      <a:off x="0" y="0"/>
-                      <a:ext cx="4392000" cy="2563200"/>
-                    </a:xfrm>
-                    <a:prstGeom prst="rect">
-                      <a:avLst/>
-                    </a:prstGeom>
-                    <a:noFill/>
-                    <a:ln>
-                      <a:noFill/>
-                    </a:ln>
-                  </pic:spPr>
-                </pic:pic>
-              </a:graphicData>
-            </a:graphic>
-          </wp:inline>
-        </w:drawing>
-      </w:r>
-    </w:p>
-    <w:p>
-      <w:pPr>
-        <w:jc w:val="center"/>
-        <w:rPr>
-          <w:rFonts w:asciiTheme="majorHAnsi" w:hAnsiTheme="majorHAnsi"/>
-          <w:sz w:val="48"/>
-          <w:szCs w:val="48"/>
-        </w:rPr>
-      </w:pPr>
-      <w:r>
-        <w:rPr>
-          <w:noProof/>
-          <w:sz w:val="28"/>
-          <w:szCs w:val="28"/>
-          <w:lang w:eastAsia="es-AR"/>
-        </w:rPr>
-        <w:drawing>
-          <wp:inline distT="0" distB="0" distL="0" distR="0" wp14:anchorId="4CC01C54" wp14:editId="010BA713">
-            <wp:extent cx="4392000" cy="2563200"/>
-            <wp:effectExtent l="0" t="0" r="8890" b="8890"/>
-            <wp:docPr id="15" name="Imagen 15"/>
-            <wp:cNvGraphicFramePr>
-              <a:graphicFrameLocks xmlns:a="http://schemas.openxmlformats.org/drawingml/2006/main"/>
-            </wp:cNvGraphicFramePr>
-            <a:graphic xmlns:a="http://schemas.openxmlformats.org/drawingml/2006/main">
-              <a:graphicData uri="http://schemas.openxmlformats.org/drawingml/2006/picture">
-                <pic:pic xmlns:pic="http://schemas.openxmlformats.org/drawingml/2006/picture">
-                  <pic:nvPicPr>
-                    <pic:cNvPr id="0" name="Picture 12"/>
-                    <pic:cNvPicPr preferRelativeResize="0">
-                      <a:picLocks noChangeAspect="1" noChangeArrowheads="1"/>
-                    </pic:cNvPicPr>
-                  </pic:nvPicPr>
-                  <pic:blipFill>
-                    <a:blip r:embed="rId19">
-                      <a:extLst>
-                        <a:ext uri="{28A0092B-C50C-407E-A947-70E740481C1C}">
-                          <a14:useLocalDpi xmlns:a14="http://schemas.microsoft.com/office/drawing/2010/main" val="0"/>
-                        </a:ext>
-                      </a:extLst>
-                    </a:blip>
-                    <a:srcRect/>
-                    <a:stretch>
-                      <a:fillRect/>
-                    </a:stretch>
-                  </pic:blipFill>
-                  <pic:spPr bwMode="auto">
-                    <a:xfrm>
-                      <a:off x="0" y="0"/>
-                      <a:ext cx="4392000" cy="2563200"/>
-                    </a:xfrm>
-                    <a:prstGeom prst="rect">
-                      <a:avLst/>
-                    </a:prstGeom>
-                    <a:noFill/>
-                    <a:ln>
-                      <a:noFill/>
-                    </a:ln>
-                  </pic:spPr>
-                </pic:pic>
-              </a:graphicData>
-            </a:graphic>
-          </wp:inline>
-        </w:drawing>
-      </w:r>
-    </w:p>
-    <w:p>
-      <w:pPr>
-        <w:jc w:val="center"/>
-        <w:rPr>
-          <w:rFonts w:asciiTheme="majorHAnsi" w:hAnsiTheme="majorHAnsi"/>
-          <w:sz w:val="48"/>
-          <w:szCs w:val="48"/>
-        </w:rPr>
-      </w:pPr>
-      <w:r>
-        <w:rPr>
-          <w:noProof/>
-          <w:sz w:val="28"/>
-          <w:szCs w:val="28"/>
-          <w:lang w:eastAsia="es-AR"/>
-        </w:rPr>
-        <w:drawing>
-          <wp:inline distT="0" distB="0" distL="0" distR="0" wp14:anchorId="2D79823F" wp14:editId="29866555">
-            <wp:extent cx="4392000" cy="2563200"/>
-            <wp:effectExtent l="0" t="0" r="8890" b="8890"/>
-            <wp:docPr id="16" name="Imagen 16"/>
-            <wp:cNvGraphicFramePr>
-              <a:graphicFrameLocks xmlns:a="http://schemas.openxmlformats.org/drawingml/2006/main"/>
-            </wp:cNvGraphicFramePr>
-            <a:graphic xmlns:a="http://schemas.openxmlformats.org/drawingml/2006/main">
-              <a:graphicData uri="http://schemas.openxmlformats.org/drawingml/2006/picture">
-                <pic:pic xmlns:pic="http://schemas.openxmlformats.org/drawingml/2006/picture">
-                  <pic:nvPicPr>
-                    <pic:cNvPr id="0" name="Picture 13"/>
                     <pic:cNvPicPr preferRelativeResize="0">
                       <a:picLocks noChangeAspect="1" noChangeArrowheads="1"/>
                     </pic:cNvPicPr>
@@ -1987,16 +2004,13 @@
       <w:r>
         <w:rPr>
           <w:noProof/>
-          <w:sz w:val="28"/>
-          <w:szCs w:val="28"/>
           <w:lang w:eastAsia="es-AR"/>
         </w:rPr>
-        <w:lastRenderedPageBreak/>
         <w:drawing>
-          <wp:inline distT="0" distB="0" distL="0" distR="0" wp14:anchorId="02D929FB" wp14:editId="602C37AE">
+          <wp:inline distT="0" distB="0" distL="0" distR="0" wp14:anchorId="2CDA2AF5" wp14:editId="45657945">
             <wp:extent cx="4392000" cy="2563200"/>
             <wp:effectExtent l="0" t="0" r="8890" b="8890"/>
-            <wp:docPr id="17" name="Imagen 17"/>
+            <wp:docPr id="43" name="Imagen 43"/>
             <wp:cNvGraphicFramePr>
               <a:graphicFrameLocks xmlns:a="http://schemas.openxmlformats.org/drawingml/2006/main"/>
             </wp:cNvGraphicFramePr>
@@ -2004,23 +2018,13 @@
               <a:graphicData uri="http://schemas.openxmlformats.org/drawingml/2006/picture">
                 <pic:pic xmlns:pic="http://schemas.openxmlformats.org/drawingml/2006/picture">
                   <pic:nvPicPr>
-                    <pic:cNvPr id="0" name="Picture 14"/>
-                    <pic:cNvPicPr preferRelativeResize="0">
-                      <a:picLocks noChangeAspect="1" noChangeArrowheads="1"/>
-                    </pic:cNvPicPr>
+                    <pic:cNvPr id="0" name=""/>
+                    <pic:cNvPicPr preferRelativeResize="0"/>
                   </pic:nvPicPr>
-                  <pic:blipFill>
-                    <a:blip r:embed="rId21">
-                      <a:extLst>
-                        <a:ext uri="{28A0092B-C50C-407E-A947-70E740481C1C}">
-                          <a14:useLocalDpi xmlns:a14="http://schemas.microsoft.com/office/drawing/2010/main" val="0"/>
-                        </a:ext>
-                      </a:extLst>
-                    </a:blip>
-                    <a:srcRect/>
-                    <a:stretch>
-                      <a:fillRect/>
-                    </a:stretch>
+                  <pic:blipFill rotWithShape="1">
+                    <a:blip r:embed="rId21"/>
+                    <a:srcRect l="15698" t="16312" r="15520" b="15930"/>
+                    <a:stretch/>
                   </pic:blipFill>
                   <pic:spPr bwMode="auto">
                     <a:xfrm>
@@ -2030,10 +2034,14 @@
                     <a:prstGeom prst="rect">
                       <a:avLst/>
                     </a:prstGeom>
-                    <a:noFill/>
                     <a:ln>
                       <a:noFill/>
                     </a:ln>
+                    <a:extLst>
+                      <a:ext uri="{53640926-AAD7-44D8-BBD7-CCE9431645EC}">
+                        <a14:shadowObscured xmlns:a14="http://schemas.microsoft.com/office/drawing/2010/main"/>
+                      </a:ext>
+                    </a:extLst>
                   </pic:spPr>
                 </pic:pic>
               </a:graphicData>
@@ -2054,15 +2062,14 @@
       <w:r>
         <w:rPr>
           <w:noProof/>
-          <w:sz w:val="28"/>
-          <w:szCs w:val="28"/>
           <w:lang w:eastAsia="es-AR"/>
         </w:rPr>
+        <w:lastRenderedPageBreak/>
         <w:drawing>
-          <wp:inline distT="0" distB="0" distL="0" distR="0" wp14:anchorId="1B3C5DFA" wp14:editId="75EE0F04">
+          <wp:inline distT="0" distB="0" distL="0" distR="0" wp14:anchorId="689A07C7" wp14:editId="78295866">
             <wp:extent cx="4392000" cy="2563200"/>
             <wp:effectExtent l="0" t="0" r="8890" b="8890"/>
-            <wp:docPr id="18" name="Imagen 18"/>
+            <wp:docPr id="42" name="Imagen 42"/>
             <wp:cNvGraphicFramePr>
               <a:graphicFrameLocks xmlns:a="http://schemas.openxmlformats.org/drawingml/2006/main"/>
             </wp:cNvGraphicFramePr>
@@ -2070,23 +2077,13 @@
               <a:graphicData uri="http://schemas.openxmlformats.org/drawingml/2006/picture">
                 <pic:pic xmlns:pic="http://schemas.openxmlformats.org/drawingml/2006/picture">
                   <pic:nvPicPr>
-                    <pic:cNvPr id="0" name="Picture 15"/>
-                    <pic:cNvPicPr preferRelativeResize="0">
-                      <a:picLocks noChangeAspect="1" noChangeArrowheads="1"/>
-                    </pic:cNvPicPr>
+                    <pic:cNvPr id="0" name=""/>
+                    <pic:cNvPicPr preferRelativeResize="0"/>
                   </pic:nvPicPr>
-                  <pic:blipFill>
-                    <a:blip r:embed="rId22">
-                      <a:extLst>
-                        <a:ext uri="{28A0092B-C50C-407E-A947-70E740481C1C}">
-                          <a14:useLocalDpi xmlns:a14="http://schemas.microsoft.com/office/drawing/2010/main" val="0"/>
-                        </a:ext>
-                      </a:extLst>
-                    </a:blip>
-                    <a:srcRect/>
-                    <a:stretch>
-                      <a:fillRect/>
-                    </a:stretch>
+                  <pic:blipFill rotWithShape="1">
+                    <a:blip r:embed="rId22"/>
+                    <a:srcRect l="15698" t="15999" r="15520" b="15617"/>
+                    <a:stretch/>
                   </pic:blipFill>
                   <pic:spPr bwMode="auto">
                     <a:xfrm>
@@ -2096,10 +2093,14 @@
                     <a:prstGeom prst="rect">
                       <a:avLst/>
                     </a:prstGeom>
-                    <a:noFill/>
                     <a:ln>
                       <a:noFill/>
                     </a:ln>
+                    <a:extLst>
+                      <a:ext uri="{53640926-AAD7-44D8-BBD7-CCE9431645EC}">
+                        <a14:shadowObscured xmlns:a14="http://schemas.microsoft.com/office/drawing/2010/main"/>
+                      </a:ext>
+                    </a:extLst>
                   </pic:spPr>
                 </pic:pic>
               </a:graphicData>
@@ -2110,13 +2111,11 @@
     </w:p>
     <w:p>
       <w:pPr>
-        <w:pStyle w:val="Prrafodelista"/>
-        <w:jc w:val="both"/>
+        <w:jc w:val="center"/>
         <w:rPr>
           <w:rFonts w:asciiTheme="majorHAnsi" w:hAnsiTheme="majorHAnsi"/>
-          <w:color w:val="244061" w:themeColor="accent1" w:themeShade="80"/>
           <w:sz w:val="28"/>
-          <w:szCs w:val="28"/>
+          <w:szCs w:val="48"/>
         </w:rPr>
       </w:pPr>
     </w:p>
@@ -2151,7 +2150,7 @@
           <w:sz w:val="28"/>
           <w:szCs w:val="28"/>
         </w:rPr>
-        <w:t>stock</w:t>
+        <w:t>ventas</w:t>
       </w:r>
     </w:p>
     <w:p>
@@ -2171,10 +2170,10 @@
           <w:lang w:eastAsia="es-AR"/>
         </w:rPr>
         <w:drawing>
-          <wp:inline distT="0" distB="0" distL="0" distR="0" wp14:anchorId="49814E80" wp14:editId="00AD5DBE">
+          <wp:inline distT="0" distB="0" distL="0" distR="0" wp14:anchorId="77EA1CB8" wp14:editId="6B5CC902">
             <wp:extent cx="4392000" cy="2563200"/>
             <wp:effectExtent l="0" t="0" r="8890" b="8890"/>
-            <wp:docPr id="19" name="Imagen 19"/>
+            <wp:docPr id="14" name="Imagen 14"/>
             <wp:cNvGraphicFramePr>
               <a:graphicFrameLocks xmlns:a="http://schemas.openxmlformats.org/drawingml/2006/main"/>
             </wp:cNvGraphicFramePr>
@@ -2182,7 +2181,7 @@
               <a:graphicData uri="http://schemas.openxmlformats.org/drawingml/2006/picture">
                 <pic:pic xmlns:pic="http://schemas.openxmlformats.org/drawingml/2006/picture">
                   <pic:nvPicPr>
-                    <pic:cNvPr id="0" name="Picture 16"/>
+                    <pic:cNvPr id="0" name="Picture 11"/>
                     <pic:cNvPicPr preferRelativeResize="0">
                       <a:picLocks noChangeAspect="1" noChangeArrowheads="1"/>
                     </pic:cNvPicPr>
@@ -2236,12 +2235,11 @@
           <w:szCs w:val="28"/>
           <w:lang w:eastAsia="es-AR"/>
         </w:rPr>
-        <w:lastRenderedPageBreak/>
         <w:drawing>
-          <wp:inline distT="0" distB="0" distL="0" distR="0" wp14:anchorId="545E61D2" wp14:editId="43DB8876">
+          <wp:inline distT="0" distB="0" distL="0" distR="0" wp14:anchorId="4CC01C54" wp14:editId="010BA713">
             <wp:extent cx="4392000" cy="2563200"/>
             <wp:effectExtent l="0" t="0" r="8890" b="8890"/>
-            <wp:docPr id="20" name="Imagen 20"/>
+            <wp:docPr id="15" name="Imagen 15"/>
             <wp:cNvGraphicFramePr>
               <a:graphicFrameLocks xmlns:a="http://schemas.openxmlformats.org/drawingml/2006/main"/>
             </wp:cNvGraphicFramePr>
@@ -2249,7 +2247,7 @@
               <a:graphicData uri="http://schemas.openxmlformats.org/drawingml/2006/picture">
                 <pic:pic xmlns:pic="http://schemas.openxmlformats.org/drawingml/2006/picture">
                   <pic:nvPicPr>
-                    <pic:cNvPr id="0" name="Picture 17"/>
+                    <pic:cNvPr id="0" name="Picture 12"/>
                     <pic:cNvPicPr preferRelativeResize="0">
                       <a:picLocks noChangeAspect="1" noChangeArrowheads="1"/>
                     </pic:cNvPicPr>
@@ -2303,11 +2301,12 @@
           <w:szCs w:val="28"/>
           <w:lang w:eastAsia="es-AR"/>
         </w:rPr>
+        <w:lastRenderedPageBreak/>
         <w:drawing>
-          <wp:inline distT="0" distB="0" distL="0" distR="0" wp14:anchorId="0E7D04BA" wp14:editId="6D2AFBF4">
+          <wp:inline distT="0" distB="0" distL="0" distR="0" wp14:anchorId="2D79823F" wp14:editId="29866555">
             <wp:extent cx="4392000" cy="2563200"/>
             <wp:effectExtent l="0" t="0" r="8890" b="8890"/>
-            <wp:docPr id="21" name="Imagen 21"/>
+            <wp:docPr id="16" name="Imagen 16"/>
             <wp:cNvGraphicFramePr>
               <a:graphicFrameLocks xmlns:a="http://schemas.openxmlformats.org/drawingml/2006/main"/>
             </wp:cNvGraphicFramePr>
@@ -2315,7 +2314,7 @@
               <a:graphicData uri="http://schemas.openxmlformats.org/drawingml/2006/picture">
                 <pic:pic xmlns:pic="http://schemas.openxmlformats.org/drawingml/2006/picture">
                   <pic:nvPicPr>
-                    <pic:cNvPr id="0" name="Picture 18"/>
+                    <pic:cNvPr id="0" name="Picture 13"/>
                     <pic:cNvPicPr preferRelativeResize="0">
                       <a:picLocks noChangeAspect="1" noChangeArrowheads="1"/>
                     </pic:cNvPicPr>
@@ -2370,10 +2369,10 @@
           <w:lang w:eastAsia="es-AR"/>
         </w:rPr>
         <w:drawing>
-          <wp:inline distT="0" distB="0" distL="0" distR="0" wp14:anchorId="693F104B" wp14:editId="33610296">
+          <wp:inline distT="0" distB="0" distL="0" distR="0" wp14:anchorId="02D929FB" wp14:editId="602C37AE">
             <wp:extent cx="4392000" cy="2563200"/>
             <wp:effectExtent l="0" t="0" r="8890" b="8890"/>
-            <wp:docPr id="22" name="Imagen 22"/>
+            <wp:docPr id="17" name="Imagen 17"/>
             <wp:cNvGraphicFramePr>
               <a:graphicFrameLocks xmlns:a="http://schemas.openxmlformats.org/drawingml/2006/main"/>
             </wp:cNvGraphicFramePr>
@@ -2381,7 +2380,7 @@
               <a:graphicData uri="http://schemas.openxmlformats.org/drawingml/2006/picture">
                 <pic:pic xmlns:pic="http://schemas.openxmlformats.org/drawingml/2006/picture">
                   <pic:nvPicPr>
-                    <pic:cNvPr id="0" name="Picture 19"/>
+                    <pic:cNvPr id="0" name="Picture 14"/>
                     <pic:cNvPicPr preferRelativeResize="0">
                       <a:picLocks noChangeAspect="1" noChangeArrowheads="1"/>
                     </pic:cNvPicPr>
@@ -2431,16 +2430,13 @@
       <w:r>
         <w:rPr>
           <w:noProof/>
-          <w:sz w:val="28"/>
-          <w:szCs w:val="28"/>
           <w:lang w:eastAsia="es-AR"/>
         </w:rPr>
-        <w:lastRenderedPageBreak/>
         <w:drawing>
-          <wp:inline distT="0" distB="0" distL="0" distR="0" wp14:anchorId="50BF874F" wp14:editId="5EB6B7DD">
+          <wp:inline distT="0" distB="0" distL="0" distR="0" wp14:anchorId="7F567948" wp14:editId="3377BF0F">
             <wp:extent cx="4392000" cy="2563200"/>
             <wp:effectExtent l="0" t="0" r="8890" b="8890"/>
-            <wp:docPr id="23" name="Imagen 23"/>
+            <wp:docPr id="45" name="Imagen 45"/>
             <wp:cNvGraphicFramePr>
               <a:graphicFrameLocks xmlns:a="http://schemas.openxmlformats.org/drawingml/2006/main"/>
             </wp:cNvGraphicFramePr>
@@ -2448,7 +2444,172 @@
               <a:graphicData uri="http://schemas.openxmlformats.org/drawingml/2006/picture">
                 <pic:pic xmlns:pic="http://schemas.openxmlformats.org/drawingml/2006/picture">
                   <pic:nvPicPr>
-                    <pic:cNvPr id="0" name="Picture 20"/>
+                    <pic:cNvPr id="0" name=""/>
+                    <pic:cNvPicPr preferRelativeResize="0"/>
+                  </pic:nvPicPr>
+                  <pic:blipFill rotWithShape="1">
+                    <a:blip r:embed="rId21"/>
+                    <a:srcRect l="15698" t="16312" r="15520" b="15930"/>
+                    <a:stretch/>
+                  </pic:blipFill>
+                  <pic:spPr bwMode="auto">
+                    <a:xfrm>
+                      <a:off x="0" y="0"/>
+                      <a:ext cx="4392000" cy="2563200"/>
+                    </a:xfrm>
+                    <a:prstGeom prst="rect">
+                      <a:avLst/>
+                    </a:prstGeom>
+                    <a:ln>
+                      <a:noFill/>
+                    </a:ln>
+                    <a:extLst>
+                      <a:ext uri="{53640926-AAD7-44D8-BBD7-CCE9431645EC}">
+                        <a14:shadowObscured xmlns:a14="http://schemas.microsoft.com/office/drawing/2010/main"/>
+                      </a:ext>
+                    </a:extLst>
+                  </pic:spPr>
+                </pic:pic>
+              </a:graphicData>
+            </a:graphic>
+          </wp:inline>
+        </w:drawing>
+      </w:r>
+    </w:p>
+    <w:p>
+      <w:pPr>
+        <w:jc w:val="center"/>
+        <w:rPr>
+          <w:rFonts w:asciiTheme="majorHAnsi" w:hAnsiTheme="majorHAnsi"/>
+          <w:sz w:val="48"/>
+          <w:szCs w:val="48"/>
+        </w:rPr>
+      </w:pPr>
+      <w:r>
+        <w:rPr>
+          <w:noProof/>
+          <w:lang w:eastAsia="es-AR"/>
+        </w:rPr>
+        <w:lastRenderedPageBreak/>
+        <w:drawing>
+          <wp:inline distT="0" distB="0" distL="0" distR="0" wp14:anchorId="12B8D316" wp14:editId="5786AD5C">
+            <wp:extent cx="4392000" cy="2563200"/>
+            <wp:effectExtent l="0" t="0" r="8890" b="8890"/>
+            <wp:docPr id="46" name="Imagen 46"/>
+            <wp:cNvGraphicFramePr>
+              <a:graphicFrameLocks xmlns:a="http://schemas.openxmlformats.org/drawingml/2006/main"/>
+            </wp:cNvGraphicFramePr>
+            <a:graphic xmlns:a="http://schemas.openxmlformats.org/drawingml/2006/main">
+              <a:graphicData uri="http://schemas.openxmlformats.org/drawingml/2006/picture">
+                <pic:pic xmlns:pic="http://schemas.openxmlformats.org/drawingml/2006/picture">
+                  <pic:nvPicPr>
+                    <pic:cNvPr id="0" name=""/>
+                    <pic:cNvPicPr preferRelativeResize="0"/>
+                  </pic:nvPicPr>
+                  <pic:blipFill rotWithShape="1">
+                    <a:blip r:embed="rId22"/>
+                    <a:srcRect l="15698" t="15999" r="15520" b="15617"/>
+                    <a:stretch/>
+                  </pic:blipFill>
+                  <pic:spPr bwMode="auto">
+                    <a:xfrm>
+                      <a:off x="0" y="0"/>
+                      <a:ext cx="4392000" cy="2563200"/>
+                    </a:xfrm>
+                    <a:prstGeom prst="rect">
+                      <a:avLst/>
+                    </a:prstGeom>
+                    <a:ln>
+                      <a:noFill/>
+                    </a:ln>
+                    <a:extLst>
+                      <a:ext uri="{53640926-AAD7-44D8-BBD7-CCE9431645EC}">
+                        <a14:shadowObscured xmlns:a14="http://schemas.microsoft.com/office/drawing/2010/main"/>
+                      </a:ext>
+                    </a:extLst>
+                  </pic:spPr>
+                </pic:pic>
+              </a:graphicData>
+            </a:graphic>
+          </wp:inline>
+        </w:drawing>
+      </w:r>
+    </w:p>
+    <w:p>
+      <w:pPr>
+        <w:pStyle w:val="Prrafodelista"/>
+        <w:jc w:val="both"/>
+        <w:rPr>
+          <w:rFonts w:asciiTheme="majorHAnsi" w:hAnsiTheme="majorHAnsi"/>
+          <w:color w:val="244061" w:themeColor="accent1" w:themeShade="80"/>
+          <w:sz w:val="28"/>
+          <w:szCs w:val="28"/>
+        </w:rPr>
+      </w:pPr>
+    </w:p>
+    <w:p>
+      <w:pPr>
+        <w:pStyle w:val="Prrafodelista"/>
+        <w:numPr>
+          <w:ilvl w:val="0"/>
+          <w:numId w:val="25"/>
+        </w:numPr>
+        <w:jc w:val="both"/>
+        <w:rPr>
+          <w:rFonts w:asciiTheme="majorHAnsi" w:hAnsiTheme="majorHAnsi"/>
+          <w:color w:val="244061" w:themeColor="accent1" w:themeShade="80"/>
+          <w:sz w:val="28"/>
+          <w:szCs w:val="28"/>
+        </w:rPr>
+      </w:pPr>
+      <w:r>
+        <w:rPr>
+          <w:rFonts w:asciiTheme="majorHAnsi" w:hAnsiTheme="majorHAnsi"/>
+          <w:color w:val="244061" w:themeColor="accent1" w:themeShade="80"/>
+          <w:sz w:val="28"/>
+          <w:szCs w:val="28"/>
+        </w:rPr>
+        <w:t xml:space="preserve">Administrador </w:t>
+      </w:r>
+      <w:r>
+        <w:rPr>
+          <w:rFonts w:asciiTheme="majorHAnsi" w:hAnsiTheme="majorHAnsi"/>
+          <w:color w:val="244061" w:themeColor="accent1" w:themeShade="80"/>
+          <w:sz w:val="28"/>
+          <w:szCs w:val="28"/>
+        </w:rPr>
+        <w:t>stock</w:t>
+      </w:r>
+    </w:p>
+    <w:p>
+      <w:pPr>
+        <w:jc w:val="center"/>
+        <w:rPr>
+          <w:rFonts w:asciiTheme="majorHAnsi" w:hAnsiTheme="majorHAnsi"/>
+          <w:sz w:val="48"/>
+          <w:szCs w:val="48"/>
+        </w:rPr>
+      </w:pPr>
+      <w:r>
+        <w:rPr>
+          <w:noProof/>
+          <w:sz w:val="28"/>
+          <w:szCs w:val="28"/>
+          <w:lang w:eastAsia="es-AR"/>
+        </w:rPr>
+        <w:drawing>
+          <wp:inline distT="0" distB="0" distL="0" distR="0" wp14:anchorId="49814E80" wp14:editId="00AD5DBE">
+            <wp:extent cx="4392000" cy="2563200"/>
+            <wp:effectExtent l="0" t="0" r="8890" b="8890"/>
+            <wp:docPr id="19" name="Imagen 19"/>
+            <wp:cNvGraphicFramePr>
+              <a:graphicFrameLocks xmlns:a="http://schemas.openxmlformats.org/drawingml/2006/main"/>
+            </wp:cNvGraphicFramePr>
+            <a:graphic xmlns:a="http://schemas.openxmlformats.org/drawingml/2006/main">
+              <a:graphicData uri="http://schemas.openxmlformats.org/drawingml/2006/picture">
+                <pic:pic xmlns:pic="http://schemas.openxmlformats.org/drawingml/2006/picture">
+                  <pic:nvPicPr>
+                    <pic:cNvPr id="0" name="Picture 16"/>
                     <pic:cNvPicPr preferRelativeResize="0">
                       <a:picLocks noChangeAspect="1" noChangeArrowheads="1"/>
                     </pic:cNvPicPr>
@@ -2491,44 +2652,8 @@
         <w:jc w:val="center"/>
         <w:rPr>
           <w:rFonts w:asciiTheme="majorHAnsi" w:hAnsiTheme="majorHAnsi"/>
-          <w:sz w:val="40"/>
+          <w:sz w:val="48"/>
           <w:szCs w:val="48"/>
-        </w:rPr>
-      </w:pPr>
-    </w:p>
-    <w:p>
-      <w:pPr>
-        <w:pStyle w:val="Prrafodelista"/>
-        <w:numPr>
-          <w:ilvl w:val="0"/>
-          <w:numId w:val="25"/>
-        </w:numPr>
-        <w:jc w:val="both"/>
-        <w:rPr>
-          <w:rFonts w:asciiTheme="majorHAnsi" w:hAnsiTheme="majorHAnsi"/>
-          <w:color w:val="244061" w:themeColor="accent1" w:themeShade="80"/>
-          <w:sz w:val="28"/>
-          <w:szCs w:val="28"/>
-        </w:rPr>
-      </w:pPr>
-      <w:r>
-        <w:rPr>
-          <w:rFonts w:asciiTheme="majorHAnsi" w:hAnsiTheme="majorHAnsi"/>
-          <w:color w:val="244061" w:themeColor="accent1" w:themeShade="80"/>
-          <w:sz w:val="28"/>
-          <w:szCs w:val="28"/>
-        </w:rPr>
-        <w:t>Cliente</w:t>
-      </w:r>
-    </w:p>
-    <w:p>
-      <w:pPr>
-        <w:jc w:val="center"/>
-        <w:rPr>
-          <w:rFonts w:asciiTheme="majorHAnsi" w:hAnsiTheme="majorHAnsi"/>
-          <w:color w:val="244061" w:themeColor="accent1" w:themeShade="80"/>
-          <w:sz w:val="28"/>
-          <w:szCs w:val="28"/>
         </w:rPr>
       </w:pPr>
       <w:r>
@@ -2539,10 +2664,10 @@
           <w:lang w:eastAsia="es-AR"/>
         </w:rPr>
         <w:drawing>
-          <wp:inline distT="0" distB="0" distL="0" distR="0" wp14:anchorId="337852E6" wp14:editId="2A111075">
+          <wp:inline distT="0" distB="0" distL="0" distR="0" wp14:anchorId="545E61D2" wp14:editId="43DB8876">
             <wp:extent cx="4392000" cy="2563200"/>
             <wp:effectExtent l="0" t="0" r="8890" b="8890"/>
-            <wp:docPr id="24" name="Imagen 24"/>
+            <wp:docPr id="20" name="Imagen 20"/>
             <wp:cNvGraphicFramePr>
               <a:graphicFrameLocks xmlns:a="http://schemas.openxmlformats.org/drawingml/2006/main"/>
             </wp:cNvGraphicFramePr>
@@ -2550,7 +2675,7 @@
               <a:graphicData uri="http://schemas.openxmlformats.org/drawingml/2006/picture">
                 <pic:pic xmlns:pic="http://schemas.openxmlformats.org/drawingml/2006/picture">
                   <pic:nvPicPr>
-                    <pic:cNvPr id="0" name="Picture 21"/>
+                    <pic:cNvPr id="0" name="Picture 17"/>
                     <pic:cNvPicPr preferRelativeResize="0">
                       <a:picLocks noChangeAspect="1" noChangeArrowheads="1"/>
                     </pic:cNvPicPr>
@@ -2593,9 +2718,8 @@
         <w:jc w:val="center"/>
         <w:rPr>
           <w:rFonts w:asciiTheme="majorHAnsi" w:hAnsiTheme="majorHAnsi"/>
-          <w:color w:val="244061" w:themeColor="accent1" w:themeShade="80"/>
-          <w:sz w:val="28"/>
-          <w:szCs w:val="28"/>
+          <w:sz w:val="48"/>
+          <w:szCs w:val="48"/>
         </w:rPr>
       </w:pPr>
       <w:r>
@@ -2605,11 +2729,12 @@
           <w:szCs w:val="28"/>
           <w:lang w:eastAsia="es-AR"/>
         </w:rPr>
+        <w:lastRenderedPageBreak/>
         <w:drawing>
-          <wp:inline distT="0" distB="0" distL="0" distR="0" wp14:anchorId="36B63E81" wp14:editId="0888A412">
+          <wp:inline distT="0" distB="0" distL="0" distR="0" wp14:anchorId="0E7D04BA" wp14:editId="6D2AFBF4">
             <wp:extent cx="4392000" cy="2563200"/>
             <wp:effectExtent l="0" t="0" r="8890" b="8890"/>
-            <wp:docPr id="25" name="Imagen 25"/>
+            <wp:docPr id="21" name="Imagen 21"/>
             <wp:cNvGraphicFramePr>
               <a:graphicFrameLocks xmlns:a="http://schemas.openxmlformats.org/drawingml/2006/main"/>
             </wp:cNvGraphicFramePr>
@@ -2617,7 +2742,7 @@
               <a:graphicData uri="http://schemas.openxmlformats.org/drawingml/2006/picture">
                 <pic:pic xmlns:pic="http://schemas.openxmlformats.org/drawingml/2006/picture">
                   <pic:nvPicPr>
-                    <pic:cNvPr id="0" name="Picture 22"/>
+                    <pic:cNvPr id="0" name="Picture 18"/>
                     <pic:cNvPicPr preferRelativeResize="0">
                       <a:picLocks noChangeAspect="1" noChangeArrowheads="1"/>
                     </pic:cNvPicPr>
@@ -2657,7 +2782,6 @@
     </w:p>
     <w:p>
       <w:pPr>
-        <w:jc w:val="center"/>
         <w:rPr>
           <w:rFonts w:asciiTheme="majorHAnsi" w:hAnsiTheme="majorHAnsi"/>
           <w:sz w:val="48"/>
@@ -2666,17 +2790,22 @@
       </w:pPr>
       <w:r>
         <w:rPr>
+          <w:rFonts w:asciiTheme="majorHAnsi" w:hAnsiTheme="majorHAnsi"/>
+          <w:sz w:val="48"/>
+          <w:szCs w:val="48"/>
+        </w:rPr>
+        <w:tab/>
+      </w:r>
+      <w:r>
+        <w:rPr>
           <w:noProof/>
-          <w:sz w:val="28"/>
-          <w:szCs w:val="28"/>
           <w:lang w:eastAsia="es-AR"/>
         </w:rPr>
-        <w:lastRenderedPageBreak/>
         <w:drawing>
-          <wp:inline distT="0" distB="0" distL="0" distR="0" wp14:anchorId="42BECE9A" wp14:editId="2D08C07D">
+          <wp:inline distT="0" distB="0" distL="0" distR="0" wp14:anchorId="3A8D158F" wp14:editId="5180F201">
             <wp:extent cx="4392000" cy="2563200"/>
             <wp:effectExtent l="0" t="0" r="8890" b="8890"/>
-            <wp:docPr id="26" name="Imagen 26"/>
+            <wp:docPr id="47" name="Imagen 47"/>
             <wp:cNvGraphicFramePr>
               <a:graphicFrameLocks xmlns:a="http://schemas.openxmlformats.org/drawingml/2006/main"/>
             </wp:cNvGraphicFramePr>
@@ -2684,7 +2813,278 @@
               <a:graphicData uri="http://schemas.openxmlformats.org/drawingml/2006/picture">
                 <pic:pic xmlns:pic="http://schemas.openxmlformats.org/drawingml/2006/picture">
                   <pic:nvPicPr>
-                    <pic:cNvPr id="0" name="Picture 23"/>
+                    <pic:cNvPr id="0" name=""/>
+                    <pic:cNvPicPr preferRelativeResize="0"/>
+                  </pic:nvPicPr>
+                  <pic:blipFill rotWithShape="1">
+                    <a:blip r:embed="rId18"/>
+                    <a:srcRect l="15521" t="16312" r="15521" b="15931"/>
+                    <a:stretch/>
+                  </pic:blipFill>
+                  <pic:spPr bwMode="auto">
+                    <a:xfrm>
+                      <a:off x="0" y="0"/>
+                      <a:ext cx="4392000" cy="2563200"/>
+                    </a:xfrm>
+                    <a:prstGeom prst="rect">
+                      <a:avLst/>
+                    </a:prstGeom>
+                    <a:ln>
+                      <a:noFill/>
+                    </a:ln>
+                    <a:extLst>
+                      <a:ext uri="{53640926-AAD7-44D8-BBD7-CCE9431645EC}">
+                        <a14:shadowObscured xmlns:a14="http://schemas.microsoft.com/office/drawing/2010/main"/>
+                      </a:ext>
+                    </a:extLst>
+                  </pic:spPr>
+                </pic:pic>
+              </a:graphicData>
+            </a:graphic>
+          </wp:inline>
+        </w:drawing>
+      </w:r>
+    </w:p>
+    <w:p>
+      <w:pPr>
+        <w:jc w:val="center"/>
+        <w:rPr>
+          <w:rFonts w:asciiTheme="majorHAnsi" w:hAnsiTheme="majorHAnsi"/>
+          <w:sz w:val="48"/>
+          <w:szCs w:val="48"/>
+        </w:rPr>
+      </w:pPr>
+      <w:r>
+        <w:rPr>
+          <w:noProof/>
+          <w:lang w:eastAsia="es-AR"/>
+        </w:rPr>
+        <w:drawing>
+          <wp:inline distT="0" distB="0" distL="0" distR="0" wp14:anchorId="5AD0EF25" wp14:editId="1C735608">
+            <wp:extent cx="4392000" cy="2563200"/>
+            <wp:effectExtent l="0" t="0" r="8890" b="8890"/>
+            <wp:docPr id="48" name="Imagen 48"/>
+            <wp:cNvGraphicFramePr>
+              <a:graphicFrameLocks xmlns:a="http://schemas.openxmlformats.org/drawingml/2006/main"/>
+            </wp:cNvGraphicFramePr>
+            <a:graphic xmlns:a="http://schemas.openxmlformats.org/drawingml/2006/main">
+              <a:graphicData uri="http://schemas.openxmlformats.org/drawingml/2006/picture">
+                <pic:pic xmlns:pic="http://schemas.openxmlformats.org/drawingml/2006/picture">
+                  <pic:nvPicPr>
+                    <pic:cNvPr id="0" name=""/>
+                    <pic:cNvPicPr preferRelativeResize="0"/>
+                  </pic:nvPicPr>
+                  <pic:blipFill rotWithShape="1">
+                    <a:blip r:embed="rId19"/>
+                    <a:srcRect l="15521" t="16312" r="15521" b="16244"/>
+                    <a:stretch/>
+                  </pic:blipFill>
+                  <pic:spPr bwMode="auto">
+                    <a:xfrm>
+                      <a:off x="0" y="0"/>
+                      <a:ext cx="4392000" cy="2563200"/>
+                    </a:xfrm>
+                    <a:prstGeom prst="rect">
+                      <a:avLst/>
+                    </a:prstGeom>
+                    <a:ln>
+                      <a:noFill/>
+                    </a:ln>
+                    <a:extLst>
+                      <a:ext uri="{53640926-AAD7-44D8-BBD7-CCE9431645EC}">
+                        <a14:shadowObscured xmlns:a14="http://schemas.microsoft.com/office/drawing/2010/main"/>
+                      </a:ext>
+                    </a:extLst>
+                  </pic:spPr>
+                </pic:pic>
+              </a:graphicData>
+            </a:graphic>
+          </wp:inline>
+        </w:drawing>
+      </w:r>
+    </w:p>
+    <w:p>
+      <w:pPr>
+        <w:jc w:val="center"/>
+        <w:rPr>
+          <w:rFonts w:asciiTheme="majorHAnsi" w:hAnsiTheme="majorHAnsi"/>
+          <w:sz w:val="48"/>
+          <w:szCs w:val="48"/>
+        </w:rPr>
+      </w:pPr>
+      <w:r>
+        <w:rPr>
+          <w:noProof/>
+          <w:lang w:eastAsia="es-AR"/>
+        </w:rPr>
+        <w:lastRenderedPageBreak/>
+        <w:drawing>
+          <wp:inline distT="0" distB="0" distL="0" distR="0" wp14:anchorId="320EBE88" wp14:editId="7AB03315">
+            <wp:extent cx="4392000" cy="2563200"/>
+            <wp:effectExtent l="0" t="0" r="8890" b="8890"/>
+            <wp:docPr id="49" name="Imagen 49"/>
+            <wp:cNvGraphicFramePr>
+              <a:graphicFrameLocks xmlns:a="http://schemas.openxmlformats.org/drawingml/2006/main"/>
+            </wp:cNvGraphicFramePr>
+            <a:graphic xmlns:a="http://schemas.openxmlformats.org/drawingml/2006/main">
+              <a:graphicData uri="http://schemas.openxmlformats.org/drawingml/2006/picture">
+                <pic:pic xmlns:pic="http://schemas.openxmlformats.org/drawingml/2006/picture">
+                  <pic:nvPicPr>
+                    <pic:cNvPr id="0" name=""/>
+                    <pic:cNvPicPr preferRelativeResize="0"/>
+                  </pic:nvPicPr>
+                  <pic:blipFill rotWithShape="1">
+                    <a:blip r:embed="rId16"/>
+                    <a:srcRect l="15521" t="15998" r="15521" b="16245"/>
+                    <a:stretch/>
+                  </pic:blipFill>
+                  <pic:spPr bwMode="auto">
+                    <a:xfrm>
+                      <a:off x="0" y="0"/>
+                      <a:ext cx="4392000" cy="2563200"/>
+                    </a:xfrm>
+                    <a:prstGeom prst="rect">
+                      <a:avLst/>
+                    </a:prstGeom>
+                    <a:ln>
+                      <a:noFill/>
+                    </a:ln>
+                    <a:extLst>
+                      <a:ext uri="{53640926-AAD7-44D8-BBD7-CCE9431645EC}">
+                        <a14:shadowObscured xmlns:a14="http://schemas.microsoft.com/office/drawing/2010/main"/>
+                      </a:ext>
+                    </a:extLst>
+                  </pic:spPr>
+                </pic:pic>
+              </a:graphicData>
+            </a:graphic>
+          </wp:inline>
+        </w:drawing>
+      </w:r>
+    </w:p>
+    <w:p>
+      <w:pPr>
+        <w:jc w:val="center"/>
+        <w:rPr>
+          <w:rFonts w:asciiTheme="majorHAnsi" w:hAnsiTheme="majorHAnsi"/>
+          <w:sz w:val="48"/>
+          <w:szCs w:val="48"/>
+        </w:rPr>
+      </w:pPr>
+      <w:r>
+        <w:rPr>
+          <w:noProof/>
+          <w:lang w:eastAsia="es-AR"/>
+        </w:rPr>
+        <w:drawing>
+          <wp:inline distT="0" distB="0" distL="0" distR="0" wp14:anchorId="54A49800" wp14:editId="49681D14">
+            <wp:extent cx="4392000" cy="2563200"/>
+            <wp:effectExtent l="0" t="0" r="8890" b="8890"/>
+            <wp:docPr id="50" name="Imagen 50"/>
+            <wp:cNvGraphicFramePr>
+              <a:graphicFrameLocks xmlns:a="http://schemas.openxmlformats.org/drawingml/2006/main"/>
+            </wp:cNvGraphicFramePr>
+            <a:graphic xmlns:a="http://schemas.openxmlformats.org/drawingml/2006/main">
+              <a:graphicData uri="http://schemas.openxmlformats.org/drawingml/2006/picture">
+                <pic:pic xmlns:pic="http://schemas.openxmlformats.org/drawingml/2006/picture">
+                  <pic:nvPicPr>
+                    <pic:cNvPr id="0" name=""/>
+                    <pic:cNvPicPr preferRelativeResize="0"/>
+                  </pic:nvPicPr>
+                  <pic:blipFill rotWithShape="1">
+                    <a:blip r:embed="rId17"/>
+                    <a:srcRect l="15698" t="15999" r="15520" b="16244"/>
+                    <a:stretch/>
+                  </pic:blipFill>
+                  <pic:spPr bwMode="auto">
+                    <a:xfrm>
+                      <a:off x="0" y="0"/>
+                      <a:ext cx="4392000" cy="2563200"/>
+                    </a:xfrm>
+                    <a:prstGeom prst="rect">
+                      <a:avLst/>
+                    </a:prstGeom>
+                    <a:ln>
+                      <a:noFill/>
+                    </a:ln>
+                    <a:extLst>
+                      <a:ext uri="{53640926-AAD7-44D8-BBD7-CCE9431645EC}">
+                        <a14:shadowObscured xmlns:a14="http://schemas.microsoft.com/office/drawing/2010/main"/>
+                      </a:ext>
+                    </a:extLst>
+                  </pic:spPr>
+                </pic:pic>
+              </a:graphicData>
+            </a:graphic>
+          </wp:inline>
+        </w:drawing>
+      </w:r>
+    </w:p>
+    <w:p>
+      <w:pPr>
+        <w:jc w:val="center"/>
+        <w:rPr>
+          <w:rFonts w:asciiTheme="majorHAnsi" w:hAnsiTheme="majorHAnsi"/>
+          <w:sz w:val="36"/>
+          <w:szCs w:val="48"/>
+        </w:rPr>
+      </w:pPr>
+    </w:p>
+    <w:p>
+      <w:pPr>
+        <w:pStyle w:val="Prrafodelista"/>
+        <w:numPr>
+          <w:ilvl w:val="0"/>
+          <w:numId w:val="25"/>
+        </w:numPr>
+        <w:jc w:val="both"/>
+        <w:rPr>
+          <w:rFonts w:asciiTheme="majorHAnsi" w:hAnsiTheme="majorHAnsi"/>
+          <w:color w:val="244061" w:themeColor="accent1" w:themeShade="80"/>
+          <w:sz w:val="28"/>
+          <w:szCs w:val="28"/>
+        </w:rPr>
+      </w:pPr>
+      <w:r>
+        <w:rPr>
+          <w:rFonts w:asciiTheme="majorHAnsi" w:hAnsiTheme="majorHAnsi"/>
+          <w:color w:val="244061" w:themeColor="accent1" w:themeShade="80"/>
+          <w:sz w:val="28"/>
+          <w:szCs w:val="28"/>
+        </w:rPr>
+        <w:t>Cliente</w:t>
+      </w:r>
+    </w:p>
+    <w:p>
+      <w:pPr>
+        <w:jc w:val="center"/>
+        <w:rPr>
+          <w:rFonts w:asciiTheme="majorHAnsi" w:hAnsiTheme="majorHAnsi"/>
+          <w:color w:val="244061" w:themeColor="accent1" w:themeShade="80"/>
+          <w:sz w:val="28"/>
+          <w:szCs w:val="28"/>
+        </w:rPr>
+      </w:pPr>
+      <w:r>
+        <w:rPr>
+          <w:noProof/>
+          <w:sz w:val="28"/>
+          <w:szCs w:val="28"/>
+          <w:lang w:eastAsia="es-AR"/>
+        </w:rPr>
+        <w:drawing>
+          <wp:inline distT="0" distB="0" distL="0" distR="0" wp14:anchorId="337852E6" wp14:editId="2A111075">
+            <wp:extent cx="4392000" cy="2563200"/>
+            <wp:effectExtent l="0" t="0" r="8890" b="8890"/>
+            <wp:docPr id="24" name="Imagen 24"/>
+            <wp:cNvGraphicFramePr>
+              <a:graphicFrameLocks xmlns:a="http://schemas.openxmlformats.org/drawingml/2006/main"/>
+            </wp:cNvGraphicFramePr>
+            <a:graphic xmlns:a="http://schemas.openxmlformats.org/drawingml/2006/main">
+              <a:graphicData uri="http://schemas.openxmlformats.org/drawingml/2006/picture">
+                <pic:pic xmlns:pic="http://schemas.openxmlformats.org/drawingml/2006/picture">
+                  <pic:nvPicPr>
+                    <pic:cNvPr id="0" name="Picture 21"/>
                     <pic:cNvPicPr preferRelativeResize="0">
                       <a:picLocks noChangeAspect="1" noChangeArrowheads="1"/>
                     </pic:cNvPicPr>
@@ -2727,8 +3127,9 @@
         <w:jc w:val="center"/>
         <w:rPr>
           <w:rFonts w:asciiTheme="majorHAnsi" w:hAnsiTheme="majorHAnsi"/>
-          <w:sz w:val="48"/>
-          <w:szCs w:val="48"/>
+          <w:color w:val="244061" w:themeColor="accent1" w:themeShade="80"/>
+          <w:sz w:val="28"/>
+          <w:szCs w:val="28"/>
         </w:rPr>
       </w:pPr>
       <w:r>
@@ -2738,11 +3139,12 @@
           <w:szCs w:val="28"/>
           <w:lang w:eastAsia="es-AR"/>
         </w:rPr>
+        <w:lastRenderedPageBreak/>
         <w:drawing>
-          <wp:inline distT="0" distB="0" distL="0" distR="0" wp14:anchorId="6EE74B04" wp14:editId="3A35D2A9">
+          <wp:inline distT="0" distB="0" distL="0" distR="0" wp14:anchorId="36B63E81" wp14:editId="0888A412">
             <wp:extent cx="4392000" cy="2563200"/>
             <wp:effectExtent l="0" t="0" r="8890" b="8890"/>
-            <wp:docPr id="27" name="Imagen 27"/>
+            <wp:docPr id="25" name="Imagen 25"/>
             <wp:cNvGraphicFramePr>
               <a:graphicFrameLocks xmlns:a="http://schemas.openxmlformats.org/drawingml/2006/main"/>
             </wp:cNvGraphicFramePr>
@@ -2750,7 +3152,7 @@
               <a:graphicData uri="http://schemas.openxmlformats.org/drawingml/2006/picture">
                 <pic:pic xmlns:pic="http://schemas.openxmlformats.org/drawingml/2006/picture">
                   <pic:nvPicPr>
-                    <pic:cNvPr id="0" name="Picture 24"/>
+                    <pic:cNvPr id="0" name="Picture 22"/>
                     <pic:cNvPicPr preferRelativeResize="0">
                       <a:picLocks noChangeAspect="1" noChangeArrowheads="1"/>
                     </pic:cNvPicPr>
@@ -2805,10 +3207,10 @@
           <w:lang w:eastAsia="es-AR"/>
         </w:rPr>
         <w:drawing>
-          <wp:inline distT="0" distB="0" distL="0" distR="0" wp14:anchorId="2861C900" wp14:editId="4A68D82C">
+          <wp:inline distT="0" distB="0" distL="0" distR="0" wp14:anchorId="42BECE9A" wp14:editId="2D08C07D">
             <wp:extent cx="4392000" cy="2563200"/>
             <wp:effectExtent l="0" t="0" r="8890" b="8890"/>
-            <wp:docPr id="28" name="Imagen 28"/>
+            <wp:docPr id="26" name="Imagen 26"/>
             <wp:cNvGraphicFramePr>
               <a:graphicFrameLocks xmlns:a="http://schemas.openxmlformats.org/drawingml/2006/main"/>
             </wp:cNvGraphicFramePr>
@@ -2816,7 +3218,7 @@
               <a:graphicData uri="http://schemas.openxmlformats.org/drawingml/2006/picture">
                 <pic:pic xmlns:pic="http://schemas.openxmlformats.org/drawingml/2006/picture">
                   <pic:nvPicPr>
-                    <pic:cNvPr id="0" name="Picture 25"/>
+                    <pic:cNvPr id="0" name="Picture 23"/>
                     <pic:cNvPicPr preferRelativeResize="0">
                       <a:picLocks noChangeAspect="1" noChangeArrowheads="1"/>
                     </pic:cNvPicPr>
@@ -2863,27 +3265,18 @@
           <w:szCs w:val="48"/>
         </w:rPr>
       </w:pPr>
-    </w:p>
-    <w:p>
-      <w:pPr>
-        <w:jc w:val="center"/>
-        <w:rPr>
-          <w:rFonts w:asciiTheme="majorHAnsi" w:hAnsiTheme="majorHAnsi"/>
-          <w:sz w:val="48"/>
-          <w:szCs w:val="48"/>
-        </w:rPr>
-      </w:pPr>
       <w:r>
         <w:rPr>
           <w:noProof/>
+          <w:sz w:val="28"/>
+          <w:szCs w:val="28"/>
           <w:lang w:eastAsia="es-AR"/>
         </w:rPr>
-        <w:lastRenderedPageBreak/>
         <w:drawing>
-          <wp:inline distT="0" distB="0" distL="0" distR="0" wp14:anchorId="6598F528" wp14:editId="4C67117C">
+          <wp:inline distT="0" distB="0" distL="0" distR="0" wp14:anchorId="6EE74B04" wp14:editId="3A35D2A9">
             <wp:extent cx="4392000" cy="2563200"/>
             <wp:effectExtent l="0" t="0" r="8890" b="8890"/>
-            <wp:docPr id="30" name="Imagen 30"/>
+            <wp:docPr id="27" name="Imagen 27"/>
             <wp:cNvGraphicFramePr>
               <a:graphicFrameLocks xmlns:a="http://schemas.openxmlformats.org/drawingml/2006/main"/>
             </wp:cNvGraphicFramePr>
@@ -2891,13 +3284,23 @@
               <a:graphicData uri="http://schemas.openxmlformats.org/drawingml/2006/picture">
                 <pic:pic xmlns:pic="http://schemas.openxmlformats.org/drawingml/2006/picture">
                   <pic:nvPicPr>
-                    <pic:cNvPr id="0" name=""/>
-                    <pic:cNvPicPr preferRelativeResize="0"/>
+                    <pic:cNvPr id="0" name="Picture 24"/>
+                    <pic:cNvPicPr preferRelativeResize="0">
+                      <a:picLocks noChangeAspect="1" noChangeArrowheads="1"/>
+                    </pic:cNvPicPr>
                   </pic:nvPicPr>
-                  <pic:blipFill rotWithShape="1">
-                    <a:blip r:embed="rId33"/>
-                    <a:srcRect l="17284" t="16312" r="17107" b="15930"/>
-                    <a:stretch/>
+                  <pic:blipFill>
+                    <a:blip r:embed="rId33">
+                      <a:extLst>
+                        <a:ext uri="{28A0092B-C50C-407E-A947-70E740481C1C}">
+                          <a14:useLocalDpi xmlns:a14="http://schemas.microsoft.com/office/drawing/2010/main" val="0"/>
+                        </a:ext>
+                      </a:extLst>
+                    </a:blip>
+                    <a:srcRect/>
+                    <a:stretch>
+                      <a:fillRect/>
+                    </a:stretch>
                   </pic:blipFill>
                   <pic:spPr bwMode="auto">
                     <a:xfrm>
@@ -2907,14 +3310,10 @@
                     <a:prstGeom prst="rect">
                       <a:avLst/>
                     </a:prstGeom>
+                    <a:noFill/>
                     <a:ln>
                       <a:noFill/>
                     </a:ln>
-                    <a:extLst>
-                      <a:ext uri="{53640926-AAD7-44D8-BBD7-CCE9431645EC}">
-                        <a14:shadowObscured xmlns:a14="http://schemas.microsoft.com/office/drawing/2010/main"/>
-                      </a:ext>
-                    </a:extLst>
                   </pic:spPr>
                 </pic:pic>
               </a:graphicData>
@@ -2939,11 +3338,12 @@
           <w:szCs w:val="28"/>
           <w:lang w:eastAsia="es-AR"/>
         </w:rPr>
+        <w:lastRenderedPageBreak/>
         <w:drawing>
-          <wp:inline distT="0" distB="0" distL="0" distR="0" wp14:anchorId="2FEBE256" wp14:editId="0756C062">
+          <wp:inline distT="0" distB="0" distL="0" distR="0" wp14:anchorId="2861C900" wp14:editId="4A68D82C">
             <wp:extent cx="4392000" cy="2563200"/>
             <wp:effectExtent l="0" t="0" r="8890" b="8890"/>
-            <wp:docPr id="31" name="Imagen 31"/>
+            <wp:docPr id="28" name="Imagen 28"/>
             <wp:cNvGraphicFramePr>
               <a:graphicFrameLocks xmlns:a="http://schemas.openxmlformats.org/drawingml/2006/main"/>
             </wp:cNvGraphicFramePr>
@@ -2951,7 +3351,7 @@
               <a:graphicData uri="http://schemas.openxmlformats.org/drawingml/2006/picture">
                 <pic:pic xmlns:pic="http://schemas.openxmlformats.org/drawingml/2006/picture">
                   <pic:nvPicPr>
-                    <pic:cNvPr id="0" name="Picture 27"/>
+                    <pic:cNvPr id="0" name="Picture 25"/>
                     <pic:cNvPicPr preferRelativeResize="0">
                       <a:picLocks noChangeAspect="1" noChangeArrowheads="1"/>
                     </pic:cNvPicPr>
@@ -2998,18 +3398,26 @@
           <w:szCs w:val="48"/>
         </w:rPr>
       </w:pPr>
+    </w:p>
+    <w:p>
+      <w:pPr>
+        <w:jc w:val="center"/>
+        <w:rPr>
+          <w:rFonts w:asciiTheme="majorHAnsi" w:hAnsiTheme="majorHAnsi"/>
+          <w:sz w:val="48"/>
+          <w:szCs w:val="48"/>
+        </w:rPr>
+      </w:pPr>
       <w:r>
         <w:rPr>
           <w:noProof/>
-          <w:sz w:val="28"/>
-          <w:szCs w:val="28"/>
           <w:lang w:eastAsia="es-AR"/>
         </w:rPr>
         <w:drawing>
-          <wp:inline distT="0" distB="0" distL="0" distR="0" wp14:anchorId="110DC6A6" wp14:editId="588A7ABC">
+          <wp:inline distT="0" distB="0" distL="0" distR="0" wp14:anchorId="6598F528" wp14:editId="4C67117C">
             <wp:extent cx="4392000" cy="2563200"/>
             <wp:effectExtent l="0" t="0" r="8890" b="8890"/>
-            <wp:docPr id="32" name="Imagen 32"/>
+            <wp:docPr id="30" name="Imagen 30"/>
             <wp:cNvGraphicFramePr>
               <a:graphicFrameLocks xmlns:a="http://schemas.openxmlformats.org/drawingml/2006/main"/>
             </wp:cNvGraphicFramePr>
@@ -3017,23 +3425,13 @@
               <a:graphicData uri="http://schemas.openxmlformats.org/drawingml/2006/picture">
                 <pic:pic xmlns:pic="http://schemas.openxmlformats.org/drawingml/2006/picture">
                   <pic:nvPicPr>
-                    <pic:cNvPr id="0" name="Picture 28"/>
-                    <pic:cNvPicPr preferRelativeResize="0">
-                      <a:picLocks noChangeAspect="1" noChangeArrowheads="1"/>
-                    </pic:cNvPicPr>
+                    <pic:cNvPr id="0" name=""/>
+                    <pic:cNvPicPr preferRelativeResize="0"/>
                   </pic:nvPicPr>
-                  <pic:blipFill>
-                    <a:blip r:embed="rId35">
-                      <a:extLst>
-                        <a:ext uri="{28A0092B-C50C-407E-A947-70E740481C1C}">
-                          <a14:useLocalDpi xmlns:a14="http://schemas.microsoft.com/office/drawing/2010/main" val="0"/>
-                        </a:ext>
-                      </a:extLst>
-                    </a:blip>
-                    <a:srcRect/>
-                    <a:stretch>
-                      <a:fillRect/>
-                    </a:stretch>
+                  <pic:blipFill rotWithShape="1">
+                    <a:blip r:embed="rId35"/>
+                    <a:srcRect l="17284" t="16312" r="17107" b="15930"/>
+                    <a:stretch/>
                   </pic:blipFill>
                   <pic:spPr bwMode="auto">
                     <a:xfrm>
@@ -3043,10 +3441,14 @@
                     <a:prstGeom prst="rect">
                       <a:avLst/>
                     </a:prstGeom>
-                    <a:noFill/>
                     <a:ln>
                       <a:noFill/>
                     </a:ln>
+                    <a:extLst>
+                      <a:ext uri="{53640926-AAD7-44D8-BBD7-CCE9431645EC}">
+                        <a14:shadowObscured xmlns:a14="http://schemas.microsoft.com/office/drawing/2010/main"/>
+                      </a:ext>
+                    </a:extLst>
                   </pic:spPr>
                 </pic:pic>
               </a:graphicData>
@@ -3064,16 +3466,6 @@
           <w:szCs w:val="48"/>
         </w:rPr>
       </w:pPr>
-    </w:p>
-    <w:p>
-      <w:pPr>
-        <w:jc w:val="center"/>
-        <w:rPr>
-          <w:rFonts w:asciiTheme="majorHAnsi" w:hAnsiTheme="majorHAnsi"/>
-          <w:sz w:val="48"/>
-          <w:szCs w:val="48"/>
-        </w:rPr>
-      </w:pPr>
       <w:r>
         <w:rPr>
           <w:noProof/>
@@ -3081,12 +3473,11 @@
           <w:szCs w:val="28"/>
           <w:lang w:eastAsia="es-AR"/>
         </w:rPr>
-        <w:lastRenderedPageBreak/>
         <w:drawing>
-          <wp:inline distT="0" distB="0" distL="0" distR="0" wp14:anchorId="7615A641" wp14:editId="37980C1E">
+          <wp:inline distT="0" distB="0" distL="0" distR="0" wp14:anchorId="2FEBE256" wp14:editId="0756C062">
             <wp:extent cx="4392000" cy="2563200"/>
             <wp:effectExtent l="0" t="0" r="8890" b="8890"/>
-            <wp:docPr id="29" name="Imagen 29"/>
+            <wp:docPr id="31" name="Imagen 31"/>
             <wp:cNvGraphicFramePr>
               <a:graphicFrameLocks xmlns:a="http://schemas.openxmlformats.org/drawingml/2006/main"/>
             </wp:cNvGraphicFramePr>
@@ -3094,7 +3485,7 @@
               <a:graphicData uri="http://schemas.openxmlformats.org/drawingml/2006/picture">
                 <pic:pic xmlns:pic="http://schemas.openxmlformats.org/drawingml/2006/picture">
                   <pic:nvPicPr>
-                    <pic:cNvPr id="0" name="Picture 29"/>
+                    <pic:cNvPr id="0" name="Picture 27"/>
                     <pic:cNvPicPr preferRelativeResize="0">
                       <a:picLocks noChangeAspect="1" noChangeArrowheads="1"/>
                     </pic:cNvPicPr>
@@ -3148,11 +3539,12 @@
           <w:szCs w:val="28"/>
           <w:lang w:eastAsia="es-AR"/>
         </w:rPr>
+        <w:lastRenderedPageBreak/>
         <w:drawing>
-          <wp:inline distT="0" distB="0" distL="0" distR="0" wp14:anchorId="118EC4AD" wp14:editId="2D1BED47">
+          <wp:inline distT="0" distB="0" distL="0" distR="0" wp14:anchorId="110DC6A6" wp14:editId="588A7ABC">
             <wp:extent cx="4392000" cy="2563200"/>
             <wp:effectExtent l="0" t="0" r="8890" b="8890"/>
-            <wp:docPr id="33" name="Imagen 33"/>
+            <wp:docPr id="32" name="Imagen 32"/>
             <wp:cNvGraphicFramePr>
               <a:graphicFrameLocks xmlns:a="http://schemas.openxmlformats.org/drawingml/2006/main"/>
             </wp:cNvGraphicFramePr>
@@ -3160,7 +3552,7 @@
               <a:graphicData uri="http://schemas.openxmlformats.org/drawingml/2006/picture">
                 <pic:pic xmlns:pic="http://schemas.openxmlformats.org/drawingml/2006/picture">
                   <pic:nvPicPr>
-                    <pic:cNvPr id="0" name="Picture 30"/>
+                    <pic:cNvPr id="0" name="Picture 28"/>
                     <pic:cNvPicPr preferRelativeResize="0">
                       <a:picLocks noChangeAspect="1" noChangeArrowheads="1"/>
                     </pic:cNvPicPr>
@@ -3207,6 +3599,16 @@
           <w:szCs w:val="48"/>
         </w:rPr>
       </w:pPr>
+    </w:p>
+    <w:p>
+      <w:pPr>
+        <w:jc w:val="center"/>
+        <w:rPr>
+          <w:rFonts w:asciiTheme="majorHAnsi" w:hAnsiTheme="majorHAnsi"/>
+          <w:sz w:val="48"/>
+          <w:szCs w:val="48"/>
+        </w:rPr>
+      </w:pPr>
       <w:r>
         <w:rPr>
           <w:noProof/>
@@ -3215,10 +3617,10 @@
           <w:lang w:eastAsia="es-AR"/>
         </w:rPr>
         <w:drawing>
-          <wp:inline distT="0" distB="0" distL="0" distR="0" wp14:anchorId="3D2B27C9" wp14:editId="3BA2249C">
+          <wp:inline distT="0" distB="0" distL="0" distR="0" wp14:anchorId="7615A641" wp14:editId="37980C1E">
             <wp:extent cx="4392000" cy="2563200"/>
             <wp:effectExtent l="0" t="0" r="8890" b="8890"/>
-            <wp:docPr id="34" name="Imagen 34"/>
+            <wp:docPr id="29" name="Imagen 29"/>
             <wp:cNvGraphicFramePr>
               <a:graphicFrameLocks xmlns:a="http://schemas.openxmlformats.org/drawingml/2006/main"/>
             </wp:cNvGraphicFramePr>
@@ -3226,7 +3628,7 @@
               <a:graphicData uri="http://schemas.openxmlformats.org/drawingml/2006/picture">
                 <pic:pic xmlns:pic="http://schemas.openxmlformats.org/drawingml/2006/picture">
                   <pic:nvPicPr>
-                    <pic:cNvPr id="0" name="Picture 31"/>
+                    <pic:cNvPr id="0" name="Picture 29"/>
                     <pic:cNvPicPr preferRelativeResize="0">
                       <a:picLocks noChangeAspect="1" noChangeArrowheads="1"/>
                     </pic:cNvPicPr>
@@ -3273,16 +3675,6 @@
           <w:szCs w:val="48"/>
         </w:rPr>
       </w:pPr>
-    </w:p>
-    <w:p>
-      <w:pPr>
-        <w:jc w:val="center"/>
-        <w:rPr>
-          <w:rFonts w:asciiTheme="majorHAnsi" w:hAnsiTheme="majorHAnsi"/>
-          <w:sz w:val="48"/>
-          <w:szCs w:val="48"/>
-        </w:rPr>
-      </w:pPr>
       <w:r>
         <w:rPr>
           <w:noProof/>
@@ -3290,12 +3682,11 @@
           <w:szCs w:val="28"/>
           <w:lang w:eastAsia="es-AR"/>
         </w:rPr>
-        <w:lastRenderedPageBreak/>
         <w:drawing>
-          <wp:inline distT="0" distB="0" distL="0" distR="0" wp14:anchorId="7BE6CA45" wp14:editId="5FEAC3AF">
+          <wp:inline distT="0" distB="0" distL="0" distR="0" wp14:anchorId="118EC4AD" wp14:editId="2D1BED47">
             <wp:extent cx="4392000" cy="2563200"/>
             <wp:effectExtent l="0" t="0" r="8890" b="8890"/>
-            <wp:docPr id="35" name="Imagen 35"/>
+            <wp:docPr id="33" name="Imagen 33"/>
             <wp:cNvGraphicFramePr>
               <a:graphicFrameLocks xmlns:a="http://schemas.openxmlformats.org/drawingml/2006/main"/>
             </wp:cNvGraphicFramePr>
@@ -3303,7 +3694,7 @@
               <a:graphicData uri="http://schemas.openxmlformats.org/drawingml/2006/picture">
                 <pic:pic xmlns:pic="http://schemas.openxmlformats.org/drawingml/2006/picture">
                   <pic:nvPicPr>
-                    <pic:cNvPr id="0" name="Picture 32"/>
+                    <pic:cNvPr id="0" name="Picture 30"/>
                     <pic:cNvPicPr preferRelativeResize="0">
                       <a:picLocks noChangeAspect="1" noChangeArrowheads="1"/>
                     </pic:cNvPicPr>
@@ -3340,71 +3731,204 @@
           </wp:inline>
         </w:drawing>
       </w:r>
+    </w:p>
+    <w:p>
+      <w:pPr>
+        <w:jc w:val="center"/>
+        <w:rPr>
+          <w:rFonts w:asciiTheme="majorHAnsi" w:hAnsiTheme="majorHAnsi"/>
+          <w:sz w:val="48"/>
+          <w:szCs w:val="48"/>
+        </w:rPr>
+      </w:pPr>
+      <w:r>
+        <w:rPr>
+          <w:noProof/>
+          <w:sz w:val="28"/>
+          <w:szCs w:val="28"/>
+          <w:lang w:eastAsia="es-AR"/>
+        </w:rPr>
+        <w:lastRenderedPageBreak/>
+        <w:drawing>
+          <wp:inline distT="0" distB="0" distL="0" distR="0" wp14:anchorId="3D2B27C9" wp14:editId="3BA2249C">
+            <wp:extent cx="4392000" cy="2563200"/>
+            <wp:effectExtent l="0" t="0" r="8890" b="8890"/>
+            <wp:docPr id="34" name="Imagen 34"/>
+            <wp:cNvGraphicFramePr>
+              <a:graphicFrameLocks xmlns:a="http://schemas.openxmlformats.org/drawingml/2006/main"/>
+            </wp:cNvGraphicFramePr>
+            <a:graphic xmlns:a="http://schemas.openxmlformats.org/drawingml/2006/main">
+              <a:graphicData uri="http://schemas.openxmlformats.org/drawingml/2006/picture">
+                <pic:pic xmlns:pic="http://schemas.openxmlformats.org/drawingml/2006/picture">
+                  <pic:nvPicPr>
+                    <pic:cNvPr id="0" name="Picture 31"/>
+                    <pic:cNvPicPr preferRelativeResize="0">
+                      <a:picLocks noChangeAspect="1" noChangeArrowheads="1"/>
+                    </pic:cNvPicPr>
+                  </pic:nvPicPr>
+                  <pic:blipFill>
+                    <a:blip r:embed="rId40">
+                      <a:extLst>
+                        <a:ext uri="{28A0092B-C50C-407E-A947-70E740481C1C}">
+                          <a14:useLocalDpi xmlns:a14="http://schemas.microsoft.com/office/drawing/2010/main" val="0"/>
+                        </a:ext>
+                      </a:extLst>
+                    </a:blip>
+                    <a:srcRect/>
+                    <a:stretch>
+                      <a:fillRect/>
+                    </a:stretch>
+                  </pic:blipFill>
+                  <pic:spPr bwMode="auto">
+                    <a:xfrm>
+                      <a:off x="0" y="0"/>
+                      <a:ext cx="4392000" cy="2563200"/>
+                    </a:xfrm>
+                    <a:prstGeom prst="rect">
+                      <a:avLst/>
+                    </a:prstGeom>
+                    <a:noFill/>
+                    <a:ln>
+                      <a:noFill/>
+                    </a:ln>
+                  </pic:spPr>
+                </pic:pic>
+              </a:graphicData>
+            </a:graphic>
+          </wp:inline>
+        </w:drawing>
+      </w:r>
+    </w:p>
+    <w:p>
+      <w:pPr>
+        <w:jc w:val="center"/>
+        <w:rPr>
+          <w:rFonts w:asciiTheme="majorHAnsi" w:hAnsiTheme="majorHAnsi"/>
+          <w:sz w:val="48"/>
+          <w:szCs w:val="48"/>
+        </w:rPr>
+      </w:pPr>
+    </w:p>
+    <w:p>
+      <w:pPr>
+        <w:jc w:val="center"/>
+        <w:rPr>
+          <w:rFonts w:asciiTheme="majorHAnsi" w:hAnsiTheme="majorHAnsi"/>
+          <w:sz w:val="48"/>
+          <w:szCs w:val="48"/>
+        </w:rPr>
+      </w:pPr>
+      <w:r>
+        <w:rPr>
+          <w:noProof/>
+          <w:sz w:val="28"/>
+          <w:szCs w:val="28"/>
+          <w:lang w:eastAsia="es-AR"/>
+        </w:rPr>
+        <w:drawing>
+          <wp:inline distT="0" distB="0" distL="0" distR="0" wp14:anchorId="7BE6CA45" wp14:editId="5FEAC3AF">
+            <wp:extent cx="4392000" cy="2563200"/>
+            <wp:effectExtent l="0" t="0" r="8890" b="8890"/>
+            <wp:docPr id="35" name="Imagen 35"/>
+            <wp:cNvGraphicFramePr>
+              <a:graphicFrameLocks xmlns:a="http://schemas.openxmlformats.org/drawingml/2006/main"/>
+            </wp:cNvGraphicFramePr>
+            <a:graphic xmlns:a="http://schemas.openxmlformats.org/drawingml/2006/main">
+              <a:graphicData uri="http://schemas.openxmlformats.org/drawingml/2006/picture">
+                <pic:pic xmlns:pic="http://schemas.openxmlformats.org/drawingml/2006/picture">
+                  <pic:nvPicPr>
+                    <pic:cNvPr id="0" name="Picture 32"/>
+                    <pic:cNvPicPr preferRelativeResize="0">
+                      <a:picLocks noChangeAspect="1" noChangeArrowheads="1"/>
+                    </pic:cNvPicPr>
+                  </pic:nvPicPr>
+                  <pic:blipFill>
+                    <a:blip r:embed="rId41">
+                      <a:extLst>
+                        <a:ext uri="{28A0092B-C50C-407E-A947-70E740481C1C}">
+                          <a14:useLocalDpi xmlns:a14="http://schemas.microsoft.com/office/drawing/2010/main" val="0"/>
+                        </a:ext>
+                      </a:extLst>
+                    </a:blip>
+                    <a:srcRect/>
+                    <a:stretch>
+                      <a:fillRect/>
+                    </a:stretch>
+                  </pic:blipFill>
+                  <pic:spPr bwMode="auto">
+                    <a:xfrm>
+                      <a:off x="0" y="0"/>
+                      <a:ext cx="4392000" cy="2563200"/>
+                    </a:xfrm>
+                    <a:prstGeom prst="rect">
+                      <a:avLst/>
+                    </a:prstGeom>
+                    <a:noFill/>
+                    <a:ln>
+                      <a:noFill/>
+                    </a:ln>
+                  </pic:spPr>
+                </pic:pic>
+              </a:graphicData>
+            </a:graphic>
+          </wp:inline>
+        </w:drawing>
+      </w:r>
+    </w:p>
+    <w:p>
+      <w:pPr>
+        <w:jc w:val="center"/>
+        <w:rPr>
+          <w:rFonts w:asciiTheme="majorHAnsi" w:hAnsiTheme="majorHAnsi"/>
+          <w:sz w:val="48"/>
+          <w:szCs w:val="48"/>
+        </w:rPr>
+      </w:pPr>
+    </w:p>
+    <w:p>
+      <w:pPr>
+        <w:jc w:val="center"/>
+        <w:rPr>
+          <w:rFonts w:asciiTheme="majorHAnsi" w:hAnsiTheme="majorHAnsi"/>
+          <w:sz w:val="48"/>
+          <w:szCs w:val="48"/>
+        </w:rPr>
+      </w:pPr>
+    </w:p>
+    <w:p>
+      <w:pPr>
+        <w:jc w:val="both"/>
+        <w:rPr>
+          <w:rFonts w:asciiTheme="majorHAnsi" w:hAnsiTheme="majorHAnsi"/>
+          <w:sz w:val="48"/>
+          <w:szCs w:val="48"/>
+        </w:rPr>
+      </w:pPr>
+    </w:p>
+    <w:p>
+      <w:pPr>
+        <w:jc w:val="both"/>
+        <w:rPr>
+          <w:rFonts w:asciiTheme="majorHAnsi" w:hAnsiTheme="majorHAnsi"/>
+          <w:sz w:val="48"/>
+          <w:szCs w:val="48"/>
+        </w:rPr>
+      </w:pPr>
+    </w:p>
+    <w:p>
+      <w:pPr>
+        <w:jc w:val="both"/>
+        <w:rPr>
+          <w:rFonts w:asciiTheme="majorHAnsi" w:hAnsiTheme="majorHAnsi"/>
+          <w:sz w:val="48"/>
+          <w:szCs w:val="48"/>
+        </w:rPr>
+      </w:pPr>
       <w:bookmarkStart w:id="0" w:name="_GoBack"/>
       <w:bookmarkEnd w:id="0"/>
     </w:p>
-    <w:p>
-      <w:pPr>
-        <w:jc w:val="center"/>
-        <w:rPr>
-          <w:rFonts w:asciiTheme="majorHAnsi" w:hAnsiTheme="majorHAnsi"/>
-          <w:sz w:val="48"/>
-          <w:szCs w:val="48"/>
-        </w:rPr>
-      </w:pPr>
-    </w:p>
-    <w:p>
-      <w:pPr>
-        <w:jc w:val="center"/>
-        <w:rPr>
-          <w:rFonts w:asciiTheme="majorHAnsi" w:hAnsiTheme="majorHAnsi"/>
-          <w:sz w:val="48"/>
-          <w:szCs w:val="48"/>
-        </w:rPr>
-      </w:pPr>
-    </w:p>
-    <w:p>
-      <w:pPr>
-        <w:jc w:val="both"/>
-        <w:rPr>
-          <w:rFonts w:asciiTheme="majorHAnsi" w:hAnsiTheme="majorHAnsi"/>
-          <w:sz w:val="48"/>
-          <w:szCs w:val="48"/>
-        </w:rPr>
-      </w:pPr>
-    </w:p>
-    <w:p>
-      <w:pPr>
-        <w:jc w:val="both"/>
-        <w:rPr>
-          <w:rFonts w:asciiTheme="majorHAnsi" w:hAnsiTheme="majorHAnsi"/>
-          <w:sz w:val="48"/>
-          <w:szCs w:val="48"/>
-        </w:rPr>
-      </w:pPr>
-    </w:p>
-    <w:p>
-      <w:pPr>
-        <w:jc w:val="both"/>
-        <w:rPr>
-          <w:rFonts w:asciiTheme="majorHAnsi" w:hAnsiTheme="majorHAnsi"/>
-          <w:sz w:val="48"/>
-          <w:szCs w:val="48"/>
-        </w:rPr>
-      </w:pPr>
-    </w:p>
-    <w:p>
-      <w:pPr>
-        <w:jc w:val="both"/>
-        <w:rPr>
-          <w:rFonts w:asciiTheme="majorHAnsi" w:hAnsiTheme="majorHAnsi"/>
-          <w:sz w:val="48"/>
-          <w:szCs w:val="48"/>
-        </w:rPr>
-      </w:pPr>
-    </w:p>
     <w:sectPr>
-      <w:footerReference w:type="default" r:id="rId40"/>
+      <w:footerReference w:type="default" r:id="rId42"/>
       <w:pgSz w:w="11906" w:h="16838"/>
       <w:pgMar w:top="1417" w:right="1701" w:bottom="1417" w:left="1701" w:header="708" w:footer="708" w:gutter="0"/>
       <w:cols w:space="708"/>
@@ -3552,7 +4076,7 @@
                 <w:bCs/>
                 <w:noProof/>
               </w:rPr>
-              <w:t>12</w:t>
+              <w:t>14</w:t>
             </w:r>
             <w:r>
               <w:rPr>

</xml_diff>

<commit_message>
Diagrama de clases y diccionario de datos actualizado
</commit_message>
<xml_diff>
--- a/Diagrama de clases - Mockups - Curtoni, Gonzalez, Sanchez.docx
+++ b/Diagrama de clases - Mockups - Curtoni, Gonzalez, Sanchez.docx
@@ -1,6 +1,6 @@
 
 <file path=word/document.xml><?xml version="1.0" encoding="utf-8"?>
-<w:document xmlns:wpc="http://schemas.microsoft.com/office/word/2010/wordprocessingCanvas" xmlns:mc="http://schemas.openxmlformats.org/markup-compatibility/2006" xmlns:o="urn:schemas-microsoft-com:office:office" xmlns:r="http://schemas.openxmlformats.org/officeDocument/2006/relationships" xmlns:m="http://schemas.openxmlformats.org/officeDocument/2006/math" xmlns:v="urn:schemas-microsoft-com:vml" xmlns:wp14="http://schemas.microsoft.com/office/word/2010/wordprocessingDrawing" xmlns:wp="http://schemas.openxmlformats.org/drawingml/2006/wordprocessingDrawing" xmlns:w10="urn:schemas-microsoft-com:office:word" xmlns:w="http://schemas.openxmlformats.org/wordprocessingml/2006/main" xmlns:w14="http://schemas.microsoft.com/office/word/2010/wordml" xmlns:wpg="http://schemas.microsoft.com/office/word/2010/wordprocessingGroup" xmlns:wpi="http://schemas.microsoft.com/office/word/2010/wordprocessingInk" xmlns:wne="http://schemas.microsoft.com/office/word/2006/wordml" xmlns:wps="http://schemas.microsoft.com/office/word/2010/wordprocessingShape" mc:Ignorable="w14 wp14">
+<w:document xmlns:wpc="http://schemas.microsoft.com/office/word/2010/wordprocessingCanvas" xmlns:mc="http://schemas.openxmlformats.org/markup-compatibility/2006" xmlns:o="urn:schemas-microsoft-com:office:office" xmlns:r="http://schemas.openxmlformats.org/officeDocument/2006/relationships" xmlns:m="http://schemas.openxmlformats.org/officeDocument/2006/math" xmlns:v="urn:schemas-microsoft-com:vml" xmlns:wp14="http://schemas.microsoft.com/office/word/2010/wordprocessingDrawing" xmlns:wp="http://schemas.openxmlformats.org/drawingml/2006/wordprocessingDrawing" xmlns:w10="urn:schemas-microsoft-com:office:word" xmlns:w="http://schemas.openxmlformats.org/wordprocessingml/2006/main" xmlns:w14="http://schemas.microsoft.com/office/word/2010/wordml" xmlns:w15="http://schemas.microsoft.com/office/word/2012/wordml" xmlns:wpg="http://schemas.microsoft.com/office/word/2010/wordprocessingGroup" xmlns:wpi="http://schemas.microsoft.com/office/word/2010/wordprocessingInk" xmlns:wne="http://schemas.microsoft.com/office/word/2006/wordml" xmlns:wps="http://schemas.microsoft.com/office/word/2010/wordprocessingShape" mc:Ignorable="w14 w15 wp14">
   <w:body>
     <w:p>
       <w:r>
@@ -34,7 +34,7 @@
                     </pic:cNvPicPr>
                   </pic:nvPicPr>
                   <pic:blipFill>
-                    <a:blip r:embed="rId8">
+                    <a:blip r:embed="rId7">
                       <a:extLst>
                         <a:ext uri="{28A0092B-C50C-407E-A947-70E740481C1C}">
                           <a14:useLocalDpi xmlns:a14="http://schemas.microsoft.com/office/drawing/2010/main" val="0"/>
@@ -102,7 +102,7 @@
                     </pic:cNvPicPr>
                   </pic:nvPicPr>
                   <pic:blipFill>
-                    <a:blip r:embed="rId9" cstate="print">
+                    <a:blip r:embed="rId8" cstate="print">
                       <a:duotone>
                         <a:schemeClr val="accent5">
                           <a:shade val="45000"/>
@@ -380,9 +380,9 @@
               </wp:anchor>
             </w:drawing>
           </mc:Choice>
-          <mc:Fallback xmlns:w16se="http://schemas.microsoft.com/office/word/2015/wordml/symex" xmlns:w15="http://schemas.microsoft.com/office/word/2012/wordml" xmlns:cx1="http://schemas.microsoft.com/office/drawing/2015/9/8/chartex" xmlns:cx="http://schemas.microsoft.com/office/drawing/2014/chartex">
+          <mc:Fallback>
             <w:pict>
-              <v:line w14:anchorId="52BF628A" id="Conector recto 8" o:spid="_x0000_s1026" style="position:absolute;z-index:251662336;visibility:visible;mso-wrap-style:square;mso-wrap-distance-left:9pt;mso-wrap-distance-top:0;mso-wrap-distance-right:9pt;mso-wrap-distance-bottom:0;mso-position-horizontal:absolute;mso-position-horizontal-relative:text;mso-position-vertical:absolute;mso-position-vertical-relative:text" from="79.9pt,226.95pt" to="343.15pt,227.7pt" o:gfxdata="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" strokecolor="black [3040]"/>
+              <v:line w14:anchorId="6A708A89" id="Conector recto 8" o:spid="_x0000_s1026" style="position:absolute;z-index:251662336;visibility:visible;mso-wrap-style:square;mso-wrap-distance-left:9pt;mso-wrap-distance-top:0;mso-wrap-distance-right:9pt;mso-wrap-distance-bottom:0;mso-position-horizontal:absolute;mso-position-horizontal-relative:text;mso-position-vertical:absolute;mso-position-vertical-relative:text" from="79.9pt,226.95pt" to="343.15pt,227.7pt" o:gfxdata="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" strokecolor="black [3040]"/>
             </w:pict>
           </mc:Fallback>
         </mc:AlternateContent>
@@ -631,7 +631,6 @@
                                 <w:szCs w:val="28"/>
                               </w:rPr>
                             </w:pPr>
-                            <w:proofErr w:type="spellStart"/>
                             <w:r>
                               <w:rPr>
                                 <w:rFonts w:asciiTheme="majorHAnsi" w:hAnsiTheme="majorHAnsi"/>
@@ -641,7 +640,6 @@
                               </w:rPr>
                               <w:t>Curtoni</w:t>
                             </w:r>
-                            <w:proofErr w:type="spellEnd"/>
                             <w:r>
                               <w:rPr>
                                 <w:rFonts w:asciiTheme="majorHAnsi" w:hAnsiTheme="majorHAnsi"/>
@@ -705,7 +703,6 @@
                                 <w:szCs w:val="28"/>
                               </w:rPr>
                             </w:pPr>
-                            <w:proofErr w:type="spellStart"/>
                             <w:r>
                               <w:rPr>
                                 <w:rFonts w:asciiTheme="majorHAnsi" w:hAnsiTheme="majorHAnsi"/>
@@ -715,7 +712,6 @@
                               </w:rPr>
                               <w:t>Sanchez</w:t>
                             </w:r>
-                            <w:proofErr w:type="spellEnd"/>
                             <w:r>
                               <w:rPr>
                                 <w:rFonts w:asciiTheme="majorHAnsi" w:hAnsiTheme="majorHAnsi"/>
@@ -747,10 +743,6 @@
           </mc:Choice>
           <mc:Fallback>
             <w:pict>
-              <v:shapetype id="_x0000_t202" coordsize="21600,21600" o:spt="202" path="m,l,21600r21600,l21600,xe">
-                <v:stroke joinstyle="miter"/>
-                <v:path gradientshapeok="t" o:connecttype="rect"/>
-              </v:shapetype>
               <v:shape id="Cuadro de texto 7" o:spid="_x0000_s1027" type="#_x0000_t202" style="position:absolute;margin-left:74.7pt;margin-top:128.7pt;width:276pt;height:244.5pt;z-index:251661312;visibility:visible;mso-wrap-style:square;mso-width-percent:0;mso-height-percent:0;mso-wrap-distance-left:9pt;mso-wrap-distance-top:0;mso-wrap-distance-right:9pt;mso-wrap-distance-bottom:0;mso-position-horizontal:absolute;mso-position-horizontal-relative:text;mso-position-vertical:absolute;mso-position-vertical-relative:text;mso-width-percent:0;mso-height-percent:0;mso-width-relative:margin;mso-height-relative:margin;v-text-anchor:top" o:gfxdata="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" fillcolor="white [3201]" stroked="f" strokeweight=".5pt">
                 <v:textbox>
                   <w:txbxContent>
@@ -956,7 +948,6 @@
                           <w:szCs w:val="28"/>
                         </w:rPr>
                       </w:pPr>
-                      <w:proofErr w:type="spellStart"/>
                       <w:r>
                         <w:rPr>
                           <w:rFonts w:asciiTheme="majorHAnsi" w:hAnsiTheme="majorHAnsi"/>
@@ -966,7 +957,6 @@
                         </w:rPr>
                         <w:t>Curtoni</w:t>
                       </w:r>
-                      <w:proofErr w:type="spellEnd"/>
                       <w:r>
                         <w:rPr>
                           <w:rFonts w:asciiTheme="majorHAnsi" w:hAnsiTheme="majorHAnsi"/>
@@ -1030,7 +1020,6 @@
                           <w:szCs w:val="28"/>
                         </w:rPr>
                       </w:pPr>
-                      <w:proofErr w:type="spellStart"/>
                       <w:r>
                         <w:rPr>
                           <w:rFonts w:asciiTheme="majorHAnsi" w:hAnsiTheme="majorHAnsi"/>
@@ -1040,7 +1029,6 @@
                         </w:rPr>
                         <w:t>Sanchez</w:t>
                       </w:r>
-                      <w:proofErr w:type="spellEnd"/>
                       <w:r>
                         <w:rPr>
                           <w:rFonts w:asciiTheme="majorHAnsi" w:hAnsiTheme="majorHAnsi"/>
@@ -1078,43 +1066,41 @@
         </w:rPr>
         <w:lastRenderedPageBreak/>
         <w:drawing>
-          <wp:anchor distT="0" distB="0" distL="114300" distR="114300" simplePos="0" relativeHeight="251664384" behindDoc="0" locked="0" layoutInCell="1" allowOverlap="1" wp14:anchorId="54709942" wp14:editId="7EB46D69">
+          <wp:anchor distT="0" distB="0" distL="114300" distR="114300" simplePos="0" relativeHeight="251668480" behindDoc="0" locked="0" layoutInCell="1" allowOverlap="1" wp14:anchorId="18CE2095" wp14:editId="36C4BB46">
             <wp:simplePos x="0" y="0"/>
             <wp:positionH relativeFrom="column">
-              <wp:posOffset>-699135</wp:posOffset>
+              <wp:posOffset>-813435</wp:posOffset>
             </wp:positionH>
             <wp:positionV relativeFrom="paragraph">
-              <wp:posOffset>462280</wp:posOffset>
+              <wp:posOffset>471805</wp:posOffset>
             </wp:positionV>
-            <wp:extent cx="6838950" cy="4341247"/>
-            <wp:effectExtent l="0" t="0" r="0" b="2540"/>
+            <wp:extent cx="7077075" cy="4076700"/>
+            <wp:effectExtent l="0" t="0" r="9525" b="0"/>
             <wp:wrapNone/>
-            <wp:docPr id="36" name="Imagen 36"/>
-            <wp:cNvGraphicFramePr>
-              <a:graphicFrameLocks xmlns:a="http://schemas.openxmlformats.org/drawingml/2006/main" noChangeAspect="1"/>
-            </wp:cNvGraphicFramePr>
+            <wp:docPr id="2" name="0 Imagen"/>
+            <wp:cNvGraphicFramePr/>
             <a:graphic xmlns:a="http://schemas.openxmlformats.org/drawingml/2006/main">
               <a:graphicData uri="http://schemas.openxmlformats.org/drawingml/2006/picture">
                 <pic:pic xmlns:pic="http://schemas.openxmlformats.org/drawingml/2006/picture">
                   <pic:nvPicPr>
-                    <pic:cNvPr id="0" name=""/>
+                    <pic:cNvPr id="3" name="0 Imagen"/>
                     <pic:cNvPicPr/>
                   </pic:nvPicPr>
                   <pic:blipFill rotWithShape="1">
-                    <a:blip r:embed="rId10" cstate="print">
+                    <a:blip r:embed="rId9">
                       <a:extLst>
                         <a:ext uri="{28A0092B-C50C-407E-A947-70E740481C1C}">
                           <a14:useLocalDpi xmlns:a14="http://schemas.microsoft.com/office/drawing/2010/main" val="0"/>
                         </a:ext>
                       </a:extLst>
                     </a:blip>
-                    <a:srcRect l="22222" t="21331" r="16931" b="9971"/>
+                    <a:srcRect l="2387" r="55"/>
                     <a:stretch/>
                   </pic:blipFill>
                   <pic:spPr bwMode="auto">
                     <a:xfrm>
                       <a:off x="0" y="0"/>
-                      <a:ext cx="6838950" cy="4341247"/>
+                      <a:ext cx="7077075" cy="4076700"/>
                     </a:xfrm>
                     <a:prstGeom prst="rect">
                       <a:avLst/>
@@ -1163,22 +1149,18 @@
     </w:p>
     <w:p>
       <w:pPr>
-        <w:jc w:val="both"/>
         <w:rPr>
           <w:rFonts w:asciiTheme="majorHAnsi" w:hAnsiTheme="majorHAnsi"/>
-          <w:color w:val="244061" w:themeColor="accent1" w:themeShade="80"/>
-          <w:sz w:val="48"/>
+          <w:sz w:val="32"/>
           <w:szCs w:val="48"/>
         </w:rPr>
       </w:pPr>
     </w:p>
     <w:p>
       <w:pPr>
-        <w:jc w:val="both"/>
         <w:rPr>
           <w:rFonts w:asciiTheme="majorHAnsi" w:hAnsiTheme="majorHAnsi"/>
-          <w:color w:val="244061" w:themeColor="accent1" w:themeShade="80"/>
-          <w:sz w:val="48"/>
+          <w:sz w:val="32"/>
           <w:szCs w:val="48"/>
         </w:rPr>
       </w:pPr>
@@ -1187,7 +1169,7 @@
       <w:pPr>
         <w:rPr>
           <w:rFonts w:asciiTheme="majorHAnsi" w:hAnsiTheme="majorHAnsi"/>
-          <w:sz w:val="48"/>
+          <w:sz w:val="32"/>
           <w:szCs w:val="48"/>
         </w:rPr>
       </w:pPr>
@@ -1196,7 +1178,7 @@
       <w:pPr>
         <w:rPr>
           <w:rFonts w:asciiTheme="majorHAnsi" w:hAnsiTheme="majorHAnsi"/>
-          <w:sz w:val="48"/>
+          <w:sz w:val="32"/>
           <w:szCs w:val="48"/>
         </w:rPr>
       </w:pPr>
@@ -1205,7 +1187,7 @@
       <w:pPr>
         <w:rPr>
           <w:rFonts w:asciiTheme="majorHAnsi" w:hAnsiTheme="majorHAnsi"/>
-          <w:sz w:val="48"/>
+          <w:sz w:val="32"/>
           <w:szCs w:val="48"/>
         </w:rPr>
       </w:pPr>
@@ -1214,7 +1196,25 @@
       <w:pPr>
         <w:rPr>
           <w:rFonts w:asciiTheme="majorHAnsi" w:hAnsiTheme="majorHAnsi"/>
-          <w:sz w:val="48"/>
+          <w:sz w:val="32"/>
+          <w:szCs w:val="48"/>
+        </w:rPr>
+      </w:pPr>
+    </w:p>
+    <w:p>
+      <w:pPr>
+        <w:rPr>
+          <w:rFonts w:asciiTheme="majorHAnsi" w:hAnsiTheme="majorHAnsi"/>
+          <w:sz w:val="32"/>
+          <w:szCs w:val="48"/>
+        </w:rPr>
+      </w:pPr>
+    </w:p>
+    <w:p>
+      <w:pPr>
+        <w:rPr>
+          <w:rFonts w:asciiTheme="majorHAnsi" w:hAnsiTheme="majorHAnsi"/>
+          <w:sz w:val="32"/>
           <w:szCs w:val="48"/>
         </w:rPr>
       </w:pPr>
@@ -1307,7 +1307,7 @@
                     </pic:cNvPicPr>
                   </pic:nvPicPr>
                   <pic:blipFill>
-                    <a:blip r:embed="rId11">
+                    <a:blip r:embed="rId10">
                       <a:extLst>
                         <a:ext uri="{28A0092B-C50C-407E-A947-70E740481C1C}">
                           <a14:useLocalDpi xmlns:a14="http://schemas.microsoft.com/office/drawing/2010/main" val="0"/>
@@ -1378,7 +1378,7 @@
                     <pic:cNvPicPr preferRelativeResize="0"/>
                   </pic:nvPicPr>
                   <pic:blipFill rotWithShape="1">
-                    <a:blip r:embed="rId12" cstate="print">
+                    <a:blip r:embed="rId11" cstate="print">
                       <a:extLst>
                         <a:ext uri="{28A0092B-C50C-407E-A947-70E740481C1C}">
                           <a14:useLocalDpi xmlns:a14="http://schemas.microsoft.com/office/drawing/2010/main" val="0"/>
@@ -1442,7 +1442,7 @@
                     </pic:cNvPicPr>
                   </pic:nvPicPr>
                   <pic:blipFill>
-                    <a:blip r:embed="rId13">
+                    <a:blip r:embed="rId12">
                       <a:extLst>
                         <a:ext uri="{28A0092B-C50C-407E-A947-70E740481C1C}">
                           <a14:useLocalDpi xmlns:a14="http://schemas.microsoft.com/office/drawing/2010/main" val="0"/>
@@ -1513,7 +1513,7 @@
                     <pic:cNvPicPr preferRelativeResize="0"/>
                   </pic:nvPicPr>
                   <pic:blipFill rotWithShape="1">
-                    <a:blip r:embed="rId12" cstate="print">
+                    <a:blip r:embed="rId11" cstate="print">
                       <a:extLst>
                         <a:ext uri="{28A0092B-C50C-407E-A947-70E740481C1C}">
                           <a14:useLocalDpi xmlns:a14="http://schemas.microsoft.com/office/drawing/2010/main" val="0"/>
@@ -1577,6 +1577,72 @@
                     </pic:cNvPicPr>
                   </pic:nvPicPr>
                   <pic:blipFill>
+                    <a:blip r:embed="rId13">
+                      <a:extLst>
+                        <a:ext uri="{28A0092B-C50C-407E-A947-70E740481C1C}">
+                          <a14:useLocalDpi xmlns:a14="http://schemas.microsoft.com/office/drawing/2010/main" val="0"/>
+                        </a:ext>
+                      </a:extLst>
+                    </a:blip>
+                    <a:srcRect/>
+                    <a:stretch>
+                      <a:fillRect/>
+                    </a:stretch>
+                  </pic:blipFill>
+                  <pic:spPr bwMode="auto">
+                    <a:xfrm>
+                      <a:off x="0" y="0"/>
+                      <a:ext cx="4392000" cy="2563200"/>
+                    </a:xfrm>
+                    <a:prstGeom prst="rect">
+                      <a:avLst/>
+                    </a:prstGeom>
+                    <a:noFill/>
+                    <a:ln>
+                      <a:noFill/>
+                    </a:ln>
+                  </pic:spPr>
+                </pic:pic>
+              </a:graphicData>
+            </a:graphic>
+          </wp:inline>
+        </w:drawing>
+      </w:r>
+    </w:p>
+    <w:p>
+      <w:pPr>
+        <w:jc w:val="center"/>
+        <w:rPr>
+          <w:rFonts w:asciiTheme="majorHAnsi" w:hAnsiTheme="majorHAnsi"/>
+          <w:sz w:val="28"/>
+          <w:szCs w:val="36"/>
+        </w:rPr>
+      </w:pPr>
+      <w:r>
+        <w:rPr>
+          <w:noProof/>
+          <w:sz w:val="28"/>
+          <w:szCs w:val="28"/>
+          <w:lang w:eastAsia="es-AR"/>
+        </w:rPr>
+        <w:drawing>
+          <wp:inline distT="0" distB="0" distL="0" distR="0" wp14:anchorId="0229C7FF" wp14:editId="17EA2322">
+            <wp:extent cx="4392000" cy="2563200"/>
+            <wp:effectExtent l="0" t="0" r="8890" b="8890"/>
+            <wp:docPr id="10" name="Imagen 10"/>
+            <wp:cNvGraphicFramePr>
+              <a:graphicFrameLocks xmlns:a="http://schemas.openxmlformats.org/drawingml/2006/main"/>
+            </wp:cNvGraphicFramePr>
+            <a:graphic xmlns:a="http://schemas.openxmlformats.org/drawingml/2006/main">
+              <a:graphicData uri="http://schemas.openxmlformats.org/drawingml/2006/picture">
+                <pic:pic xmlns:pic="http://schemas.openxmlformats.org/drawingml/2006/picture">
+                  <pic:nvPicPr>
+                    <pic:cNvPr id="0" name="Picture 5"/>
+                    <pic:cNvPicPr preferRelativeResize="0">
+                      <a:picLocks noChangeAspect="1" noChangeArrowheads="1"/>
+                    </pic:cNvPicPr>
+                  </pic:nvPicPr>
+                  <pic:blipFill>
                     <a:blip r:embed="rId14">
                       <a:extLst>
                         <a:ext uri="{28A0092B-C50C-407E-A947-70E740481C1C}">
@@ -1611,25 +1677,34 @@
     </w:p>
     <w:p>
       <w:pPr>
+        <w:jc w:val="both"/>
+        <w:rPr>
+          <w:rFonts w:asciiTheme="majorHAnsi" w:hAnsiTheme="majorHAnsi"/>
+          <w:sz w:val="48"/>
+          <w:szCs w:val="48"/>
+        </w:rPr>
+      </w:pPr>
+    </w:p>
+    <w:p>
+      <w:pPr>
         <w:jc w:val="center"/>
         <w:rPr>
           <w:rFonts w:asciiTheme="majorHAnsi" w:hAnsiTheme="majorHAnsi"/>
-          <w:sz w:val="28"/>
-          <w:szCs w:val="36"/>
+          <w:sz w:val="48"/>
+          <w:szCs w:val="48"/>
         </w:rPr>
       </w:pPr>
       <w:r>
         <w:rPr>
           <w:noProof/>
-          <w:sz w:val="28"/>
-          <w:szCs w:val="28"/>
           <w:lang w:eastAsia="es-AR"/>
         </w:rPr>
+        <w:lastRenderedPageBreak/>
         <w:drawing>
-          <wp:inline distT="0" distB="0" distL="0" distR="0" wp14:anchorId="0229C7FF" wp14:editId="17EA2322">
+          <wp:inline distT="0" distB="0" distL="0" distR="0" wp14:anchorId="3774A9AD" wp14:editId="369C56DC">
             <wp:extent cx="4392000" cy="2563200"/>
             <wp:effectExtent l="0" t="0" r="8890" b="8890"/>
-            <wp:docPr id="10" name="Imagen 10"/>
+            <wp:docPr id="44" name="Imagen 44"/>
             <wp:cNvGraphicFramePr>
               <a:graphicFrameLocks xmlns:a="http://schemas.openxmlformats.org/drawingml/2006/main"/>
             </wp:cNvGraphicFramePr>
@@ -1637,13 +1712,255 @@
               <a:graphicData uri="http://schemas.openxmlformats.org/drawingml/2006/picture">
                 <pic:pic xmlns:pic="http://schemas.openxmlformats.org/drawingml/2006/picture">
                   <pic:nvPicPr>
-                    <pic:cNvPr id="0" name="Picture 5"/>
+                    <pic:cNvPr id="0" name=""/>
+                    <pic:cNvPicPr preferRelativeResize="0"/>
+                  </pic:nvPicPr>
+                  <pic:blipFill rotWithShape="1">
+                    <a:blip r:embed="rId15"/>
+                    <a:srcRect l="15521" t="15998" r="15521" b="16245"/>
+                    <a:stretch/>
+                  </pic:blipFill>
+                  <pic:spPr bwMode="auto">
+                    <a:xfrm>
+                      <a:off x="0" y="0"/>
+                      <a:ext cx="4392000" cy="2563200"/>
+                    </a:xfrm>
+                    <a:prstGeom prst="rect">
+                      <a:avLst/>
+                    </a:prstGeom>
+                    <a:ln>
+                      <a:noFill/>
+                    </a:ln>
+                    <a:extLst>
+                      <a:ext uri="{53640926-AAD7-44D8-BBD7-CCE9431645EC}">
+                        <a14:shadowObscured xmlns:a14="http://schemas.microsoft.com/office/drawing/2010/main"/>
+                      </a:ext>
+                    </a:extLst>
+                  </pic:spPr>
+                </pic:pic>
+              </a:graphicData>
+            </a:graphic>
+          </wp:inline>
+        </w:drawing>
+      </w:r>
+    </w:p>
+    <w:p>
+      <w:pPr>
+        <w:jc w:val="center"/>
+        <w:rPr>
+          <w:rFonts w:asciiTheme="majorHAnsi" w:hAnsiTheme="majorHAnsi"/>
+          <w:sz w:val="48"/>
+          <w:szCs w:val="48"/>
+        </w:rPr>
+      </w:pPr>
+      <w:r>
+        <w:rPr>
+          <w:noProof/>
+          <w:lang w:eastAsia="es-AR"/>
+        </w:rPr>
+        <w:drawing>
+          <wp:inline distT="0" distB="0" distL="0" distR="0" wp14:anchorId="51881EEF" wp14:editId="25B4F4AB">
+            <wp:extent cx="4392000" cy="2563200"/>
+            <wp:effectExtent l="0" t="0" r="8890" b="8890"/>
+            <wp:docPr id="40" name="Imagen 40"/>
+            <wp:cNvGraphicFramePr>
+              <a:graphicFrameLocks xmlns:a="http://schemas.openxmlformats.org/drawingml/2006/main"/>
+            </wp:cNvGraphicFramePr>
+            <a:graphic xmlns:a="http://schemas.openxmlformats.org/drawingml/2006/main">
+              <a:graphicData uri="http://schemas.openxmlformats.org/drawingml/2006/picture">
+                <pic:pic xmlns:pic="http://schemas.openxmlformats.org/drawingml/2006/picture">
+                  <pic:nvPicPr>
+                    <pic:cNvPr id="0" name=""/>
+                    <pic:cNvPicPr preferRelativeResize="0"/>
+                  </pic:nvPicPr>
+                  <pic:blipFill rotWithShape="1">
+                    <a:blip r:embed="rId16"/>
+                    <a:srcRect l="15698" t="15999" r="15520" b="16244"/>
+                    <a:stretch/>
+                  </pic:blipFill>
+                  <pic:spPr bwMode="auto">
+                    <a:xfrm>
+                      <a:off x="0" y="0"/>
+                      <a:ext cx="4392000" cy="2563200"/>
+                    </a:xfrm>
+                    <a:prstGeom prst="rect">
+                      <a:avLst/>
+                    </a:prstGeom>
+                    <a:ln>
+                      <a:noFill/>
+                    </a:ln>
+                    <a:extLst>
+                      <a:ext uri="{53640926-AAD7-44D8-BBD7-CCE9431645EC}">
+                        <a14:shadowObscured xmlns:a14="http://schemas.microsoft.com/office/drawing/2010/main"/>
+                      </a:ext>
+                    </a:extLst>
+                  </pic:spPr>
+                </pic:pic>
+              </a:graphicData>
+            </a:graphic>
+          </wp:inline>
+        </w:drawing>
+      </w:r>
+    </w:p>
+    <w:p>
+      <w:pPr>
+        <w:rPr>
+          <w:rFonts w:asciiTheme="majorHAnsi" w:hAnsiTheme="majorHAnsi"/>
+          <w:sz w:val="48"/>
+          <w:szCs w:val="48"/>
+        </w:rPr>
+      </w:pPr>
+      <w:r>
+        <w:rPr>
+          <w:rFonts w:asciiTheme="majorHAnsi" w:hAnsiTheme="majorHAnsi"/>
+          <w:sz w:val="48"/>
+          <w:szCs w:val="48"/>
+        </w:rPr>
+        <w:tab/>
+      </w:r>
+      <w:r>
+        <w:rPr>
+          <w:noProof/>
+          <w:lang w:eastAsia="es-AR"/>
+        </w:rPr>
+        <w:drawing>
+          <wp:inline distT="0" distB="0" distL="0" distR="0" wp14:anchorId="4A500169" wp14:editId="562527C4">
+            <wp:extent cx="4392000" cy="2563200"/>
+            <wp:effectExtent l="0" t="0" r="8890" b="8890"/>
+            <wp:docPr id="41" name="Imagen 41"/>
+            <wp:cNvGraphicFramePr>
+              <a:graphicFrameLocks xmlns:a="http://schemas.openxmlformats.org/drawingml/2006/main"/>
+            </wp:cNvGraphicFramePr>
+            <a:graphic xmlns:a="http://schemas.openxmlformats.org/drawingml/2006/main">
+              <a:graphicData uri="http://schemas.openxmlformats.org/drawingml/2006/picture">
+                <pic:pic xmlns:pic="http://schemas.openxmlformats.org/drawingml/2006/picture">
+                  <pic:nvPicPr>
+                    <pic:cNvPr id="0" name=""/>
+                    <pic:cNvPicPr preferRelativeResize="0"/>
+                  </pic:nvPicPr>
+                  <pic:blipFill rotWithShape="1">
+                    <a:blip r:embed="rId17"/>
+                    <a:srcRect l="15521" t="16312" r="15521" b="15931"/>
+                    <a:stretch/>
+                  </pic:blipFill>
+                  <pic:spPr bwMode="auto">
+                    <a:xfrm>
+                      <a:off x="0" y="0"/>
+                      <a:ext cx="4392000" cy="2563200"/>
+                    </a:xfrm>
+                    <a:prstGeom prst="rect">
+                      <a:avLst/>
+                    </a:prstGeom>
+                    <a:ln>
+                      <a:noFill/>
+                    </a:ln>
+                    <a:extLst>
+                      <a:ext uri="{53640926-AAD7-44D8-BBD7-CCE9431645EC}">
+                        <a14:shadowObscured xmlns:a14="http://schemas.microsoft.com/office/drawing/2010/main"/>
+                      </a:ext>
+                    </a:extLst>
+                  </pic:spPr>
+                </pic:pic>
+              </a:graphicData>
+            </a:graphic>
+          </wp:inline>
+        </w:drawing>
+      </w:r>
+    </w:p>
+    <w:p>
+      <w:pPr>
+        <w:jc w:val="center"/>
+        <w:rPr>
+          <w:rFonts w:asciiTheme="majorHAnsi" w:hAnsiTheme="majorHAnsi"/>
+          <w:sz w:val="48"/>
+          <w:szCs w:val="48"/>
+        </w:rPr>
+      </w:pPr>
+      <w:r>
+        <w:rPr>
+          <w:noProof/>
+          <w:lang w:eastAsia="es-AR"/>
+        </w:rPr>
+        <w:lastRenderedPageBreak/>
+        <w:drawing>
+          <wp:inline distT="0" distB="0" distL="0" distR="0" wp14:anchorId="0CA63FD4" wp14:editId="7F768CD3">
+            <wp:extent cx="4392000" cy="2563200"/>
+            <wp:effectExtent l="0" t="0" r="8890" b="8890"/>
+            <wp:docPr id="39" name="Imagen 39"/>
+            <wp:cNvGraphicFramePr>
+              <a:graphicFrameLocks xmlns:a="http://schemas.openxmlformats.org/drawingml/2006/main"/>
+            </wp:cNvGraphicFramePr>
+            <a:graphic xmlns:a="http://schemas.openxmlformats.org/drawingml/2006/main">
+              <a:graphicData uri="http://schemas.openxmlformats.org/drawingml/2006/picture">
+                <pic:pic xmlns:pic="http://schemas.openxmlformats.org/drawingml/2006/picture">
+                  <pic:nvPicPr>
+                    <pic:cNvPr id="0" name=""/>
+                    <pic:cNvPicPr preferRelativeResize="0"/>
+                  </pic:nvPicPr>
+                  <pic:blipFill rotWithShape="1">
+                    <a:blip r:embed="rId18"/>
+                    <a:srcRect l="15521" t="16312" r="15521" b="16244"/>
+                    <a:stretch/>
+                  </pic:blipFill>
+                  <pic:spPr bwMode="auto">
+                    <a:xfrm>
+                      <a:off x="0" y="0"/>
+                      <a:ext cx="4392000" cy="2563200"/>
+                    </a:xfrm>
+                    <a:prstGeom prst="rect">
+                      <a:avLst/>
+                    </a:prstGeom>
+                    <a:ln>
+                      <a:noFill/>
+                    </a:ln>
+                    <a:extLst>
+                      <a:ext uri="{53640926-AAD7-44D8-BBD7-CCE9431645EC}">
+                        <a14:shadowObscured xmlns:a14="http://schemas.microsoft.com/office/drawing/2010/main"/>
+                      </a:ext>
+                    </a:extLst>
+                  </pic:spPr>
+                </pic:pic>
+              </a:graphicData>
+            </a:graphic>
+          </wp:inline>
+        </w:drawing>
+      </w:r>
+    </w:p>
+    <w:p>
+      <w:pPr>
+        <w:jc w:val="center"/>
+        <w:rPr>
+          <w:rFonts w:asciiTheme="majorHAnsi" w:hAnsiTheme="majorHAnsi"/>
+          <w:sz w:val="48"/>
+          <w:szCs w:val="48"/>
+        </w:rPr>
+      </w:pPr>
+      <w:r>
+        <w:rPr>
+          <w:noProof/>
+          <w:sz w:val="28"/>
+          <w:szCs w:val="28"/>
+          <w:lang w:eastAsia="es-AR"/>
+        </w:rPr>
+        <w:drawing>
+          <wp:inline distT="0" distB="0" distL="0" distR="0" wp14:anchorId="628178D5" wp14:editId="1C056670">
+            <wp:extent cx="4392000" cy="2563200"/>
+            <wp:effectExtent l="0" t="0" r="8890" b="8890"/>
+            <wp:docPr id="12" name="Imagen 12"/>
+            <wp:cNvGraphicFramePr>
+              <a:graphicFrameLocks xmlns:a="http://schemas.openxmlformats.org/drawingml/2006/main"/>
+            </wp:cNvGraphicFramePr>
+            <a:graphic xmlns:a="http://schemas.openxmlformats.org/drawingml/2006/main">
+              <a:graphicData uri="http://schemas.openxmlformats.org/drawingml/2006/picture">
+                <pic:pic xmlns:pic="http://schemas.openxmlformats.org/drawingml/2006/picture">
+                  <pic:nvPicPr>
+                    <pic:cNvPr id="0" name="Picture 8"/>
                     <pic:cNvPicPr preferRelativeResize="0">
                       <a:picLocks noChangeAspect="1" noChangeArrowheads="1"/>
                     </pic:cNvPicPr>
                   </pic:nvPicPr>
                   <pic:blipFill>
-                    <a:blip r:embed="rId15">
+                    <a:blip r:embed="rId19">
                       <a:extLst>
                         <a:ext uri="{28A0092B-C50C-407E-A947-70E740481C1C}">
                           <a14:useLocalDpi xmlns:a14="http://schemas.microsoft.com/office/drawing/2010/main" val="0"/>
@@ -1677,34 +1994,23 @@
     </w:p>
     <w:p>
       <w:pPr>
-        <w:jc w:val="both"/>
+        <w:jc w:val="center"/>
         <w:rPr>
           <w:rFonts w:asciiTheme="majorHAnsi" w:hAnsiTheme="majorHAnsi"/>
           <w:sz w:val="48"/>
           <w:szCs w:val="48"/>
         </w:rPr>
       </w:pPr>
-    </w:p>
-    <w:p>
-      <w:pPr>
-        <w:jc w:val="center"/>
-        <w:rPr>
-          <w:rFonts w:asciiTheme="majorHAnsi" w:hAnsiTheme="majorHAnsi"/>
-          <w:sz w:val="48"/>
-          <w:szCs w:val="48"/>
-        </w:rPr>
-      </w:pPr>
       <w:r>
         <w:rPr>
           <w:noProof/>
           <w:lang w:eastAsia="es-AR"/>
         </w:rPr>
-        <w:lastRenderedPageBreak/>
         <w:drawing>
-          <wp:inline distT="0" distB="0" distL="0" distR="0" wp14:anchorId="3774A9AD" wp14:editId="369C56DC">
+          <wp:inline distT="0" distB="0" distL="0" distR="0" wp14:anchorId="2CDA2AF5" wp14:editId="45657945">
             <wp:extent cx="4392000" cy="2563200"/>
             <wp:effectExtent l="0" t="0" r="8890" b="8890"/>
-            <wp:docPr id="44" name="Imagen 44"/>
+            <wp:docPr id="43" name="Imagen 43"/>
             <wp:cNvGraphicFramePr>
               <a:graphicFrameLocks xmlns:a="http://schemas.openxmlformats.org/drawingml/2006/main"/>
             </wp:cNvGraphicFramePr>
@@ -1716,8 +2022,8 @@
                     <pic:cNvPicPr preferRelativeResize="0"/>
                   </pic:nvPicPr>
                   <pic:blipFill rotWithShape="1">
-                    <a:blip r:embed="rId16"/>
-                    <a:srcRect l="15521" t="15998" r="15521" b="16245"/>
+                    <a:blip r:embed="rId20"/>
+                    <a:srcRect l="15698" t="16312" r="15520" b="15930"/>
                     <a:stretch/>
                   </pic:blipFill>
                   <pic:spPr bwMode="auto">
@@ -1758,11 +2064,12 @@
           <w:noProof/>
           <w:lang w:eastAsia="es-AR"/>
         </w:rPr>
+        <w:lastRenderedPageBreak/>
         <w:drawing>
-          <wp:inline distT="0" distB="0" distL="0" distR="0" wp14:anchorId="51881EEF" wp14:editId="25B4F4AB">
+          <wp:inline distT="0" distB="0" distL="0" distR="0" wp14:anchorId="689A07C7" wp14:editId="78295866">
             <wp:extent cx="4392000" cy="2563200"/>
             <wp:effectExtent l="0" t="0" r="8890" b="8890"/>
-            <wp:docPr id="40" name="Imagen 40"/>
+            <wp:docPr id="42" name="Imagen 42"/>
             <wp:cNvGraphicFramePr>
               <a:graphicFrameLocks xmlns:a="http://schemas.openxmlformats.org/drawingml/2006/main"/>
             </wp:cNvGraphicFramePr>
@@ -1774,8 +2081,8 @@
                     <pic:cNvPicPr preferRelativeResize="0"/>
                   </pic:nvPicPr>
                   <pic:blipFill rotWithShape="1">
-                    <a:blip r:embed="rId17"/>
-                    <a:srcRect l="15698" t="15999" r="15520" b="16244"/>
+                    <a:blip r:embed="rId21"/>
+                    <a:srcRect l="15698" t="15999" r="15520" b="15617"/>
                     <a:stretch/>
                   </pic:blipFill>
                   <pic:spPr bwMode="auto">
@@ -1804,6 +2111,51 @@
     </w:p>
     <w:p>
       <w:pPr>
+        <w:jc w:val="center"/>
+        <w:rPr>
+          <w:rFonts w:asciiTheme="majorHAnsi" w:hAnsiTheme="majorHAnsi"/>
+          <w:sz w:val="28"/>
+          <w:szCs w:val="48"/>
+        </w:rPr>
+      </w:pPr>
+    </w:p>
+    <w:p>
+      <w:pPr>
+        <w:pStyle w:val="Prrafodelista"/>
+        <w:numPr>
+          <w:ilvl w:val="0"/>
+          <w:numId w:val="25"/>
+        </w:numPr>
+        <w:jc w:val="both"/>
+        <w:rPr>
+          <w:rFonts w:asciiTheme="majorHAnsi" w:hAnsiTheme="majorHAnsi"/>
+          <w:color w:val="244061" w:themeColor="accent1" w:themeShade="80"/>
+          <w:sz w:val="28"/>
+          <w:szCs w:val="28"/>
+        </w:rPr>
+      </w:pPr>
+      <w:r>
+        <w:rPr>
+          <w:rFonts w:asciiTheme="majorHAnsi" w:hAnsiTheme="majorHAnsi"/>
+          <w:color w:val="244061" w:themeColor="accent1" w:themeShade="80"/>
+          <w:sz w:val="28"/>
+          <w:szCs w:val="28"/>
+        </w:rPr>
+        <w:t xml:space="preserve">Administrador </w:t>
+      </w:r>
+      <w:r>
+        <w:rPr>
+          <w:rFonts w:asciiTheme="majorHAnsi" w:hAnsiTheme="majorHAnsi"/>
+          <w:color w:val="244061" w:themeColor="accent1" w:themeShade="80"/>
+          <w:sz w:val="28"/>
+          <w:szCs w:val="28"/>
+        </w:rPr>
+        <w:t>ventas</w:t>
+      </w:r>
+    </w:p>
+    <w:p>
+      <w:pPr>
+        <w:jc w:val="center"/>
         <w:rPr>
           <w:rFonts w:asciiTheme="majorHAnsi" w:hAnsiTheme="majorHAnsi"/>
           <w:sz w:val="48"/>
@@ -1812,22 +2164,16 @@
       </w:pPr>
       <w:r>
         <w:rPr>
-          <w:rFonts w:asciiTheme="majorHAnsi" w:hAnsiTheme="majorHAnsi"/>
-          <w:sz w:val="48"/>
-          <w:szCs w:val="48"/>
-        </w:rPr>
-        <w:tab/>
-      </w:r>
-      <w:r>
-        <w:rPr>
           <w:noProof/>
+          <w:sz w:val="28"/>
+          <w:szCs w:val="28"/>
           <w:lang w:eastAsia="es-AR"/>
         </w:rPr>
         <w:drawing>
-          <wp:inline distT="0" distB="0" distL="0" distR="0" wp14:anchorId="4A500169" wp14:editId="562527C4">
+          <wp:inline distT="0" distB="0" distL="0" distR="0" wp14:anchorId="77EA1CB8" wp14:editId="6B5CC902">
             <wp:extent cx="4392000" cy="2563200"/>
             <wp:effectExtent l="0" t="0" r="8890" b="8890"/>
-            <wp:docPr id="41" name="Imagen 41"/>
+            <wp:docPr id="14" name="Imagen 14"/>
             <wp:cNvGraphicFramePr>
               <a:graphicFrameLocks xmlns:a="http://schemas.openxmlformats.org/drawingml/2006/main"/>
             </wp:cNvGraphicFramePr>
@@ -1835,132 +2181,13 @@
               <a:graphicData uri="http://schemas.openxmlformats.org/drawingml/2006/picture">
                 <pic:pic xmlns:pic="http://schemas.openxmlformats.org/drawingml/2006/picture">
                   <pic:nvPicPr>
-                    <pic:cNvPr id="0" name=""/>
-                    <pic:cNvPicPr preferRelativeResize="0"/>
-                  </pic:nvPicPr>
-                  <pic:blipFill rotWithShape="1">
-                    <a:blip r:embed="rId18"/>
-                    <a:srcRect l="15521" t="16312" r="15521" b="15931"/>
-                    <a:stretch/>
-                  </pic:blipFill>
-                  <pic:spPr bwMode="auto">
-                    <a:xfrm>
-                      <a:off x="0" y="0"/>
-                      <a:ext cx="4392000" cy="2563200"/>
-                    </a:xfrm>
-                    <a:prstGeom prst="rect">
-                      <a:avLst/>
-                    </a:prstGeom>
-                    <a:ln>
-                      <a:noFill/>
-                    </a:ln>
-                    <a:extLst>
-                      <a:ext uri="{53640926-AAD7-44D8-BBD7-CCE9431645EC}">
-                        <a14:shadowObscured xmlns:a14="http://schemas.microsoft.com/office/drawing/2010/main"/>
-                      </a:ext>
-                    </a:extLst>
-                  </pic:spPr>
-                </pic:pic>
-              </a:graphicData>
-            </a:graphic>
-          </wp:inline>
-        </w:drawing>
-      </w:r>
-    </w:p>
-    <w:p>
-      <w:pPr>
-        <w:jc w:val="center"/>
-        <w:rPr>
-          <w:rFonts w:asciiTheme="majorHAnsi" w:hAnsiTheme="majorHAnsi"/>
-          <w:sz w:val="48"/>
-          <w:szCs w:val="48"/>
-        </w:rPr>
-      </w:pPr>
-      <w:r>
-        <w:rPr>
-          <w:noProof/>
-          <w:lang w:eastAsia="es-AR"/>
-        </w:rPr>
-        <w:lastRenderedPageBreak/>
-        <w:drawing>
-          <wp:inline distT="0" distB="0" distL="0" distR="0" wp14:anchorId="0CA63FD4" wp14:editId="7F768CD3">
-            <wp:extent cx="4392000" cy="2563200"/>
-            <wp:effectExtent l="0" t="0" r="8890" b="8890"/>
-            <wp:docPr id="39" name="Imagen 39"/>
-            <wp:cNvGraphicFramePr>
-              <a:graphicFrameLocks xmlns:a="http://schemas.openxmlformats.org/drawingml/2006/main"/>
-            </wp:cNvGraphicFramePr>
-            <a:graphic xmlns:a="http://schemas.openxmlformats.org/drawingml/2006/main">
-              <a:graphicData uri="http://schemas.openxmlformats.org/drawingml/2006/picture">
-                <pic:pic xmlns:pic="http://schemas.openxmlformats.org/drawingml/2006/picture">
-                  <pic:nvPicPr>
-                    <pic:cNvPr id="0" name=""/>
-                    <pic:cNvPicPr preferRelativeResize="0"/>
-                  </pic:nvPicPr>
-                  <pic:blipFill rotWithShape="1">
-                    <a:blip r:embed="rId19"/>
-                    <a:srcRect l="15521" t="16312" r="15521" b="16244"/>
-                    <a:stretch/>
-                  </pic:blipFill>
-                  <pic:spPr bwMode="auto">
-                    <a:xfrm>
-                      <a:off x="0" y="0"/>
-                      <a:ext cx="4392000" cy="2563200"/>
-                    </a:xfrm>
-                    <a:prstGeom prst="rect">
-                      <a:avLst/>
-                    </a:prstGeom>
-                    <a:ln>
-                      <a:noFill/>
-                    </a:ln>
-                    <a:extLst>
-                      <a:ext uri="{53640926-AAD7-44D8-BBD7-CCE9431645EC}">
-                        <a14:shadowObscured xmlns:a14="http://schemas.microsoft.com/office/drawing/2010/main"/>
-                      </a:ext>
-                    </a:extLst>
-                  </pic:spPr>
-                </pic:pic>
-              </a:graphicData>
-            </a:graphic>
-          </wp:inline>
-        </w:drawing>
-      </w:r>
-    </w:p>
-    <w:p>
-      <w:pPr>
-        <w:jc w:val="center"/>
-        <w:rPr>
-          <w:rFonts w:asciiTheme="majorHAnsi" w:hAnsiTheme="majorHAnsi"/>
-          <w:sz w:val="48"/>
-          <w:szCs w:val="48"/>
-        </w:rPr>
-      </w:pPr>
-      <w:r>
-        <w:rPr>
-          <w:noProof/>
-          <w:sz w:val="28"/>
-          <w:szCs w:val="28"/>
-          <w:lang w:eastAsia="es-AR"/>
-        </w:rPr>
-        <w:drawing>
-          <wp:inline distT="0" distB="0" distL="0" distR="0" wp14:anchorId="628178D5" wp14:editId="1C056670">
-            <wp:extent cx="4392000" cy="2563200"/>
-            <wp:effectExtent l="0" t="0" r="8890" b="8890"/>
-            <wp:docPr id="12" name="Imagen 12"/>
-            <wp:cNvGraphicFramePr>
-              <a:graphicFrameLocks xmlns:a="http://schemas.openxmlformats.org/drawingml/2006/main"/>
-            </wp:cNvGraphicFramePr>
-            <a:graphic xmlns:a="http://schemas.openxmlformats.org/drawingml/2006/main">
-              <a:graphicData uri="http://schemas.openxmlformats.org/drawingml/2006/picture">
-                <pic:pic xmlns:pic="http://schemas.openxmlformats.org/drawingml/2006/picture">
-                  <pic:nvPicPr>
-                    <pic:cNvPr id="0" name="Picture 8"/>
+                    <pic:cNvPr id="0" name="Picture 11"/>
                     <pic:cNvPicPr preferRelativeResize="0">
                       <a:picLocks noChangeAspect="1" noChangeArrowheads="1"/>
                     </pic:cNvPicPr>
                   </pic:nvPicPr>
                   <pic:blipFill>
-                    <a:blip r:embed="rId20">
+                    <a:blip r:embed="rId22">
                       <a:extLst>
                         <a:ext uri="{28A0092B-C50C-407E-A947-70E740481C1C}">
                           <a14:useLocalDpi xmlns:a14="http://schemas.microsoft.com/office/drawing/2010/main" val="0"/>
@@ -2004,13 +2231,15 @@
       <w:r>
         <w:rPr>
           <w:noProof/>
+          <w:sz w:val="28"/>
+          <w:szCs w:val="28"/>
           <w:lang w:eastAsia="es-AR"/>
         </w:rPr>
         <w:drawing>
-          <wp:inline distT="0" distB="0" distL="0" distR="0" wp14:anchorId="2CDA2AF5" wp14:editId="45657945">
+          <wp:inline distT="0" distB="0" distL="0" distR="0" wp14:anchorId="4CC01C54" wp14:editId="010BA713">
             <wp:extent cx="4392000" cy="2563200"/>
             <wp:effectExtent l="0" t="0" r="8890" b="8890"/>
-            <wp:docPr id="43" name="Imagen 43"/>
+            <wp:docPr id="15" name="Imagen 15"/>
             <wp:cNvGraphicFramePr>
               <a:graphicFrameLocks xmlns:a="http://schemas.openxmlformats.org/drawingml/2006/main"/>
             </wp:cNvGraphicFramePr>
@@ -2018,170 +2247,7 @@
               <a:graphicData uri="http://schemas.openxmlformats.org/drawingml/2006/picture">
                 <pic:pic xmlns:pic="http://schemas.openxmlformats.org/drawingml/2006/picture">
                   <pic:nvPicPr>
-                    <pic:cNvPr id="0" name=""/>
-                    <pic:cNvPicPr preferRelativeResize="0"/>
-                  </pic:nvPicPr>
-                  <pic:blipFill rotWithShape="1">
-                    <a:blip r:embed="rId21"/>
-                    <a:srcRect l="15698" t="16312" r="15520" b="15930"/>
-                    <a:stretch/>
-                  </pic:blipFill>
-                  <pic:spPr bwMode="auto">
-                    <a:xfrm>
-                      <a:off x="0" y="0"/>
-                      <a:ext cx="4392000" cy="2563200"/>
-                    </a:xfrm>
-                    <a:prstGeom prst="rect">
-                      <a:avLst/>
-                    </a:prstGeom>
-                    <a:ln>
-                      <a:noFill/>
-                    </a:ln>
-                    <a:extLst>
-                      <a:ext uri="{53640926-AAD7-44D8-BBD7-CCE9431645EC}">
-                        <a14:shadowObscured xmlns:a14="http://schemas.microsoft.com/office/drawing/2010/main"/>
-                      </a:ext>
-                    </a:extLst>
-                  </pic:spPr>
-                </pic:pic>
-              </a:graphicData>
-            </a:graphic>
-          </wp:inline>
-        </w:drawing>
-      </w:r>
-    </w:p>
-    <w:p>
-      <w:pPr>
-        <w:jc w:val="center"/>
-        <w:rPr>
-          <w:rFonts w:asciiTheme="majorHAnsi" w:hAnsiTheme="majorHAnsi"/>
-          <w:sz w:val="48"/>
-          <w:szCs w:val="48"/>
-        </w:rPr>
-      </w:pPr>
-      <w:r>
-        <w:rPr>
-          <w:noProof/>
-          <w:lang w:eastAsia="es-AR"/>
-        </w:rPr>
-        <w:lastRenderedPageBreak/>
-        <w:drawing>
-          <wp:inline distT="0" distB="0" distL="0" distR="0" wp14:anchorId="689A07C7" wp14:editId="78295866">
-            <wp:extent cx="4392000" cy="2563200"/>
-            <wp:effectExtent l="0" t="0" r="8890" b="8890"/>
-            <wp:docPr id="42" name="Imagen 42"/>
-            <wp:cNvGraphicFramePr>
-              <a:graphicFrameLocks xmlns:a="http://schemas.openxmlformats.org/drawingml/2006/main"/>
-            </wp:cNvGraphicFramePr>
-            <a:graphic xmlns:a="http://schemas.openxmlformats.org/drawingml/2006/main">
-              <a:graphicData uri="http://schemas.openxmlformats.org/drawingml/2006/picture">
-                <pic:pic xmlns:pic="http://schemas.openxmlformats.org/drawingml/2006/picture">
-                  <pic:nvPicPr>
-                    <pic:cNvPr id="0" name=""/>
-                    <pic:cNvPicPr preferRelativeResize="0"/>
-                  </pic:nvPicPr>
-                  <pic:blipFill rotWithShape="1">
-                    <a:blip r:embed="rId22"/>
-                    <a:srcRect l="15698" t="15999" r="15520" b="15617"/>
-                    <a:stretch/>
-                  </pic:blipFill>
-                  <pic:spPr bwMode="auto">
-                    <a:xfrm>
-                      <a:off x="0" y="0"/>
-                      <a:ext cx="4392000" cy="2563200"/>
-                    </a:xfrm>
-                    <a:prstGeom prst="rect">
-                      <a:avLst/>
-                    </a:prstGeom>
-                    <a:ln>
-                      <a:noFill/>
-                    </a:ln>
-                    <a:extLst>
-                      <a:ext uri="{53640926-AAD7-44D8-BBD7-CCE9431645EC}">
-                        <a14:shadowObscured xmlns:a14="http://schemas.microsoft.com/office/drawing/2010/main"/>
-                      </a:ext>
-                    </a:extLst>
-                  </pic:spPr>
-                </pic:pic>
-              </a:graphicData>
-            </a:graphic>
-          </wp:inline>
-        </w:drawing>
-      </w:r>
-    </w:p>
-    <w:p>
-      <w:pPr>
-        <w:jc w:val="center"/>
-        <w:rPr>
-          <w:rFonts w:asciiTheme="majorHAnsi" w:hAnsiTheme="majorHAnsi"/>
-          <w:sz w:val="28"/>
-          <w:szCs w:val="48"/>
-        </w:rPr>
-      </w:pPr>
-    </w:p>
-    <w:p>
-      <w:pPr>
-        <w:pStyle w:val="Prrafodelista"/>
-        <w:numPr>
-          <w:ilvl w:val="0"/>
-          <w:numId w:val="25"/>
-        </w:numPr>
-        <w:jc w:val="both"/>
-        <w:rPr>
-          <w:rFonts w:asciiTheme="majorHAnsi" w:hAnsiTheme="majorHAnsi"/>
-          <w:color w:val="244061" w:themeColor="accent1" w:themeShade="80"/>
-          <w:sz w:val="28"/>
-          <w:szCs w:val="28"/>
-        </w:rPr>
-      </w:pPr>
-      <w:r>
-        <w:rPr>
-          <w:rFonts w:asciiTheme="majorHAnsi" w:hAnsiTheme="majorHAnsi"/>
-          <w:color w:val="244061" w:themeColor="accent1" w:themeShade="80"/>
-          <w:sz w:val="28"/>
-          <w:szCs w:val="28"/>
-        </w:rPr>
-        <w:t xml:space="preserve">Administrador </w:t>
-      </w:r>
-      <w:r>
-        <w:rPr>
-          <w:rFonts w:asciiTheme="majorHAnsi" w:hAnsiTheme="majorHAnsi"/>
-          <w:color w:val="244061" w:themeColor="accent1" w:themeShade="80"/>
-          <w:sz w:val="28"/>
-          <w:szCs w:val="28"/>
-        </w:rPr>
-        <w:t>ventas</w:t>
-      </w:r>
-    </w:p>
-    <w:p>
-      <w:pPr>
-        <w:jc w:val="center"/>
-        <w:rPr>
-          <w:rFonts w:asciiTheme="majorHAnsi" w:hAnsiTheme="majorHAnsi"/>
-          <w:sz w:val="48"/>
-          <w:szCs w:val="48"/>
-        </w:rPr>
-      </w:pPr>
-      <w:r>
-        <w:rPr>
-          <w:noProof/>
-          <w:sz w:val="28"/>
-          <w:szCs w:val="28"/>
-          <w:lang w:eastAsia="es-AR"/>
-        </w:rPr>
-        <w:drawing>
-          <wp:inline distT="0" distB="0" distL="0" distR="0" wp14:anchorId="77EA1CB8" wp14:editId="6B5CC902">
-            <wp:extent cx="4392000" cy="2563200"/>
-            <wp:effectExtent l="0" t="0" r="8890" b="8890"/>
-            <wp:docPr id="14" name="Imagen 14"/>
-            <wp:cNvGraphicFramePr>
-              <a:graphicFrameLocks xmlns:a="http://schemas.openxmlformats.org/drawingml/2006/main"/>
-            </wp:cNvGraphicFramePr>
-            <a:graphic xmlns:a="http://schemas.openxmlformats.org/drawingml/2006/main">
-              <a:graphicData uri="http://schemas.openxmlformats.org/drawingml/2006/picture">
-                <pic:pic xmlns:pic="http://schemas.openxmlformats.org/drawingml/2006/picture">
-                  <pic:nvPicPr>
-                    <pic:cNvPr id="0" name="Picture 11"/>
+                    <pic:cNvPr id="0" name="Picture 12"/>
                     <pic:cNvPicPr preferRelativeResize="0">
                       <a:picLocks noChangeAspect="1" noChangeArrowheads="1"/>
                     </pic:cNvPicPr>
@@ -2235,11 +2301,12 @@
           <w:szCs w:val="28"/>
           <w:lang w:eastAsia="es-AR"/>
         </w:rPr>
+        <w:lastRenderedPageBreak/>
         <w:drawing>
-          <wp:inline distT="0" distB="0" distL="0" distR="0" wp14:anchorId="4CC01C54" wp14:editId="010BA713">
+          <wp:inline distT="0" distB="0" distL="0" distR="0" wp14:anchorId="2D79823F" wp14:editId="29866555">
             <wp:extent cx="4392000" cy="2563200"/>
             <wp:effectExtent l="0" t="0" r="8890" b="8890"/>
-            <wp:docPr id="15" name="Imagen 15"/>
+            <wp:docPr id="16" name="Imagen 16"/>
             <wp:cNvGraphicFramePr>
               <a:graphicFrameLocks xmlns:a="http://schemas.openxmlformats.org/drawingml/2006/main"/>
             </wp:cNvGraphicFramePr>
@@ -2247,7 +2314,7 @@
               <a:graphicData uri="http://schemas.openxmlformats.org/drawingml/2006/picture">
                 <pic:pic xmlns:pic="http://schemas.openxmlformats.org/drawingml/2006/picture">
                   <pic:nvPicPr>
-                    <pic:cNvPr id="0" name="Picture 12"/>
+                    <pic:cNvPr id="0" name="Picture 13"/>
                     <pic:cNvPicPr preferRelativeResize="0">
                       <a:picLocks noChangeAspect="1" noChangeArrowheads="1"/>
                     </pic:cNvPicPr>
@@ -2301,12 +2368,11 @@
           <w:szCs w:val="28"/>
           <w:lang w:eastAsia="es-AR"/>
         </w:rPr>
-        <w:lastRenderedPageBreak/>
         <w:drawing>
-          <wp:inline distT="0" distB="0" distL="0" distR="0" wp14:anchorId="2D79823F" wp14:editId="29866555">
+          <wp:inline distT="0" distB="0" distL="0" distR="0" wp14:anchorId="02D929FB" wp14:editId="602C37AE">
             <wp:extent cx="4392000" cy="2563200"/>
             <wp:effectExtent l="0" t="0" r="8890" b="8890"/>
-            <wp:docPr id="16" name="Imagen 16"/>
+            <wp:docPr id="17" name="Imagen 17"/>
             <wp:cNvGraphicFramePr>
               <a:graphicFrameLocks xmlns:a="http://schemas.openxmlformats.org/drawingml/2006/main"/>
             </wp:cNvGraphicFramePr>
@@ -2314,7 +2380,7 @@
               <a:graphicData uri="http://schemas.openxmlformats.org/drawingml/2006/picture">
                 <pic:pic xmlns:pic="http://schemas.openxmlformats.org/drawingml/2006/picture">
                   <pic:nvPicPr>
-                    <pic:cNvPr id="0" name="Picture 13"/>
+                    <pic:cNvPr id="0" name="Picture 14"/>
                     <pic:cNvPicPr preferRelativeResize="0">
                       <a:picLocks noChangeAspect="1" noChangeArrowheads="1"/>
                     </pic:cNvPicPr>
@@ -2364,15 +2430,13 @@
       <w:r>
         <w:rPr>
           <w:noProof/>
-          <w:sz w:val="28"/>
-          <w:szCs w:val="28"/>
           <w:lang w:eastAsia="es-AR"/>
         </w:rPr>
         <w:drawing>
-          <wp:inline distT="0" distB="0" distL="0" distR="0" wp14:anchorId="02D929FB" wp14:editId="602C37AE">
+          <wp:inline distT="0" distB="0" distL="0" distR="0" wp14:anchorId="7F567948" wp14:editId="3377BF0F">
             <wp:extent cx="4392000" cy="2563200"/>
             <wp:effectExtent l="0" t="0" r="8890" b="8890"/>
-            <wp:docPr id="17" name="Imagen 17"/>
+            <wp:docPr id="45" name="Imagen 45"/>
             <wp:cNvGraphicFramePr>
               <a:graphicFrameLocks xmlns:a="http://schemas.openxmlformats.org/drawingml/2006/main"/>
             </wp:cNvGraphicFramePr>
@@ -2380,7 +2444,172 @@
               <a:graphicData uri="http://schemas.openxmlformats.org/drawingml/2006/picture">
                 <pic:pic xmlns:pic="http://schemas.openxmlformats.org/drawingml/2006/picture">
                   <pic:nvPicPr>
-                    <pic:cNvPr id="0" name="Picture 14"/>
+                    <pic:cNvPr id="0" name=""/>
+                    <pic:cNvPicPr preferRelativeResize="0"/>
+                  </pic:nvPicPr>
+                  <pic:blipFill rotWithShape="1">
+                    <a:blip r:embed="rId20"/>
+                    <a:srcRect l="15698" t="16312" r="15520" b="15930"/>
+                    <a:stretch/>
+                  </pic:blipFill>
+                  <pic:spPr bwMode="auto">
+                    <a:xfrm>
+                      <a:off x="0" y="0"/>
+                      <a:ext cx="4392000" cy="2563200"/>
+                    </a:xfrm>
+                    <a:prstGeom prst="rect">
+                      <a:avLst/>
+                    </a:prstGeom>
+                    <a:ln>
+                      <a:noFill/>
+                    </a:ln>
+                    <a:extLst>
+                      <a:ext uri="{53640926-AAD7-44D8-BBD7-CCE9431645EC}">
+                        <a14:shadowObscured xmlns:a14="http://schemas.microsoft.com/office/drawing/2010/main"/>
+                      </a:ext>
+                    </a:extLst>
+                  </pic:spPr>
+                </pic:pic>
+              </a:graphicData>
+            </a:graphic>
+          </wp:inline>
+        </w:drawing>
+      </w:r>
+    </w:p>
+    <w:p>
+      <w:pPr>
+        <w:jc w:val="center"/>
+        <w:rPr>
+          <w:rFonts w:asciiTheme="majorHAnsi" w:hAnsiTheme="majorHAnsi"/>
+          <w:sz w:val="48"/>
+          <w:szCs w:val="48"/>
+        </w:rPr>
+      </w:pPr>
+      <w:r>
+        <w:rPr>
+          <w:noProof/>
+          <w:lang w:eastAsia="es-AR"/>
+        </w:rPr>
+        <w:lastRenderedPageBreak/>
+        <w:drawing>
+          <wp:inline distT="0" distB="0" distL="0" distR="0" wp14:anchorId="12B8D316" wp14:editId="5786AD5C">
+            <wp:extent cx="4392000" cy="2563200"/>
+            <wp:effectExtent l="0" t="0" r="8890" b="8890"/>
+            <wp:docPr id="46" name="Imagen 46"/>
+            <wp:cNvGraphicFramePr>
+              <a:graphicFrameLocks xmlns:a="http://schemas.openxmlformats.org/drawingml/2006/main"/>
+            </wp:cNvGraphicFramePr>
+            <a:graphic xmlns:a="http://schemas.openxmlformats.org/drawingml/2006/main">
+              <a:graphicData uri="http://schemas.openxmlformats.org/drawingml/2006/picture">
+                <pic:pic xmlns:pic="http://schemas.openxmlformats.org/drawingml/2006/picture">
+                  <pic:nvPicPr>
+                    <pic:cNvPr id="0" name=""/>
+                    <pic:cNvPicPr preferRelativeResize="0"/>
+                  </pic:nvPicPr>
+                  <pic:blipFill rotWithShape="1">
+                    <a:blip r:embed="rId21"/>
+                    <a:srcRect l="15698" t="15999" r="15520" b="15617"/>
+                    <a:stretch/>
+                  </pic:blipFill>
+                  <pic:spPr bwMode="auto">
+                    <a:xfrm>
+                      <a:off x="0" y="0"/>
+                      <a:ext cx="4392000" cy="2563200"/>
+                    </a:xfrm>
+                    <a:prstGeom prst="rect">
+                      <a:avLst/>
+                    </a:prstGeom>
+                    <a:ln>
+                      <a:noFill/>
+                    </a:ln>
+                    <a:extLst>
+                      <a:ext uri="{53640926-AAD7-44D8-BBD7-CCE9431645EC}">
+                        <a14:shadowObscured xmlns:a14="http://schemas.microsoft.com/office/drawing/2010/main"/>
+                      </a:ext>
+                    </a:extLst>
+                  </pic:spPr>
+                </pic:pic>
+              </a:graphicData>
+            </a:graphic>
+          </wp:inline>
+        </w:drawing>
+      </w:r>
+    </w:p>
+    <w:p>
+      <w:pPr>
+        <w:pStyle w:val="Prrafodelista"/>
+        <w:jc w:val="both"/>
+        <w:rPr>
+          <w:rFonts w:asciiTheme="majorHAnsi" w:hAnsiTheme="majorHAnsi"/>
+          <w:color w:val="244061" w:themeColor="accent1" w:themeShade="80"/>
+          <w:sz w:val="28"/>
+          <w:szCs w:val="28"/>
+        </w:rPr>
+      </w:pPr>
+    </w:p>
+    <w:p>
+      <w:pPr>
+        <w:pStyle w:val="Prrafodelista"/>
+        <w:numPr>
+          <w:ilvl w:val="0"/>
+          <w:numId w:val="25"/>
+        </w:numPr>
+        <w:jc w:val="both"/>
+        <w:rPr>
+          <w:rFonts w:asciiTheme="majorHAnsi" w:hAnsiTheme="majorHAnsi"/>
+          <w:color w:val="244061" w:themeColor="accent1" w:themeShade="80"/>
+          <w:sz w:val="28"/>
+          <w:szCs w:val="28"/>
+        </w:rPr>
+      </w:pPr>
+      <w:r>
+        <w:rPr>
+          <w:rFonts w:asciiTheme="majorHAnsi" w:hAnsiTheme="majorHAnsi"/>
+          <w:color w:val="244061" w:themeColor="accent1" w:themeShade="80"/>
+          <w:sz w:val="28"/>
+          <w:szCs w:val="28"/>
+        </w:rPr>
+        <w:t xml:space="preserve">Administrador </w:t>
+      </w:r>
+      <w:r>
+        <w:rPr>
+          <w:rFonts w:asciiTheme="majorHAnsi" w:hAnsiTheme="majorHAnsi"/>
+          <w:color w:val="244061" w:themeColor="accent1" w:themeShade="80"/>
+          <w:sz w:val="28"/>
+          <w:szCs w:val="28"/>
+        </w:rPr>
+        <w:t>stock</w:t>
+      </w:r>
+    </w:p>
+    <w:p>
+      <w:pPr>
+        <w:jc w:val="center"/>
+        <w:rPr>
+          <w:rFonts w:asciiTheme="majorHAnsi" w:hAnsiTheme="majorHAnsi"/>
+          <w:sz w:val="48"/>
+          <w:szCs w:val="48"/>
+        </w:rPr>
+      </w:pPr>
+      <w:r>
+        <w:rPr>
+          <w:noProof/>
+          <w:sz w:val="28"/>
+          <w:szCs w:val="28"/>
+          <w:lang w:eastAsia="es-AR"/>
+        </w:rPr>
+        <w:drawing>
+          <wp:inline distT="0" distB="0" distL="0" distR="0" wp14:anchorId="49814E80" wp14:editId="00AD5DBE">
+            <wp:extent cx="4392000" cy="2563200"/>
+            <wp:effectExtent l="0" t="0" r="8890" b="8890"/>
+            <wp:docPr id="19" name="Imagen 19"/>
+            <wp:cNvGraphicFramePr>
+              <a:graphicFrameLocks xmlns:a="http://schemas.openxmlformats.org/drawingml/2006/main"/>
+            </wp:cNvGraphicFramePr>
+            <a:graphic xmlns:a="http://schemas.openxmlformats.org/drawingml/2006/main">
+              <a:graphicData uri="http://schemas.openxmlformats.org/drawingml/2006/picture">
+                <pic:pic xmlns:pic="http://schemas.openxmlformats.org/drawingml/2006/picture">
+                  <pic:nvPicPr>
+                    <pic:cNvPr id="0" name="Picture 16"/>
                     <pic:cNvPicPr preferRelativeResize="0">
                       <a:picLocks noChangeAspect="1" noChangeArrowheads="1"/>
                     </pic:cNvPicPr>
@@ -2430,13 +2659,15 @@
       <w:r>
         <w:rPr>
           <w:noProof/>
+          <w:sz w:val="28"/>
+          <w:szCs w:val="28"/>
           <w:lang w:eastAsia="es-AR"/>
         </w:rPr>
         <w:drawing>
-          <wp:inline distT="0" distB="0" distL="0" distR="0" wp14:anchorId="7F567948" wp14:editId="3377BF0F">
+          <wp:inline distT="0" distB="0" distL="0" distR="0" wp14:anchorId="545E61D2" wp14:editId="43DB8876">
             <wp:extent cx="4392000" cy="2563200"/>
             <wp:effectExtent l="0" t="0" r="8890" b="8890"/>
-            <wp:docPr id="45" name="Imagen 45"/>
+            <wp:docPr id="20" name="Imagen 20"/>
             <wp:cNvGraphicFramePr>
               <a:graphicFrameLocks xmlns:a="http://schemas.openxmlformats.org/drawingml/2006/main"/>
             </wp:cNvGraphicFramePr>
@@ -2444,172 +2675,7 @@
               <a:graphicData uri="http://schemas.openxmlformats.org/drawingml/2006/picture">
                 <pic:pic xmlns:pic="http://schemas.openxmlformats.org/drawingml/2006/picture">
                   <pic:nvPicPr>
-                    <pic:cNvPr id="0" name=""/>
-                    <pic:cNvPicPr preferRelativeResize="0"/>
-                  </pic:nvPicPr>
-                  <pic:blipFill rotWithShape="1">
-                    <a:blip r:embed="rId21"/>
-                    <a:srcRect l="15698" t="16312" r="15520" b="15930"/>
-                    <a:stretch/>
-                  </pic:blipFill>
-                  <pic:spPr bwMode="auto">
-                    <a:xfrm>
-                      <a:off x="0" y="0"/>
-                      <a:ext cx="4392000" cy="2563200"/>
-                    </a:xfrm>
-                    <a:prstGeom prst="rect">
-                      <a:avLst/>
-                    </a:prstGeom>
-                    <a:ln>
-                      <a:noFill/>
-                    </a:ln>
-                    <a:extLst>
-                      <a:ext uri="{53640926-AAD7-44D8-BBD7-CCE9431645EC}">
-                        <a14:shadowObscured xmlns:a14="http://schemas.microsoft.com/office/drawing/2010/main"/>
-                      </a:ext>
-                    </a:extLst>
-                  </pic:spPr>
-                </pic:pic>
-              </a:graphicData>
-            </a:graphic>
-          </wp:inline>
-        </w:drawing>
-      </w:r>
-    </w:p>
-    <w:p>
-      <w:pPr>
-        <w:jc w:val="center"/>
-        <w:rPr>
-          <w:rFonts w:asciiTheme="majorHAnsi" w:hAnsiTheme="majorHAnsi"/>
-          <w:sz w:val="48"/>
-          <w:szCs w:val="48"/>
-        </w:rPr>
-      </w:pPr>
-      <w:r>
-        <w:rPr>
-          <w:noProof/>
-          <w:lang w:eastAsia="es-AR"/>
-        </w:rPr>
-        <w:lastRenderedPageBreak/>
-        <w:drawing>
-          <wp:inline distT="0" distB="0" distL="0" distR="0" wp14:anchorId="12B8D316" wp14:editId="5786AD5C">
-            <wp:extent cx="4392000" cy="2563200"/>
-            <wp:effectExtent l="0" t="0" r="8890" b="8890"/>
-            <wp:docPr id="46" name="Imagen 46"/>
-            <wp:cNvGraphicFramePr>
-              <a:graphicFrameLocks xmlns:a="http://schemas.openxmlformats.org/drawingml/2006/main"/>
-            </wp:cNvGraphicFramePr>
-            <a:graphic xmlns:a="http://schemas.openxmlformats.org/drawingml/2006/main">
-              <a:graphicData uri="http://schemas.openxmlformats.org/drawingml/2006/picture">
-                <pic:pic xmlns:pic="http://schemas.openxmlformats.org/drawingml/2006/picture">
-                  <pic:nvPicPr>
-                    <pic:cNvPr id="0" name=""/>
-                    <pic:cNvPicPr preferRelativeResize="0"/>
-                  </pic:nvPicPr>
-                  <pic:blipFill rotWithShape="1">
-                    <a:blip r:embed="rId22"/>
-                    <a:srcRect l="15698" t="15999" r="15520" b="15617"/>
-                    <a:stretch/>
-                  </pic:blipFill>
-                  <pic:spPr bwMode="auto">
-                    <a:xfrm>
-                      <a:off x="0" y="0"/>
-                      <a:ext cx="4392000" cy="2563200"/>
-                    </a:xfrm>
-                    <a:prstGeom prst="rect">
-                      <a:avLst/>
-                    </a:prstGeom>
-                    <a:ln>
-                      <a:noFill/>
-                    </a:ln>
-                    <a:extLst>
-                      <a:ext uri="{53640926-AAD7-44D8-BBD7-CCE9431645EC}">
-                        <a14:shadowObscured xmlns:a14="http://schemas.microsoft.com/office/drawing/2010/main"/>
-                      </a:ext>
-                    </a:extLst>
-                  </pic:spPr>
-                </pic:pic>
-              </a:graphicData>
-            </a:graphic>
-          </wp:inline>
-        </w:drawing>
-      </w:r>
-    </w:p>
-    <w:p>
-      <w:pPr>
-        <w:pStyle w:val="Prrafodelista"/>
-        <w:jc w:val="both"/>
-        <w:rPr>
-          <w:rFonts w:asciiTheme="majorHAnsi" w:hAnsiTheme="majorHAnsi"/>
-          <w:color w:val="244061" w:themeColor="accent1" w:themeShade="80"/>
-          <w:sz w:val="28"/>
-          <w:szCs w:val="28"/>
-        </w:rPr>
-      </w:pPr>
-    </w:p>
-    <w:p>
-      <w:pPr>
-        <w:pStyle w:val="Prrafodelista"/>
-        <w:numPr>
-          <w:ilvl w:val="0"/>
-          <w:numId w:val="25"/>
-        </w:numPr>
-        <w:jc w:val="both"/>
-        <w:rPr>
-          <w:rFonts w:asciiTheme="majorHAnsi" w:hAnsiTheme="majorHAnsi"/>
-          <w:color w:val="244061" w:themeColor="accent1" w:themeShade="80"/>
-          <w:sz w:val="28"/>
-          <w:szCs w:val="28"/>
-        </w:rPr>
-      </w:pPr>
-      <w:r>
-        <w:rPr>
-          <w:rFonts w:asciiTheme="majorHAnsi" w:hAnsiTheme="majorHAnsi"/>
-          <w:color w:val="244061" w:themeColor="accent1" w:themeShade="80"/>
-          <w:sz w:val="28"/>
-          <w:szCs w:val="28"/>
-        </w:rPr>
-        <w:t xml:space="preserve">Administrador </w:t>
-      </w:r>
-      <w:r>
-        <w:rPr>
-          <w:rFonts w:asciiTheme="majorHAnsi" w:hAnsiTheme="majorHAnsi"/>
-          <w:color w:val="244061" w:themeColor="accent1" w:themeShade="80"/>
-          <w:sz w:val="28"/>
-          <w:szCs w:val="28"/>
-        </w:rPr>
-        <w:t>stock</w:t>
-      </w:r>
-    </w:p>
-    <w:p>
-      <w:pPr>
-        <w:jc w:val="center"/>
-        <w:rPr>
-          <w:rFonts w:asciiTheme="majorHAnsi" w:hAnsiTheme="majorHAnsi"/>
-          <w:sz w:val="48"/>
-          <w:szCs w:val="48"/>
-        </w:rPr>
-      </w:pPr>
-      <w:r>
-        <w:rPr>
-          <w:noProof/>
-          <w:sz w:val="28"/>
-          <w:szCs w:val="28"/>
-          <w:lang w:eastAsia="es-AR"/>
-        </w:rPr>
-        <w:drawing>
-          <wp:inline distT="0" distB="0" distL="0" distR="0" wp14:anchorId="49814E80" wp14:editId="00AD5DBE">
-            <wp:extent cx="4392000" cy="2563200"/>
-            <wp:effectExtent l="0" t="0" r="8890" b="8890"/>
-            <wp:docPr id="19" name="Imagen 19"/>
-            <wp:cNvGraphicFramePr>
-              <a:graphicFrameLocks xmlns:a="http://schemas.openxmlformats.org/drawingml/2006/main"/>
-            </wp:cNvGraphicFramePr>
-            <a:graphic xmlns:a="http://schemas.openxmlformats.org/drawingml/2006/main">
-              <a:graphicData uri="http://schemas.openxmlformats.org/drawingml/2006/picture">
-                <pic:pic xmlns:pic="http://schemas.openxmlformats.org/drawingml/2006/picture">
-                  <pic:nvPicPr>
-                    <pic:cNvPr id="0" name="Picture 16"/>
+                    <pic:cNvPr id="0" name="Picture 17"/>
                     <pic:cNvPicPr preferRelativeResize="0">
                       <a:picLocks noChangeAspect="1" noChangeArrowheads="1"/>
                     </pic:cNvPicPr>
@@ -2663,11 +2729,12 @@
           <w:szCs w:val="28"/>
           <w:lang w:eastAsia="es-AR"/>
         </w:rPr>
+        <w:lastRenderedPageBreak/>
         <w:drawing>
-          <wp:inline distT="0" distB="0" distL="0" distR="0" wp14:anchorId="545E61D2" wp14:editId="43DB8876">
+          <wp:inline distT="0" distB="0" distL="0" distR="0" wp14:anchorId="0E7D04BA" wp14:editId="6D2AFBF4">
             <wp:extent cx="4392000" cy="2563200"/>
             <wp:effectExtent l="0" t="0" r="8890" b="8890"/>
-            <wp:docPr id="20" name="Imagen 20"/>
+            <wp:docPr id="21" name="Imagen 21"/>
             <wp:cNvGraphicFramePr>
               <a:graphicFrameLocks xmlns:a="http://schemas.openxmlformats.org/drawingml/2006/main"/>
             </wp:cNvGraphicFramePr>
@@ -2675,7 +2742,7 @@
               <a:graphicData uri="http://schemas.openxmlformats.org/drawingml/2006/picture">
                 <pic:pic xmlns:pic="http://schemas.openxmlformats.org/drawingml/2006/picture">
                   <pic:nvPicPr>
-                    <pic:cNvPr id="0" name="Picture 17"/>
+                    <pic:cNvPr id="0" name="Picture 18"/>
                     <pic:cNvPicPr preferRelativeResize="0">
                       <a:picLocks noChangeAspect="1" noChangeArrowheads="1"/>
                     </pic:cNvPicPr>
@@ -2715,7 +2782,6 @@
     </w:p>
     <w:p>
       <w:pPr>
-        <w:jc w:val="center"/>
         <w:rPr>
           <w:rFonts w:asciiTheme="majorHAnsi" w:hAnsiTheme="majorHAnsi"/>
           <w:sz w:val="48"/>
@@ -2724,17 +2790,22 @@
       </w:pPr>
       <w:r>
         <w:rPr>
+          <w:rFonts w:asciiTheme="majorHAnsi" w:hAnsiTheme="majorHAnsi"/>
+          <w:sz w:val="48"/>
+          <w:szCs w:val="48"/>
+        </w:rPr>
+        <w:tab/>
+      </w:r>
+      <w:r>
+        <w:rPr>
           <w:noProof/>
-          <w:sz w:val="28"/>
-          <w:szCs w:val="28"/>
           <w:lang w:eastAsia="es-AR"/>
         </w:rPr>
-        <w:lastRenderedPageBreak/>
         <w:drawing>
-          <wp:inline distT="0" distB="0" distL="0" distR="0" wp14:anchorId="0E7D04BA" wp14:editId="6D2AFBF4">
+          <wp:inline distT="0" distB="0" distL="0" distR="0" wp14:anchorId="3A8D158F" wp14:editId="5180F201">
             <wp:extent cx="4392000" cy="2563200"/>
             <wp:effectExtent l="0" t="0" r="8890" b="8890"/>
-            <wp:docPr id="21" name="Imagen 21"/>
+            <wp:docPr id="47" name="Imagen 47"/>
             <wp:cNvGraphicFramePr>
               <a:graphicFrameLocks xmlns:a="http://schemas.openxmlformats.org/drawingml/2006/main"/>
             </wp:cNvGraphicFramePr>
@@ -2742,7 +2813,278 @@
               <a:graphicData uri="http://schemas.openxmlformats.org/drawingml/2006/picture">
                 <pic:pic xmlns:pic="http://schemas.openxmlformats.org/drawingml/2006/picture">
                   <pic:nvPicPr>
-                    <pic:cNvPr id="0" name="Picture 18"/>
+                    <pic:cNvPr id="0" name=""/>
+                    <pic:cNvPicPr preferRelativeResize="0"/>
+                  </pic:nvPicPr>
+                  <pic:blipFill rotWithShape="1">
+                    <a:blip r:embed="rId17"/>
+                    <a:srcRect l="15521" t="16312" r="15521" b="15931"/>
+                    <a:stretch/>
+                  </pic:blipFill>
+                  <pic:spPr bwMode="auto">
+                    <a:xfrm>
+                      <a:off x="0" y="0"/>
+                      <a:ext cx="4392000" cy="2563200"/>
+                    </a:xfrm>
+                    <a:prstGeom prst="rect">
+                      <a:avLst/>
+                    </a:prstGeom>
+                    <a:ln>
+                      <a:noFill/>
+                    </a:ln>
+                    <a:extLst>
+                      <a:ext uri="{53640926-AAD7-44D8-BBD7-CCE9431645EC}">
+                        <a14:shadowObscured xmlns:a14="http://schemas.microsoft.com/office/drawing/2010/main"/>
+                      </a:ext>
+                    </a:extLst>
+                  </pic:spPr>
+                </pic:pic>
+              </a:graphicData>
+            </a:graphic>
+          </wp:inline>
+        </w:drawing>
+      </w:r>
+    </w:p>
+    <w:p>
+      <w:pPr>
+        <w:jc w:val="center"/>
+        <w:rPr>
+          <w:rFonts w:asciiTheme="majorHAnsi" w:hAnsiTheme="majorHAnsi"/>
+          <w:sz w:val="48"/>
+          <w:szCs w:val="48"/>
+        </w:rPr>
+      </w:pPr>
+      <w:r>
+        <w:rPr>
+          <w:noProof/>
+          <w:lang w:eastAsia="es-AR"/>
+        </w:rPr>
+        <w:drawing>
+          <wp:inline distT="0" distB="0" distL="0" distR="0" wp14:anchorId="5AD0EF25" wp14:editId="1C735608">
+            <wp:extent cx="4392000" cy="2563200"/>
+            <wp:effectExtent l="0" t="0" r="8890" b="8890"/>
+            <wp:docPr id="48" name="Imagen 48"/>
+            <wp:cNvGraphicFramePr>
+              <a:graphicFrameLocks xmlns:a="http://schemas.openxmlformats.org/drawingml/2006/main"/>
+            </wp:cNvGraphicFramePr>
+            <a:graphic xmlns:a="http://schemas.openxmlformats.org/drawingml/2006/main">
+              <a:graphicData uri="http://schemas.openxmlformats.org/drawingml/2006/picture">
+                <pic:pic xmlns:pic="http://schemas.openxmlformats.org/drawingml/2006/picture">
+                  <pic:nvPicPr>
+                    <pic:cNvPr id="0" name=""/>
+                    <pic:cNvPicPr preferRelativeResize="0"/>
+                  </pic:nvPicPr>
+                  <pic:blipFill rotWithShape="1">
+                    <a:blip r:embed="rId18"/>
+                    <a:srcRect l="15521" t="16312" r="15521" b="16244"/>
+                    <a:stretch/>
+                  </pic:blipFill>
+                  <pic:spPr bwMode="auto">
+                    <a:xfrm>
+                      <a:off x="0" y="0"/>
+                      <a:ext cx="4392000" cy="2563200"/>
+                    </a:xfrm>
+                    <a:prstGeom prst="rect">
+                      <a:avLst/>
+                    </a:prstGeom>
+                    <a:ln>
+                      <a:noFill/>
+                    </a:ln>
+                    <a:extLst>
+                      <a:ext uri="{53640926-AAD7-44D8-BBD7-CCE9431645EC}">
+                        <a14:shadowObscured xmlns:a14="http://schemas.microsoft.com/office/drawing/2010/main"/>
+                      </a:ext>
+                    </a:extLst>
+                  </pic:spPr>
+                </pic:pic>
+              </a:graphicData>
+            </a:graphic>
+          </wp:inline>
+        </w:drawing>
+      </w:r>
+    </w:p>
+    <w:p>
+      <w:pPr>
+        <w:jc w:val="center"/>
+        <w:rPr>
+          <w:rFonts w:asciiTheme="majorHAnsi" w:hAnsiTheme="majorHAnsi"/>
+          <w:sz w:val="48"/>
+          <w:szCs w:val="48"/>
+        </w:rPr>
+      </w:pPr>
+      <w:r>
+        <w:rPr>
+          <w:noProof/>
+          <w:lang w:eastAsia="es-AR"/>
+        </w:rPr>
+        <w:lastRenderedPageBreak/>
+        <w:drawing>
+          <wp:inline distT="0" distB="0" distL="0" distR="0" wp14:anchorId="320EBE88" wp14:editId="7AB03315">
+            <wp:extent cx="4392000" cy="2563200"/>
+            <wp:effectExtent l="0" t="0" r="8890" b="8890"/>
+            <wp:docPr id="49" name="Imagen 49"/>
+            <wp:cNvGraphicFramePr>
+              <a:graphicFrameLocks xmlns:a="http://schemas.openxmlformats.org/drawingml/2006/main"/>
+            </wp:cNvGraphicFramePr>
+            <a:graphic xmlns:a="http://schemas.openxmlformats.org/drawingml/2006/main">
+              <a:graphicData uri="http://schemas.openxmlformats.org/drawingml/2006/picture">
+                <pic:pic xmlns:pic="http://schemas.openxmlformats.org/drawingml/2006/picture">
+                  <pic:nvPicPr>
+                    <pic:cNvPr id="0" name=""/>
+                    <pic:cNvPicPr preferRelativeResize="0"/>
+                  </pic:nvPicPr>
+                  <pic:blipFill rotWithShape="1">
+                    <a:blip r:embed="rId15"/>
+                    <a:srcRect l="15521" t="15998" r="15521" b="16245"/>
+                    <a:stretch/>
+                  </pic:blipFill>
+                  <pic:spPr bwMode="auto">
+                    <a:xfrm>
+                      <a:off x="0" y="0"/>
+                      <a:ext cx="4392000" cy="2563200"/>
+                    </a:xfrm>
+                    <a:prstGeom prst="rect">
+                      <a:avLst/>
+                    </a:prstGeom>
+                    <a:ln>
+                      <a:noFill/>
+                    </a:ln>
+                    <a:extLst>
+                      <a:ext uri="{53640926-AAD7-44D8-BBD7-CCE9431645EC}">
+                        <a14:shadowObscured xmlns:a14="http://schemas.microsoft.com/office/drawing/2010/main"/>
+                      </a:ext>
+                    </a:extLst>
+                  </pic:spPr>
+                </pic:pic>
+              </a:graphicData>
+            </a:graphic>
+          </wp:inline>
+        </w:drawing>
+      </w:r>
+    </w:p>
+    <w:p>
+      <w:pPr>
+        <w:jc w:val="center"/>
+        <w:rPr>
+          <w:rFonts w:asciiTheme="majorHAnsi" w:hAnsiTheme="majorHAnsi"/>
+          <w:sz w:val="48"/>
+          <w:szCs w:val="48"/>
+        </w:rPr>
+      </w:pPr>
+      <w:r>
+        <w:rPr>
+          <w:noProof/>
+          <w:lang w:eastAsia="es-AR"/>
+        </w:rPr>
+        <w:drawing>
+          <wp:inline distT="0" distB="0" distL="0" distR="0" wp14:anchorId="54A49800" wp14:editId="49681D14">
+            <wp:extent cx="4392000" cy="2563200"/>
+            <wp:effectExtent l="0" t="0" r="8890" b="8890"/>
+            <wp:docPr id="50" name="Imagen 50"/>
+            <wp:cNvGraphicFramePr>
+              <a:graphicFrameLocks xmlns:a="http://schemas.openxmlformats.org/drawingml/2006/main"/>
+            </wp:cNvGraphicFramePr>
+            <a:graphic xmlns:a="http://schemas.openxmlformats.org/drawingml/2006/main">
+              <a:graphicData uri="http://schemas.openxmlformats.org/drawingml/2006/picture">
+                <pic:pic xmlns:pic="http://schemas.openxmlformats.org/drawingml/2006/picture">
+                  <pic:nvPicPr>
+                    <pic:cNvPr id="0" name=""/>
+                    <pic:cNvPicPr preferRelativeResize="0"/>
+                  </pic:nvPicPr>
+                  <pic:blipFill rotWithShape="1">
+                    <a:blip r:embed="rId16"/>
+                    <a:srcRect l="15698" t="15999" r="15520" b="16244"/>
+                    <a:stretch/>
+                  </pic:blipFill>
+                  <pic:spPr bwMode="auto">
+                    <a:xfrm>
+                      <a:off x="0" y="0"/>
+                      <a:ext cx="4392000" cy="2563200"/>
+                    </a:xfrm>
+                    <a:prstGeom prst="rect">
+                      <a:avLst/>
+                    </a:prstGeom>
+                    <a:ln>
+                      <a:noFill/>
+                    </a:ln>
+                    <a:extLst>
+                      <a:ext uri="{53640926-AAD7-44D8-BBD7-CCE9431645EC}">
+                        <a14:shadowObscured xmlns:a14="http://schemas.microsoft.com/office/drawing/2010/main"/>
+                      </a:ext>
+                    </a:extLst>
+                  </pic:spPr>
+                </pic:pic>
+              </a:graphicData>
+            </a:graphic>
+          </wp:inline>
+        </w:drawing>
+      </w:r>
+    </w:p>
+    <w:p>
+      <w:pPr>
+        <w:jc w:val="center"/>
+        <w:rPr>
+          <w:rFonts w:asciiTheme="majorHAnsi" w:hAnsiTheme="majorHAnsi"/>
+          <w:sz w:val="36"/>
+          <w:szCs w:val="48"/>
+        </w:rPr>
+      </w:pPr>
+    </w:p>
+    <w:p>
+      <w:pPr>
+        <w:pStyle w:val="Prrafodelista"/>
+        <w:numPr>
+          <w:ilvl w:val="0"/>
+          <w:numId w:val="25"/>
+        </w:numPr>
+        <w:jc w:val="both"/>
+        <w:rPr>
+          <w:rFonts w:asciiTheme="majorHAnsi" w:hAnsiTheme="majorHAnsi"/>
+          <w:color w:val="244061" w:themeColor="accent1" w:themeShade="80"/>
+          <w:sz w:val="28"/>
+          <w:szCs w:val="28"/>
+        </w:rPr>
+      </w:pPr>
+      <w:r>
+        <w:rPr>
+          <w:rFonts w:asciiTheme="majorHAnsi" w:hAnsiTheme="majorHAnsi"/>
+          <w:color w:val="244061" w:themeColor="accent1" w:themeShade="80"/>
+          <w:sz w:val="28"/>
+          <w:szCs w:val="28"/>
+        </w:rPr>
+        <w:t>Cliente</w:t>
+      </w:r>
+    </w:p>
+    <w:p>
+      <w:pPr>
+        <w:jc w:val="center"/>
+        <w:rPr>
+          <w:rFonts w:asciiTheme="majorHAnsi" w:hAnsiTheme="majorHAnsi"/>
+          <w:color w:val="244061" w:themeColor="accent1" w:themeShade="80"/>
+          <w:sz w:val="28"/>
+          <w:szCs w:val="28"/>
+        </w:rPr>
+      </w:pPr>
+      <w:r>
+        <w:rPr>
+          <w:noProof/>
+          <w:sz w:val="28"/>
+          <w:szCs w:val="28"/>
+          <w:lang w:eastAsia="es-AR"/>
+        </w:rPr>
+        <w:drawing>
+          <wp:inline distT="0" distB="0" distL="0" distR="0" wp14:anchorId="337852E6" wp14:editId="2A111075">
+            <wp:extent cx="4392000" cy="2563200"/>
+            <wp:effectExtent l="0" t="0" r="8890" b="8890"/>
+            <wp:docPr id="24" name="Imagen 24"/>
+            <wp:cNvGraphicFramePr>
+              <a:graphicFrameLocks xmlns:a="http://schemas.openxmlformats.org/drawingml/2006/main"/>
+            </wp:cNvGraphicFramePr>
+            <a:graphic xmlns:a="http://schemas.openxmlformats.org/drawingml/2006/main">
+              <a:graphicData uri="http://schemas.openxmlformats.org/drawingml/2006/picture">
+                <pic:pic xmlns:pic="http://schemas.openxmlformats.org/drawingml/2006/picture">
+                  <pic:nvPicPr>
+                    <pic:cNvPr id="0" name="Picture 21"/>
                     <pic:cNvPicPr preferRelativeResize="0">
                       <a:picLocks noChangeAspect="1" noChangeArrowheads="1"/>
                     </pic:cNvPicPr>
@@ -2782,30 +3124,27 @@
     </w:p>
     <w:p>
       <w:pPr>
+        <w:jc w:val="center"/>
         <w:rPr>
           <w:rFonts w:asciiTheme="majorHAnsi" w:hAnsiTheme="majorHAnsi"/>
-          <w:sz w:val="48"/>
-          <w:szCs w:val="48"/>
+          <w:color w:val="244061" w:themeColor="accent1" w:themeShade="80"/>
+          <w:sz w:val="28"/>
+          <w:szCs w:val="28"/>
         </w:rPr>
       </w:pPr>
       <w:r>
         <w:rPr>
-          <w:rFonts w:asciiTheme="majorHAnsi" w:hAnsiTheme="majorHAnsi"/>
-          <w:sz w:val="48"/>
-          <w:szCs w:val="48"/>
-        </w:rPr>
-        <w:tab/>
-      </w:r>
-      <w:r>
-        <w:rPr>
           <w:noProof/>
+          <w:sz w:val="28"/>
+          <w:szCs w:val="28"/>
           <w:lang w:eastAsia="es-AR"/>
         </w:rPr>
+        <w:lastRenderedPageBreak/>
         <w:drawing>
-          <wp:inline distT="0" distB="0" distL="0" distR="0" wp14:anchorId="3A8D158F" wp14:editId="5180F201">
+          <wp:inline distT="0" distB="0" distL="0" distR="0" wp14:anchorId="36B63E81" wp14:editId="0888A412">
             <wp:extent cx="4392000" cy="2563200"/>
             <wp:effectExtent l="0" t="0" r="8890" b="8890"/>
-            <wp:docPr id="47" name="Imagen 47"/>
+            <wp:docPr id="25" name="Imagen 25"/>
             <wp:cNvGraphicFramePr>
               <a:graphicFrameLocks xmlns:a="http://schemas.openxmlformats.org/drawingml/2006/main"/>
             </wp:cNvGraphicFramePr>
@@ -2813,278 +3152,7 @@
               <a:graphicData uri="http://schemas.openxmlformats.org/drawingml/2006/picture">
                 <pic:pic xmlns:pic="http://schemas.openxmlformats.org/drawingml/2006/picture">
                   <pic:nvPicPr>
-                    <pic:cNvPr id="0" name=""/>
-                    <pic:cNvPicPr preferRelativeResize="0"/>
-                  </pic:nvPicPr>
-                  <pic:blipFill rotWithShape="1">
-                    <a:blip r:embed="rId18"/>
-                    <a:srcRect l="15521" t="16312" r="15521" b="15931"/>
-                    <a:stretch/>
-                  </pic:blipFill>
-                  <pic:spPr bwMode="auto">
-                    <a:xfrm>
-                      <a:off x="0" y="0"/>
-                      <a:ext cx="4392000" cy="2563200"/>
-                    </a:xfrm>
-                    <a:prstGeom prst="rect">
-                      <a:avLst/>
-                    </a:prstGeom>
-                    <a:ln>
-                      <a:noFill/>
-                    </a:ln>
-                    <a:extLst>
-                      <a:ext uri="{53640926-AAD7-44D8-BBD7-CCE9431645EC}">
-                        <a14:shadowObscured xmlns:a14="http://schemas.microsoft.com/office/drawing/2010/main"/>
-                      </a:ext>
-                    </a:extLst>
-                  </pic:spPr>
-                </pic:pic>
-              </a:graphicData>
-            </a:graphic>
-          </wp:inline>
-        </w:drawing>
-      </w:r>
-    </w:p>
-    <w:p>
-      <w:pPr>
-        <w:jc w:val="center"/>
-        <w:rPr>
-          <w:rFonts w:asciiTheme="majorHAnsi" w:hAnsiTheme="majorHAnsi"/>
-          <w:sz w:val="48"/>
-          <w:szCs w:val="48"/>
-        </w:rPr>
-      </w:pPr>
-      <w:r>
-        <w:rPr>
-          <w:noProof/>
-          <w:lang w:eastAsia="es-AR"/>
-        </w:rPr>
-        <w:drawing>
-          <wp:inline distT="0" distB="0" distL="0" distR="0" wp14:anchorId="5AD0EF25" wp14:editId="1C735608">
-            <wp:extent cx="4392000" cy="2563200"/>
-            <wp:effectExtent l="0" t="0" r="8890" b="8890"/>
-            <wp:docPr id="48" name="Imagen 48"/>
-            <wp:cNvGraphicFramePr>
-              <a:graphicFrameLocks xmlns:a="http://schemas.openxmlformats.org/drawingml/2006/main"/>
-            </wp:cNvGraphicFramePr>
-            <a:graphic xmlns:a="http://schemas.openxmlformats.org/drawingml/2006/main">
-              <a:graphicData uri="http://schemas.openxmlformats.org/drawingml/2006/picture">
-                <pic:pic xmlns:pic="http://schemas.openxmlformats.org/drawingml/2006/picture">
-                  <pic:nvPicPr>
-                    <pic:cNvPr id="0" name=""/>
-                    <pic:cNvPicPr preferRelativeResize="0"/>
-                  </pic:nvPicPr>
-                  <pic:blipFill rotWithShape="1">
-                    <a:blip r:embed="rId19"/>
-                    <a:srcRect l="15521" t="16312" r="15521" b="16244"/>
-                    <a:stretch/>
-                  </pic:blipFill>
-                  <pic:spPr bwMode="auto">
-                    <a:xfrm>
-                      <a:off x="0" y="0"/>
-                      <a:ext cx="4392000" cy="2563200"/>
-                    </a:xfrm>
-                    <a:prstGeom prst="rect">
-                      <a:avLst/>
-                    </a:prstGeom>
-                    <a:ln>
-                      <a:noFill/>
-                    </a:ln>
-                    <a:extLst>
-                      <a:ext uri="{53640926-AAD7-44D8-BBD7-CCE9431645EC}">
-                        <a14:shadowObscured xmlns:a14="http://schemas.microsoft.com/office/drawing/2010/main"/>
-                      </a:ext>
-                    </a:extLst>
-                  </pic:spPr>
-                </pic:pic>
-              </a:graphicData>
-            </a:graphic>
-          </wp:inline>
-        </w:drawing>
-      </w:r>
-    </w:p>
-    <w:p>
-      <w:pPr>
-        <w:jc w:val="center"/>
-        <w:rPr>
-          <w:rFonts w:asciiTheme="majorHAnsi" w:hAnsiTheme="majorHAnsi"/>
-          <w:sz w:val="48"/>
-          <w:szCs w:val="48"/>
-        </w:rPr>
-      </w:pPr>
-      <w:r>
-        <w:rPr>
-          <w:noProof/>
-          <w:lang w:eastAsia="es-AR"/>
-        </w:rPr>
-        <w:lastRenderedPageBreak/>
-        <w:drawing>
-          <wp:inline distT="0" distB="0" distL="0" distR="0" wp14:anchorId="320EBE88" wp14:editId="7AB03315">
-            <wp:extent cx="4392000" cy="2563200"/>
-            <wp:effectExtent l="0" t="0" r="8890" b="8890"/>
-            <wp:docPr id="49" name="Imagen 49"/>
-            <wp:cNvGraphicFramePr>
-              <a:graphicFrameLocks xmlns:a="http://schemas.openxmlformats.org/drawingml/2006/main"/>
-            </wp:cNvGraphicFramePr>
-            <a:graphic xmlns:a="http://schemas.openxmlformats.org/drawingml/2006/main">
-              <a:graphicData uri="http://schemas.openxmlformats.org/drawingml/2006/picture">
-                <pic:pic xmlns:pic="http://schemas.openxmlformats.org/drawingml/2006/picture">
-                  <pic:nvPicPr>
-                    <pic:cNvPr id="0" name=""/>
-                    <pic:cNvPicPr preferRelativeResize="0"/>
-                  </pic:nvPicPr>
-                  <pic:blipFill rotWithShape="1">
-                    <a:blip r:embed="rId16"/>
-                    <a:srcRect l="15521" t="15998" r="15521" b="16245"/>
-                    <a:stretch/>
-                  </pic:blipFill>
-                  <pic:spPr bwMode="auto">
-                    <a:xfrm>
-                      <a:off x="0" y="0"/>
-                      <a:ext cx="4392000" cy="2563200"/>
-                    </a:xfrm>
-                    <a:prstGeom prst="rect">
-                      <a:avLst/>
-                    </a:prstGeom>
-                    <a:ln>
-                      <a:noFill/>
-                    </a:ln>
-                    <a:extLst>
-                      <a:ext uri="{53640926-AAD7-44D8-BBD7-CCE9431645EC}">
-                        <a14:shadowObscured xmlns:a14="http://schemas.microsoft.com/office/drawing/2010/main"/>
-                      </a:ext>
-                    </a:extLst>
-                  </pic:spPr>
-                </pic:pic>
-              </a:graphicData>
-            </a:graphic>
-          </wp:inline>
-        </w:drawing>
-      </w:r>
-    </w:p>
-    <w:p>
-      <w:pPr>
-        <w:jc w:val="center"/>
-        <w:rPr>
-          <w:rFonts w:asciiTheme="majorHAnsi" w:hAnsiTheme="majorHAnsi"/>
-          <w:sz w:val="48"/>
-          <w:szCs w:val="48"/>
-        </w:rPr>
-      </w:pPr>
-      <w:r>
-        <w:rPr>
-          <w:noProof/>
-          <w:lang w:eastAsia="es-AR"/>
-        </w:rPr>
-        <w:drawing>
-          <wp:inline distT="0" distB="0" distL="0" distR="0" wp14:anchorId="54A49800" wp14:editId="49681D14">
-            <wp:extent cx="4392000" cy="2563200"/>
-            <wp:effectExtent l="0" t="0" r="8890" b="8890"/>
-            <wp:docPr id="50" name="Imagen 50"/>
-            <wp:cNvGraphicFramePr>
-              <a:graphicFrameLocks xmlns:a="http://schemas.openxmlformats.org/drawingml/2006/main"/>
-            </wp:cNvGraphicFramePr>
-            <a:graphic xmlns:a="http://schemas.openxmlformats.org/drawingml/2006/main">
-              <a:graphicData uri="http://schemas.openxmlformats.org/drawingml/2006/picture">
-                <pic:pic xmlns:pic="http://schemas.openxmlformats.org/drawingml/2006/picture">
-                  <pic:nvPicPr>
-                    <pic:cNvPr id="0" name=""/>
-                    <pic:cNvPicPr preferRelativeResize="0"/>
-                  </pic:nvPicPr>
-                  <pic:blipFill rotWithShape="1">
-                    <a:blip r:embed="rId17"/>
-                    <a:srcRect l="15698" t="15999" r="15520" b="16244"/>
-                    <a:stretch/>
-                  </pic:blipFill>
-                  <pic:spPr bwMode="auto">
-                    <a:xfrm>
-                      <a:off x="0" y="0"/>
-                      <a:ext cx="4392000" cy="2563200"/>
-                    </a:xfrm>
-                    <a:prstGeom prst="rect">
-                      <a:avLst/>
-                    </a:prstGeom>
-                    <a:ln>
-                      <a:noFill/>
-                    </a:ln>
-                    <a:extLst>
-                      <a:ext uri="{53640926-AAD7-44D8-BBD7-CCE9431645EC}">
-                        <a14:shadowObscured xmlns:a14="http://schemas.microsoft.com/office/drawing/2010/main"/>
-                      </a:ext>
-                    </a:extLst>
-                  </pic:spPr>
-                </pic:pic>
-              </a:graphicData>
-            </a:graphic>
-          </wp:inline>
-        </w:drawing>
-      </w:r>
-    </w:p>
-    <w:p>
-      <w:pPr>
-        <w:jc w:val="center"/>
-        <w:rPr>
-          <w:rFonts w:asciiTheme="majorHAnsi" w:hAnsiTheme="majorHAnsi"/>
-          <w:sz w:val="36"/>
-          <w:szCs w:val="48"/>
-        </w:rPr>
-      </w:pPr>
-    </w:p>
-    <w:p>
-      <w:pPr>
-        <w:pStyle w:val="Prrafodelista"/>
-        <w:numPr>
-          <w:ilvl w:val="0"/>
-          <w:numId w:val="25"/>
-        </w:numPr>
-        <w:jc w:val="both"/>
-        <w:rPr>
-          <w:rFonts w:asciiTheme="majorHAnsi" w:hAnsiTheme="majorHAnsi"/>
-          <w:color w:val="244061" w:themeColor="accent1" w:themeShade="80"/>
-          <w:sz w:val="28"/>
-          <w:szCs w:val="28"/>
-        </w:rPr>
-      </w:pPr>
-      <w:r>
-        <w:rPr>
-          <w:rFonts w:asciiTheme="majorHAnsi" w:hAnsiTheme="majorHAnsi"/>
-          <w:color w:val="244061" w:themeColor="accent1" w:themeShade="80"/>
-          <w:sz w:val="28"/>
-          <w:szCs w:val="28"/>
-        </w:rPr>
-        <w:t>Cliente</w:t>
-      </w:r>
-    </w:p>
-    <w:p>
-      <w:pPr>
-        <w:jc w:val="center"/>
-        <w:rPr>
-          <w:rFonts w:asciiTheme="majorHAnsi" w:hAnsiTheme="majorHAnsi"/>
-          <w:color w:val="244061" w:themeColor="accent1" w:themeShade="80"/>
-          <w:sz w:val="28"/>
-          <w:szCs w:val="28"/>
-        </w:rPr>
-      </w:pPr>
-      <w:r>
-        <w:rPr>
-          <w:noProof/>
-          <w:sz w:val="28"/>
-          <w:szCs w:val="28"/>
-          <w:lang w:eastAsia="es-AR"/>
-        </w:rPr>
-        <w:drawing>
-          <wp:inline distT="0" distB="0" distL="0" distR="0" wp14:anchorId="337852E6" wp14:editId="2A111075">
-            <wp:extent cx="4392000" cy="2563200"/>
-            <wp:effectExtent l="0" t="0" r="8890" b="8890"/>
-            <wp:docPr id="24" name="Imagen 24"/>
-            <wp:cNvGraphicFramePr>
-              <a:graphicFrameLocks xmlns:a="http://schemas.openxmlformats.org/drawingml/2006/main"/>
-            </wp:cNvGraphicFramePr>
-            <a:graphic xmlns:a="http://schemas.openxmlformats.org/drawingml/2006/main">
-              <a:graphicData uri="http://schemas.openxmlformats.org/drawingml/2006/picture">
-                <pic:pic xmlns:pic="http://schemas.openxmlformats.org/drawingml/2006/picture">
-                  <pic:nvPicPr>
-                    <pic:cNvPr id="0" name="Picture 21"/>
+                    <pic:cNvPr id="0" name="Picture 22"/>
                     <pic:cNvPicPr preferRelativeResize="0">
                       <a:picLocks noChangeAspect="1" noChangeArrowheads="1"/>
                     </pic:cNvPicPr>
@@ -3127,9 +3195,8 @@
         <w:jc w:val="center"/>
         <w:rPr>
           <w:rFonts w:asciiTheme="majorHAnsi" w:hAnsiTheme="majorHAnsi"/>
-          <w:color w:val="244061" w:themeColor="accent1" w:themeShade="80"/>
-          <w:sz w:val="28"/>
-          <w:szCs w:val="28"/>
+          <w:sz w:val="48"/>
+          <w:szCs w:val="48"/>
         </w:rPr>
       </w:pPr>
       <w:r>
@@ -3139,12 +3206,11 @@
           <w:szCs w:val="28"/>
           <w:lang w:eastAsia="es-AR"/>
         </w:rPr>
-        <w:lastRenderedPageBreak/>
         <w:drawing>
-          <wp:inline distT="0" distB="0" distL="0" distR="0" wp14:anchorId="36B63E81" wp14:editId="0888A412">
+          <wp:inline distT="0" distB="0" distL="0" distR="0" wp14:anchorId="42BECE9A" wp14:editId="2D08C07D">
             <wp:extent cx="4392000" cy="2563200"/>
             <wp:effectExtent l="0" t="0" r="8890" b="8890"/>
-            <wp:docPr id="25" name="Imagen 25"/>
+            <wp:docPr id="26" name="Imagen 26"/>
             <wp:cNvGraphicFramePr>
               <a:graphicFrameLocks xmlns:a="http://schemas.openxmlformats.org/drawingml/2006/main"/>
             </wp:cNvGraphicFramePr>
@@ -3152,7 +3218,7 @@
               <a:graphicData uri="http://schemas.openxmlformats.org/drawingml/2006/picture">
                 <pic:pic xmlns:pic="http://schemas.openxmlformats.org/drawingml/2006/picture">
                   <pic:nvPicPr>
-                    <pic:cNvPr id="0" name="Picture 22"/>
+                    <pic:cNvPr id="0" name="Picture 23"/>
                     <pic:cNvPicPr preferRelativeResize="0">
                       <a:picLocks noChangeAspect="1" noChangeArrowheads="1"/>
                     </pic:cNvPicPr>
@@ -3207,10 +3273,10 @@
           <w:lang w:eastAsia="es-AR"/>
         </w:rPr>
         <w:drawing>
-          <wp:inline distT="0" distB="0" distL="0" distR="0" wp14:anchorId="42BECE9A" wp14:editId="2D08C07D">
+          <wp:inline distT="0" distB="0" distL="0" distR="0" wp14:anchorId="6EE74B04" wp14:editId="3A35D2A9">
             <wp:extent cx="4392000" cy="2563200"/>
             <wp:effectExtent l="0" t="0" r="8890" b="8890"/>
-            <wp:docPr id="26" name="Imagen 26"/>
+            <wp:docPr id="27" name="Imagen 27"/>
             <wp:cNvGraphicFramePr>
               <a:graphicFrameLocks xmlns:a="http://schemas.openxmlformats.org/drawingml/2006/main"/>
             </wp:cNvGraphicFramePr>
@@ -3218,7 +3284,7 @@
               <a:graphicData uri="http://schemas.openxmlformats.org/drawingml/2006/picture">
                 <pic:pic xmlns:pic="http://schemas.openxmlformats.org/drawingml/2006/picture">
                   <pic:nvPicPr>
-                    <pic:cNvPr id="0" name="Picture 23"/>
+                    <pic:cNvPr id="0" name="Picture 24"/>
                     <pic:cNvPicPr preferRelativeResize="0">
                       <a:picLocks noChangeAspect="1" noChangeArrowheads="1"/>
                     </pic:cNvPicPr>
@@ -3272,11 +3338,12 @@
           <w:szCs w:val="28"/>
           <w:lang w:eastAsia="es-AR"/>
         </w:rPr>
+        <w:lastRenderedPageBreak/>
         <w:drawing>
-          <wp:inline distT="0" distB="0" distL="0" distR="0" wp14:anchorId="6EE74B04" wp14:editId="3A35D2A9">
+          <wp:inline distT="0" distB="0" distL="0" distR="0" wp14:anchorId="2861C900" wp14:editId="4A68D82C">
             <wp:extent cx="4392000" cy="2563200"/>
             <wp:effectExtent l="0" t="0" r="8890" b="8890"/>
-            <wp:docPr id="27" name="Imagen 27"/>
+            <wp:docPr id="28" name="Imagen 28"/>
             <wp:cNvGraphicFramePr>
               <a:graphicFrameLocks xmlns:a="http://schemas.openxmlformats.org/drawingml/2006/main"/>
             </wp:cNvGraphicFramePr>
@@ -3284,7 +3351,7 @@
               <a:graphicData uri="http://schemas.openxmlformats.org/drawingml/2006/picture">
                 <pic:pic xmlns:pic="http://schemas.openxmlformats.org/drawingml/2006/picture">
                   <pic:nvPicPr>
-                    <pic:cNvPr id="0" name="Picture 24"/>
+                    <pic:cNvPr id="0" name="Picture 25"/>
                     <pic:cNvPicPr preferRelativeResize="0">
                       <a:picLocks noChangeAspect="1" noChangeArrowheads="1"/>
                     </pic:cNvPicPr>
@@ -3331,19 +3398,26 @@
           <w:szCs w:val="48"/>
         </w:rPr>
       </w:pPr>
+    </w:p>
+    <w:p>
+      <w:pPr>
+        <w:jc w:val="center"/>
+        <w:rPr>
+          <w:rFonts w:asciiTheme="majorHAnsi" w:hAnsiTheme="majorHAnsi"/>
+          <w:sz w:val="48"/>
+          <w:szCs w:val="48"/>
+        </w:rPr>
+      </w:pPr>
       <w:r>
         <w:rPr>
           <w:noProof/>
-          <w:sz w:val="28"/>
-          <w:szCs w:val="28"/>
           <w:lang w:eastAsia="es-AR"/>
         </w:rPr>
-        <w:lastRenderedPageBreak/>
         <w:drawing>
-          <wp:inline distT="0" distB="0" distL="0" distR="0" wp14:anchorId="2861C900" wp14:editId="4A68D82C">
+          <wp:inline distT="0" distB="0" distL="0" distR="0" wp14:anchorId="6598F528" wp14:editId="4C67117C">
             <wp:extent cx="4392000" cy="2563200"/>
             <wp:effectExtent l="0" t="0" r="8890" b="8890"/>
-            <wp:docPr id="28" name="Imagen 28"/>
+            <wp:docPr id="30" name="Imagen 30"/>
             <wp:cNvGraphicFramePr>
               <a:graphicFrameLocks xmlns:a="http://schemas.openxmlformats.org/drawingml/2006/main"/>
             </wp:cNvGraphicFramePr>
@@ -3351,13 +3425,73 @@
               <a:graphicData uri="http://schemas.openxmlformats.org/drawingml/2006/picture">
                 <pic:pic xmlns:pic="http://schemas.openxmlformats.org/drawingml/2006/picture">
                   <pic:nvPicPr>
-                    <pic:cNvPr id="0" name="Picture 25"/>
+                    <pic:cNvPr id="0" name=""/>
+                    <pic:cNvPicPr preferRelativeResize="0"/>
+                  </pic:nvPicPr>
+                  <pic:blipFill rotWithShape="1">
+                    <a:blip r:embed="rId34"/>
+                    <a:srcRect l="17284" t="16312" r="17107" b="15930"/>
+                    <a:stretch/>
+                  </pic:blipFill>
+                  <pic:spPr bwMode="auto">
+                    <a:xfrm>
+                      <a:off x="0" y="0"/>
+                      <a:ext cx="4392000" cy="2563200"/>
+                    </a:xfrm>
+                    <a:prstGeom prst="rect">
+                      <a:avLst/>
+                    </a:prstGeom>
+                    <a:ln>
+                      <a:noFill/>
+                    </a:ln>
+                    <a:extLst>
+                      <a:ext uri="{53640926-AAD7-44D8-BBD7-CCE9431645EC}">
+                        <a14:shadowObscured xmlns:a14="http://schemas.microsoft.com/office/drawing/2010/main"/>
+                      </a:ext>
+                    </a:extLst>
+                  </pic:spPr>
+                </pic:pic>
+              </a:graphicData>
+            </a:graphic>
+          </wp:inline>
+        </w:drawing>
+      </w:r>
+    </w:p>
+    <w:p>
+      <w:pPr>
+        <w:jc w:val="center"/>
+        <w:rPr>
+          <w:rFonts w:asciiTheme="majorHAnsi" w:hAnsiTheme="majorHAnsi"/>
+          <w:sz w:val="48"/>
+          <w:szCs w:val="48"/>
+        </w:rPr>
+      </w:pPr>
+      <w:r>
+        <w:rPr>
+          <w:noProof/>
+          <w:sz w:val="28"/>
+          <w:szCs w:val="28"/>
+          <w:lang w:eastAsia="es-AR"/>
+        </w:rPr>
+        <w:drawing>
+          <wp:inline distT="0" distB="0" distL="0" distR="0" wp14:anchorId="2FEBE256" wp14:editId="0756C062">
+            <wp:extent cx="4392000" cy="2563200"/>
+            <wp:effectExtent l="0" t="0" r="8890" b="8890"/>
+            <wp:docPr id="31" name="Imagen 31"/>
+            <wp:cNvGraphicFramePr>
+              <a:graphicFrameLocks xmlns:a="http://schemas.openxmlformats.org/drawingml/2006/main"/>
+            </wp:cNvGraphicFramePr>
+            <a:graphic xmlns:a="http://schemas.openxmlformats.org/drawingml/2006/main">
+              <a:graphicData uri="http://schemas.openxmlformats.org/drawingml/2006/picture">
+                <pic:pic xmlns:pic="http://schemas.openxmlformats.org/drawingml/2006/picture">
+                  <pic:nvPicPr>
+                    <pic:cNvPr id="0" name="Picture 27"/>
                     <pic:cNvPicPr preferRelativeResize="0">
                       <a:picLocks noChangeAspect="1" noChangeArrowheads="1"/>
                     </pic:cNvPicPr>
                   </pic:nvPicPr>
                   <pic:blipFill>
-                    <a:blip r:embed="rId34">
+                    <a:blip r:embed="rId35">
                       <a:extLst>
                         <a:ext uri="{28A0092B-C50C-407E-A947-70E740481C1C}">
                           <a14:useLocalDpi xmlns:a14="http://schemas.microsoft.com/office/drawing/2010/main" val="0"/>
@@ -3398,26 +3532,19 @@
           <w:szCs w:val="48"/>
         </w:rPr>
       </w:pPr>
-    </w:p>
-    <w:p>
-      <w:pPr>
-        <w:jc w:val="center"/>
-        <w:rPr>
-          <w:rFonts w:asciiTheme="majorHAnsi" w:hAnsiTheme="majorHAnsi"/>
-          <w:sz w:val="48"/>
-          <w:szCs w:val="48"/>
-        </w:rPr>
-      </w:pPr>
       <w:r>
         <w:rPr>
           <w:noProof/>
+          <w:sz w:val="28"/>
+          <w:szCs w:val="28"/>
           <w:lang w:eastAsia="es-AR"/>
         </w:rPr>
+        <w:lastRenderedPageBreak/>
         <w:drawing>
-          <wp:inline distT="0" distB="0" distL="0" distR="0" wp14:anchorId="6598F528" wp14:editId="4C67117C">
+          <wp:inline distT="0" distB="0" distL="0" distR="0" wp14:anchorId="110DC6A6" wp14:editId="588A7ABC">
             <wp:extent cx="4392000" cy="2563200"/>
             <wp:effectExtent l="0" t="0" r="8890" b="8890"/>
-            <wp:docPr id="30" name="Imagen 30"/>
+            <wp:docPr id="32" name="Imagen 32"/>
             <wp:cNvGraphicFramePr>
               <a:graphicFrameLocks xmlns:a="http://schemas.openxmlformats.org/drawingml/2006/main"/>
             </wp:cNvGraphicFramePr>
@@ -3425,67 +3552,7 @@
               <a:graphicData uri="http://schemas.openxmlformats.org/drawingml/2006/picture">
                 <pic:pic xmlns:pic="http://schemas.openxmlformats.org/drawingml/2006/picture">
                   <pic:nvPicPr>
-                    <pic:cNvPr id="0" name=""/>
-                    <pic:cNvPicPr preferRelativeResize="0"/>
-                  </pic:nvPicPr>
-                  <pic:blipFill rotWithShape="1">
-                    <a:blip r:embed="rId35"/>
-                    <a:srcRect l="17284" t="16312" r="17107" b="15930"/>
-                    <a:stretch/>
-                  </pic:blipFill>
-                  <pic:spPr bwMode="auto">
-                    <a:xfrm>
-                      <a:off x="0" y="0"/>
-                      <a:ext cx="4392000" cy="2563200"/>
-                    </a:xfrm>
-                    <a:prstGeom prst="rect">
-                      <a:avLst/>
-                    </a:prstGeom>
-                    <a:ln>
-                      <a:noFill/>
-                    </a:ln>
-                    <a:extLst>
-                      <a:ext uri="{53640926-AAD7-44D8-BBD7-CCE9431645EC}">
-                        <a14:shadowObscured xmlns:a14="http://schemas.microsoft.com/office/drawing/2010/main"/>
-                      </a:ext>
-                    </a:extLst>
-                  </pic:spPr>
-                </pic:pic>
-              </a:graphicData>
-            </a:graphic>
-          </wp:inline>
-        </w:drawing>
-      </w:r>
-    </w:p>
-    <w:p>
-      <w:pPr>
-        <w:jc w:val="center"/>
-        <w:rPr>
-          <w:rFonts w:asciiTheme="majorHAnsi" w:hAnsiTheme="majorHAnsi"/>
-          <w:sz w:val="48"/>
-          <w:szCs w:val="48"/>
-        </w:rPr>
-      </w:pPr>
-      <w:r>
-        <w:rPr>
-          <w:noProof/>
-          <w:sz w:val="28"/>
-          <w:szCs w:val="28"/>
-          <w:lang w:eastAsia="es-AR"/>
-        </w:rPr>
-        <w:drawing>
-          <wp:inline distT="0" distB="0" distL="0" distR="0" wp14:anchorId="2FEBE256" wp14:editId="0756C062">
-            <wp:extent cx="4392000" cy="2563200"/>
-            <wp:effectExtent l="0" t="0" r="8890" b="8890"/>
-            <wp:docPr id="31" name="Imagen 31"/>
-            <wp:cNvGraphicFramePr>
-              <a:graphicFrameLocks xmlns:a="http://schemas.openxmlformats.org/drawingml/2006/main"/>
-            </wp:cNvGraphicFramePr>
-            <a:graphic xmlns:a="http://schemas.openxmlformats.org/drawingml/2006/main">
-              <a:graphicData uri="http://schemas.openxmlformats.org/drawingml/2006/picture">
-                <pic:pic xmlns:pic="http://schemas.openxmlformats.org/drawingml/2006/picture">
-                  <pic:nvPicPr>
-                    <pic:cNvPr id="0" name="Picture 27"/>
+                    <pic:cNvPr id="0" name="Picture 28"/>
                     <pic:cNvPicPr preferRelativeResize="0">
                       <a:picLocks noChangeAspect="1" noChangeArrowheads="1"/>
                     </pic:cNvPicPr>
@@ -3532,6 +3599,16 @@
           <w:szCs w:val="48"/>
         </w:rPr>
       </w:pPr>
+    </w:p>
+    <w:p>
+      <w:pPr>
+        <w:jc w:val="center"/>
+        <w:rPr>
+          <w:rFonts w:asciiTheme="majorHAnsi" w:hAnsiTheme="majorHAnsi"/>
+          <w:sz w:val="48"/>
+          <w:szCs w:val="48"/>
+        </w:rPr>
+      </w:pPr>
       <w:r>
         <w:rPr>
           <w:noProof/>
@@ -3539,12 +3616,11 @@
           <w:szCs w:val="28"/>
           <w:lang w:eastAsia="es-AR"/>
         </w:rPr>
-        <w:lastRenderedPageBreak/>
         <w:drawing>
-          <wp:inline distT="0" distB="0" distL="0" distR="0" wp14:anchorId="110DC6A6" wp14:editId="588A7ABC">
+          <wp:inline distT="0" distB="0" distL="0" distR="0" wp14:anchorId="7615A641" wp14:editId="37980C1E">
             <wp:extent cx="4392000" cy="2563200"/>
             <wp:effectExtent l="0" t="0" r="8890" b="8890"/>
-            <wp:docPr id="32" name="Imagen 32"/>
+            <wp:docPr id="29" name="Imagen 29"/>
             <wp:cNvGraphicFramePr>
               <a:graphicFrameLocks xmlns:a="http://schemas.openxmlformats.org/drawingml/2006/main"/>
             </wp:cNvGraphicFramePr>
@@ -3552,7 +3628,7 @@
               <a:graphicData uri="http://schemas.openxmlformats.org/drawingml/2006/picture">
                 <pic:pic xmlns:pic="http://schemas.openxmlformats.org/drawingml/2006/picture">
                   <pic:nvPicPr>
-                    <pic:cNvPr id="0" name="Picture 28"/>
+                    <pic:cNvPr id="0" name="Picture 29"/>
                     <pic:cNvPicPr preferRelativeResize="0">
                       <a:picLocks noChangeAspect="1" noChangeArrowheads="1"/>
                     </pic:cNvPicPr>
@@ -3599,16 +3675,6 @@
           <w:szCs w:val="48"/>
         </w:rPr>
       </w:pPr>
-    </w:p>
-    <w:p>
-      <w:pPr>
-        <w:jc w:val="center"/>
-        <w:rPr>
-          <w:rFonts w:asciiTheme="majorHAnsi" w:hAnsiTheme="majorHAnsi"/>
-          <w:sz w:val="48"/>
-          <w:szCs w:val="48"/>
-        </w:rPr>
-      </w:pPr>
       <w:r>
         <w:rPr>
           <w:noProof/>
@@ -3617,10 +3683,10 @@
           <w:lang w:eastAsia="es-AR"/>
         </w:rPr>
         <w:drawing>
-          <wp:inline distT="0" distB="0" distL="0" distR="0" wp14:anchorId="7615A641" wp14:editId="37980C1E">
+          <wp:inline distT="0" distB="0" distL="0" distR="0" wp14:anchorId="118EC4AD" wp14:editId="2D1BED47">
             <wp:extent cx="4392000" cy="2563200"/>
             <wp:effectExtent l="0" t="0" r="8890" b="8890"/>
-            <wp:docPr id="29" name="Imagen 29"/>
+            <wp:docPr id="33" name="Imagen 33"/>
             <wp:cNvGraphicFramePr>
               <a:graphicFrameLocks xmlns:a="http://schemas.openxmlformats.org/drawingml/2006/main"/>
             </wp:cNvGraphicFramePr>
@@ -3628,7 +3694,7 @@
               <a:graphicData uri="http://schemas.openxmlformats.org/drawingml/2006/picture">
                 <pic:pic xmlns:pic="http://schemas.openxmlformats.org/drawingml/2006/picture">
                   <pic:nvPicPr>
-                    <pic:cNvPr id="0" name="Picture 29"/>
+                    <pic:cNvPr id="0" name="Picture 30"/>
                     <pic:cNvPicPr preferRelativeResize="0">
                       <a:picLocks noChangeAspect="1" noChangeArrowheads="1"/>
                     </pic:cNvPicPr>
@@ -3682,11 +3748,12 @@
           <w:szCs w:val="28"/>
           <w:lang w:eastAsia="es-AR"/>
         </w:rPr>
+        <w:lastRenderedPageBreak/>
         <w:drawing>
-          <wp:inline distT="0" distB="0" distL="0" distR="0" wp14:anchorId="118EC4AD" wp14:editId="2D1BED47">
+          <wp:inline distT="0" distB="0" distL="0" distR="0" wp14:anchorId="3D2B27C9" wp14:editId="3BA2249C">
             <wp:extent cx="4392000" cy="2563200"/>
             <wp:effectExtent l="0" t="0" r="8890" b="8890"/>
-            <wp:docPr id="33" name="Imagen 33"/>
+            <wp:docPr id="34" name="Imagen 34"/>
             <wp:cNvGraphicFramePr>
               <a:graphicFrameLocks xmlns:a="http://schemas.openxmlformats.org/drawingml/2006/main"/>
             </wp:cNvGraphicFramePr>
@@ -3694,7 +3761,7 @@
               <a:graphicData uri="http://schemas.openxmlformats.org/drawingml/2006/picture">
                 <pic:pic xmlns:pic="http://schemas.openxmlformats.org/drawingml/2006/picture">
                   <pic:nvPicPr>
-                    <pic:cNvPr id="0" name="Picture 30"/>
+                    <pic:cNvPr id="0" name="Picture 31"/>
                     <pic:cNvPicPr preferRelativeResize="0">
                       <a:picLocks noChangeAspect="1" noChangeArrowheads="1"/>
                     </pic:cNvPicPr>
@@ -3741,6 +3808,16 @@
           <w:szCs w:val="48"/>
         </w:rPr>
       </w:pPr>
+    </w:p>
+    <w:p>
+      <w:pPr>
+        <w:jc w:val="center"/>
+        <w:rPr>
+          <w:rFonts w:asciiTheme="majorHAnsi" w:hAnsiTheme="majorHAnsi"/>
+          <w:sz w:val="48"/>
+          <w:szCs w:val="48"/>
+        </w:rPr>
+      </w:pPr>
       <w:r>
         <w:rPr>
           <w:noProof/>
@@ -3748,12 +3825,11 @@
           <w:szCs w:val="28"/>
           <w:lang w:eastAsia="es-AR"/>
         </w:rPr>
-        <w:lastRenderedPageBreak/>
         <w:drawing>
-          <wp:inline distT="0" distB="0" distL="0" distR="0" wp14:anchorId="3D2B27C9" wp14:editId="3BA2249C">
+          <wp:inline distT="0" distB="0" distL="0" distR="0" wp14:anchorId="7BE6CA45" wp14:editId="5FEAC3AF">
             <wp:extent cx="4392000" cy="2563200"/>
             <wp:effectExtent l="0" t="0" r="8890" b="8890"/>
-            <wp:docPr id="34" name="Imagen 34"/>
+            <wp:docPr id="35" name="Imagen 35"/>
             <wp:cNvGraphicFramePr>
               <a:graphicFrameLocks xmlns:a="http://schemas.openxmlformats.org/drawingml/2006/main"/>
             </wp:cNvGraphicFramePr>
@@ -3761,7 +3837,7 @@
               <a:graphicData uri="http://schemas.openxmlformats.org/drawingml/2006/picture">
                 <pic:pic xmlns:pic="http://schemas.openxmlformats.org/drawingml/2006/picture">
                   <pic:nvPicPr>
-                    <pic:cNvPr id="0" name="Picture 31"/>
+                    <pic:cNvPr id="0" name="Picture 32"/>
                     <pic:cNvPicPr preferRelativeResize="0">
                       <a:picLocks noChangeAspect="1" noChangeArrowheads="1"/>
                     </pic:cNvPicPr>
@@ -3818,66 +3894,10 @@
           <w:szCs w:val="48"/>
         </w:rPr>
       </w:pPr>
-      <w:r>
-        <w:rPr>
-          <w:noProof/>
-          <w:sz w:val="28"/>
-          <w:szCs w:val="28"/>
-          <w:lang w:eastAsia="es-AR"/>
-        </w:rPr>
-        <w:drawing>
-          <wp:inline distT="0" distB="0" distL="0" distR="0" wp14:anchorId="7BE6CA45" wp14:editId="5FEAC3AF">
-            <wp:extent cx="4392000" cy="2563200"/>
-            <wp:effectExtent l="0" t="0" r="8890" b="8890"/>
-            <wp:docPr id="35" name="Imagen 35"/>
-            <wp:cNvGraphicFramePr>
-              <a:graphicFrameLocks xmlns:a="http://schemas.openxmlformats.org/drawingml/2006/main"/>
-            </wp:cNvGraphicFramePr>
-            <a:graphic xmlns:a="http://schemas.openxmlformats.org/drawingml/2006/main">
-              <a:graphicData uri="http://schemas.openxmlformats.org/drawingml/2006/picture">
-                <pic:pic xmlns:pic="http://schemas.openxmlformats.org/drawingml/2006/picture">
-                  <pic:nvPicPr>
-                    <pic:cNvPr id="0" name="Picture 32"/>
-                    <pic:cNvPicPr preferRelativeResize="0">
-                      <a:picLocks noChangeAspect="1" noChangeArrowheads="1"/>
-                    </pic:cNvPicPr>
-                  </pic:nvPicPr>
-                  <pic:blipFill>
-                    <a:blip r:embed="rId41">
-                      <a:extLst>
-                        <a:ext uri="{28A0092B-C50C-407E-A947-70E740481C1C}">
-                          <a14:useLocalDpi xmlns:a14="http://schemas.microsoft.com/office/drawing/2010/main" val="0"/>
-                        </a:ext>
-                      </a:extLst>
-                    </a:blip>
-                    <a:srcRect/>
-                    <a:stretch>
-                      <a:fillRect/>
-                    </a:stretch>
-                  </pic:blipFill>
-                  <pic:spPr bwMode="auto">
-                    <a:xfrm>
-                      <a:off x="0" y="0"/>
-                      <a:ext cx="4392000" cy="2563200"/>
-                    </a:xfrm>
-                    <a:prstGeom prst="rect">
-                      <a:avLst/>
-                    </a:prstGeom>
-                    <a:noFill/>
-                    <a:ln>
-                      <a:noFill/>
-                    </a:ln>
-                  </pic:spPr>
-                </pic:pic>
-              </a:graphicData>
-            </a:graphic>
-          </wp:inline>
-        </w:drawing>
-      </w:r>
     </w:p>
     <w:p>
       <w:pPr>
-        <w:jc w:val="center"/>
+        <w:jc w:val="both"/>
         <w:rPr>
           <w:rFonts w:asciiTheme="majorHAnsi" w:hAnsiTheme="majorHAnsi"/>
           <w:sz w:val="48"/>
@@ -3887,13 +3907,15 @@
     </w:p>
     <w:p>
       <w:pPr>
-        <w:jc w:val="center"/>
+        <w:jc w:val="both"/>
         <w:rPr>
           <w:rFonts w:asciiTheme="majorHAnsi" w:hAnsiTheme="majorHAnsi"/>
           <w:sz w:val="48"/>
           <w:szCs w:val="48"/>
         </w:rPr>
       </w:pPr>
+      <w:bookmarkStart w:id="0" w:name="_GoBack"/>
+      <w:bookmarkEnd w:id="0"/>
     </w:p>
     <w:p>
       <w:pPr>
@@ -3905,30 +3927,8 @@
         </w:rPr>
       </w:pPr>
     </w:p>
-    <w:p>
-      <w:pPr>
-        <w:jc w:val="both"/>
-        <w:rPr>
-          <w:rFonts w:asciiTheme="majorHAnsi" w:hAnsiTheme="majorHAnsi"/>
-          <w:sz w:val="48"/>
-          <w:szCs w:val="48"/>
-        </w:rPr>
-      </w:pPr>
-    </w:p>
-    <w:p>
-      <w:pPr>
-        <w:jc w:val="both"/>
-        <w:rPr>
-          <w:rFonts w:asciiTheme="majorHAnsi" w:hAnsiTheme="majorHAnsi"/>
-          <w:sz w:val="48"/>
-          <w:szCs w:val="48"/>
-        </w:rPr>
-      </w:pPr>
-      <w:bookmarkStart w:id="0" w:name="_GoBack"/>
-      <w:bookmarkEnd w:id="0"/>
-    </w:p>
     <w:sectPr>
-      <w:footerReference w:type="default" r:id="rId42"/>
+      <w:footerReference w:type="default" r:id="rId41"/>
       <w:pgSz w:w="11906" w:h="16838"/>
       <w:pgMar w:top="1417" w:right="1701" w:bottom="1417" w:left="1701" w:header="708" w:footer="708" w:gutter="0"/>
       <w:cols w:space="708"/>
@@ -3940,7 +3940,7 @@
 </file>
 
 <file path=word/endnotes.xml><?xml version="1.0" encoding="utf-8"?>
-<w:endnotes xmlns:wpc="http://schemas.microsoft.com/office/word/2010/wordprocessingCanvas" xmlns:mc="http://schemas.openxmlformats.org/markup-compatibility/2006" xmlns:o="urn:schemas-microsoft-com:office:office" xmlns:r="http://schemas.openxmlformats.org/officeDocument/2006/relationships" xmlns:m="http://schemas.openxmlformats.org/officeDocument/2006/math" xmlns:v="urn:schemas-microsoft-com:vml" xmlns:wp14="http://schemas.microsoft.com/office/word/2010/wordprocessingDrawing" xmlns:wp="http://schemas.openxmlformats.org/drawingml/2006/wordprocessingDrawing" xmlns:w10="urn:schemas-microsoft-com:office:word" xmlns:w="http://schemas.openxmlformats.org/wordprocessingml/2006/main" xmlns:w14="http://schemas.microsoft.com/office/word/2010/wordml" xmlns:wpg="http://schemas.microsoft.com/office/word/2010/wordprocessingGroup" xmlns:wpi="http://schemas.microsoft.com/office/word/2010/wordprocessingInk" xmlns:wne="http://schemas.microsoft.com/office/word/2006/wordml" xmlns:wps="http://schemas.microsoft.com/office/word/2010/wordprocessingShape" mc:Ignorable="w14 wp14">
+<w:endnotes xmlns:wpc="http://schemas.microsoft.com/office/word/2010/wordprocessingCanvas" xmlns:mc="http://schemas.openxmlformats.org/markup-compatibility/2006" xmlns:o="urn:schemas-microsoft-com:office:office" xmlns:r="http://schemas.openxmlformats.org/officeDocument/2006/relationships" xmlns:m="http://schemas.openxmlformats.org/officeDocument/2006/math" xmlns:v="urn:schemas-microsoft-com:vml" xmlns:wp14="http://schemas.microsoft.com/office/word/2010/wordprocessingDrawing" xmlns:wp="http://schemas.openxmlformats.org/drawingml/2006/wordprocessingDrawing" xmlns:w10="urn:schemas-microsoft-com:office:word" xmlns:w="http://schemas.openxmlformats.org/wordprocessingml/2006/main" xmlns:w14="http://schemas.microsoft.com/office/word/2010/wordml" xmlns:w15="http://schemas.microsoft.com/office/word/2012/wordml" xmlns:wpg="http://schemas.microsoft.com/office/word/2010/wordprocessingGroup" xmlns:wpi="http://schemas.microsoft.com/office/word/2010/wordprocessingInk" xmlns:wne="http://schemas.microsoft.com/office/word/2006/wordml" xmlns:wps="http://schemas.microsoft.com/office/word/2010/wordprocessingShape" mc:Ignorable="w14 w15 wp14">
   <w:endnote w:type="separator" w:id="-1">
     <w:p>
       <w:pPr>
@@ -3965,7 +3965,7 @@
 </file>
 
 <file path=word/footer1.xml><?xml version="1.0" encoding="utf-8"?>
-<w:ftr xmlns:wpc="http://schemas.microsoft.com/office/word/2010/wordprocessingCanvas" xmlns:mc="http://schemas.openxmlformats.org/markup-compatibility/2006" xmlns:o="urn:schemas-microsoft-com:office:office" xmlns:r="http://schemas.openxmlformats.org/officeDocument/2006/relationships" xmlns:m="http://schemas.openxmlformats.org/officeDocument/2006/math" xmlns:v="urn:schemas-microsoft-com:vml" xmlns:wp14="http://schemas.microsoft.com/office/word/2010/wordprocessingDrawing" xmlns:wp="http://schemas.openxmlformats.org/drawingml/2006/wordprocessingDrawing" xmlns:w10="urn:schemas-microsoft-com:office:word" xmlns:w="http://schemas.openxmlformats.org/wordprocessingml/2006/main" xmlns:w14="http://schemas.microsoft.com/office/word/2010/wordml" xmlns:wpg="http://schemas.microsoft.com/office/word/2010/wordprocessingGroup" xmlns:wpi="http://schemas.microsoft.com/office/word/2010/wordprocessingInk" xmlns:wne="http://schemas.microsoft.com/office/word/2006/wordml" xmlns:wps="http://schemas.microsoft.com/office/word/2010/wordprocessingShape" mc:Ignorable="w14 wp14">
+<w:ftr xmlns:wpc="http://schemas.microsoft.com/office/word/2010/wordprocessingCanvas" xmlns:mc="http://schemas.openxmlformats.org/markup-compatibility/2006" xmlns:o="urn:schemas-microsoft-com:office:office" xmlns:r="http://schemas.openxmlformats.org/officeDocument/2006/relationships" xmlns:m="http://schemas.openxmlformats.org/officeDocument/2006/math" xmlns:v="urn:schemas-microsoft-com:vml" xmlns:wp14="http://schemas.microsoft.com/office/word/2010/wordprocessingDrawing" xmlns:wp="http://schemas.openxmlformats.org/drawingml/2006/wordprocessingDrawing" xmlns:w10="urn:schemas-microsoft-com:office:word" xmlns:w="http://schemas.openxmlformats.org/wordprocessingml/2006/main" xmlns:w14="http://schemas.microsoft.com/office/word/2010/wordml" xmlns:w15="http://schemas.microsoft.com/office/word/2012/wordml" xmlns:wpg="http://schemas.microsoft.com/office/word/2010/wordprocessingGroup" xmlns:wpi="http://schemas.microsoft.com/office/word/2010/wordprocessingInk" xmlns:wne="http://schemas.microsoft.com/office/word/2006/wordml" xmlns:wps="http://schemas.microsoft.com/office/word/2010/wordprocessingShape" mc:Ignorable="w14 w15 wp14">
   <w:sdt>
     <w:sdtPr>
       <w:id w:val="1091043080"/>
@@ -4028,7 +4028,7 @@
                 <w:bCs/>
                 <w:noProof/>
               </w:rPr>
-              <w:t>2</w:t>
+              <w:t>5</w:t>
             </w:r>
             <w:r>
               <w:rPr>
@@ -4101,7 +4101,7 @@
 </file>
 
 <file path=word/footnotes.xml><?xml version="1.0" encoding="utf-8"?>
-<w:footnotes xmlns:wpc="http://schemas.microsoft.com/office/word/2010/wordprocessingCanvas" xmlns:mc="http://schemas.openxmlformats.org/markup-compatibility/2006" xmlns:o="urn:schemas-microsoft-com:office:office" xmlns:r="http://schemas.openxmlformats.org/officeDocument/2006/relationships" xmlns:m="http://schemas.openxmlformats.org/officeDocument/2006/math" xmlns:v="urn:schemas-microsoft-com:vml" xmlns:wp14="http://schemas.microsoft.com/office/word/2010/wordprocessingDrawing" xmlns:wp="http://schemas.openxmlformats.org/drawingml/2006/wordprocessingDrawing" xmlns:w10="urn:schemas-microsoft-com:office:word" xmlns:w="http://schemas.openxmlformats.org/wordprocessingml/2006/main" xmlns:w14="http://schemas.microsoft.com/office/word/2010/wordml" xmlns:wpg="http://schemas.microsoft.com/office/word/2010/wordprocessingGroup" xmlns:wpi="http://schemas.microsoft.com/office/word/2010/wordprocessingInk" xmlns:wne="http://schemas.microsoft.com/office/word/2006/wordml" xmlns:wps="http://schemas.microsoft.com/office/word/2010/wordprocessingShape" mc:Ignorable="w14 wp14">
+<w:footnotes xmlns:wpc="http://schemas.microsoft.com/office/word/2010/wordprocessingCanvas" xmlns:mc="http://schemas.openxmlformats.org/markup-compatibility/2006" xmlns:o="urn:schemas-microsoft-com:office:office" xmlns:r="http://schemas.openxmlformats.org/officeDocument/2006/relationships" xmlns:m="http://schemas.openxmlformats.org/officeDocument/2006/math" xmlns:v="urn:schemas-microsoft-com:vml" xmlns:wp14="http://schemas.microsoft.com/office/word/2010/wordprocessingDrawing" xmlns:wp="http://schemas.openxmlformats.org/drawingml/2006/wordprocessingDrawing" xmlns:w10="urn:schemas-microsoft-com:office:word" xmlns:w="http://schemas.openxmlformats.org/wordprocessingml/2006/main" xmlns:w14="http://schemas.microsoft.com/office/word/2010/wordml" xmlns:w15="http://schemas.microsoft.com/office/word/2012/wordml" xmlns:wpg="http://schemas.microsoft.com/office/word/2010/wordprocessingGroup" xmlns:wpi="http://schemas.microsoft.com/office/word/2010/wordprocessingInk" xmlns:wne="http://schemas.microsoft.com/office/word/2006/wordml" xmlns:wps="http://schemas.microsoft.com/office/word/2010/wordprocessingShape" mc:Ignorable="w14 w15 wp14">
   <w:footnote w:type="separator" w:id="-1">
     <w:p>
       <w:pPr>
@@ -4126,7 +4126,7 @@
 </file>
 
 <file path=word/numbering.xml><?xml version="1.0" encoding="utf-8"?>
-<w:numbering xmlns:wpc="http://schemas.microsoft.com/office/word/2010/wordprocessingCanvas" xmlns:mc="http://schemas.openxmlformats.org/markup-compatibility/2006" xmlns:o="urn:schemas-microsoft-com:office:office" xmlns:r="http://schemas.openxmlformats.org/officeDocument/2006/relationships" xmlns:m="http://schemas.openxmlformats.org/officeDocument/2006/math" xmlns:v="urn:schemas-microsoft-com:vml" xmlns:wp14="http://schemas.microsoft.com/office/word/2010/wordprocessingDrawing" xmlns:wp="http://schemas.openxmlformats.org/drawingml/2006/wordprocessingDrawing" xmlns:w10="urn:schemas-microsoft-com:office:word" xmlns:w="http://schemas.openxmlformats.org/wordprocessingml/2006/main" xmlns:w14="http://schemas.microsoft.com/office/word/2010/wordml" xmlns:wpg="http://schemas.microsoft.com/office/word/2010/wordprocessingGroup" xmlns:wpi="http://schemas.microsoft.com/office/word/2010/wordprocessingInk" xmlns:wne="http://schemas.microsoft.com/office/word/2006/wordml" xmlns:wps="http://schemas.microsoft.com/office/word/2010/wordprocessingShape" mc:Ignorable="w14 wp14">
+<w:numbering xmlns:wpc="http://schemas.microsoft.com/office/word/2010/wordprocessingCanvas" xmlns:mc="http://schemas.openxmlformats.org/markup-compatibility/2006" xmlns:o="urn:schemas-microsoft-com:office:office" xmlns:r="http://schemas.openxmlformats.org/officeDocument/2006/relationships" xmlns:m="http://schemas.openxmlformats.org/officeDocument/2006/math" xmlns:v="urn:schemas-microsoft-com:vml" xmlns:wp14="http://schemas.microsoft.com/office/word/2010/wordprocessingDrawing" xmlns:wp="http://schemas.openxmlformats.org/drawingml/2006/wordprocessingDrawing" xmlns:w10="urn:schemas-microsoft-com:office:word" xmlns:w="http://schemas.openxmlformats.org/wordprocessingml/2006/main" xmlns:w14="http://schemas.microsoft.com/office/word/2010/wordml" xmlns:w15="http://schemas.microsoft.com/office/word/2012/wordml" xmlns:wpg="http://schemas.microsoft.com/office/word/2010/wordprocessingGroup" xmlns:wpi="http://schemas.microsoft.com/office/word/2010/wordprocessingInk" xmlns:wne="http://schemas.microsoft.com/office/word/2006/wordml" xmlns:wps="http://schemas.microsoft.com/office/word/2010/wordprocessingShape" mc:Ignorable="w14 w15 wp14">
   <w:abstractNum w:abstractNumId="0">
     <w:nsid w:val="047C2AED"/>
     <w:multiLevelType w:val="hybridMultilevel"/>
@@ -6970,7 +6970,7 @@
 </file>
 
 <file path=word/styles.xml><?xml version="1.0" encoding="utf-8"?>
-<w:styles xmlns:mc="http://schemas.openxmlformats.org/markup-compatibility/2006" xmlns:r="http://schemas.openxmlformats.org/officeDocument/2006/relationships" xmlns:w="http://schemas.openxmlformats.org/wordprocessingml/2006/main" xmlns:w14="http://schemas.microsoft.com/office/word/2010/wordml" mc:Ignorable="w14">
+<w:styles xmlns:mc="http://schemas.openxmlformats.org/markup-compatibility/2006" xmlns:r="http://schemas.openxmlformats.org/officeDocument/2006/relationships" xmlns:w="http://schemas.openxmlformats.org/wordprocessingml/2006/main" xmlns:w14="http://schemas.microsoft.com/office/word/2010/wordml" xmlns:w15="http://schemas.microsoft.com/office/word/2012/wordml" mc:Ignorable="w14 w15">
   <w:docDefaults>
     <w:rPrDefault>
       <w:rPr>
@@ -6986,995 +6986,378 @@
       </w:pPr>
     </w:pPrDefault>
   </w:docDefaults>
-  <w:latentStyles w:defLockedState="0" w:defUIPriority="99" w:defSemiHidden="1" w:defUnhideWhenUsed="1" w:defQFormat="0" w:count="267">
-    <w:lsdException w:name="Normal" w:semiHidden="0" w:uiPriority="0" w:unhideWhenUsed="0" w:qFormat="1"/>
-    <w:lsdException w:name="heading 1" w:semiHidden="0" w:uiPriority="9" w:unhideWhenUsed="0" w:qFormat="1"/>
-    <w:lsdException w:name="heading 2" w:uiPriority="9" w:qFormat="1"/>
-    <w:lsdException w:name="heading 3" w:uiPriority="9" w:qFormat="1"/>
-    <w:lsdException w:name="heading 4" w:uiPriority="9" w:qFormat="1"/>
-    <w:lsdException w:name="heading 5" w:uiPriority="9" w:qFormat="1"/>
-    <w:lsdException w:name="heading 6" w:uiPriority="9" w:qFormat="1"/>
-    <w:lsdException w:name="heading 7" w:uiPriority="9" w:qFormat="1"/>
-    <w:lsdException w:name="heading 8" w:uiPriority="9" w:qFormat="1"/>
-    <w:lsdException w:name="heading 9" w:uiPriority="9" w:qFormat="1"/>
-    <w:lsdException w:name="toc 1" w:uiPriority="39"/>
-    <w:lsdException w:name="toc 2" w:uiPriority="39"/>
-    <w:lsdException w:name="toc 3" w:uiPriority="39"/>
-    <w:lsdException w:name="toc 4" w:uiPriority="39"/>
-    <w:lsdException w:name="toc 5" w:uiPriority="39"/>
-    <w:lsdException w:name="toc 6" w:uiPriority="39"/>
-    <w:lsdException w:name="toc 7" w:uiPriority="39"/>
-    <w:lsdException w:name="toc 8" w:uiPriority="39"/>
-    <w:lsdException w:name="toc 9" w:uiPriority="39"/>
-    <w:lsdException w:name="caption" w:uiPriority="35" w:qFormat="1"/>
-    <w:lsdException w:name="Title" w:semiHidden="0" w:uiPriority="10" w:unhideWhenUsed="0" w:qFormat="1"/>
-    <w:lsdException w:name="Default Paragraph Font" w:uiPriority="1"/>
-    <w:lsdException w:name="Subtitle" w:semiHidden="0" w:uiPriority="11" w:unhideWhenUsed="0" w:qFormat="1"/>
-    <w:lsdException w:name="Strong" w:semiHidden="0" w:uiPriority="22" w:unhideWhenUsed="0" w:qFormat="1"/>
-    <w:lsdException w:name="Emphasis" w:semiHidden="0" w:uiPriority="20" w:unhideWhenUsed="0" w:qFormat="1"/>
-    <w:lsdException w:name="Table Grid" w:semiHidden="0" w:uiPriority="59" w:unhideWhenUsed="0"/>
-    <w:lsdException w:name="Placeholder Text" w:unhideWhenUsed="0"/>
-    <w:lsdException w:name="No Spacing" w:semiHidden="0" w:uiPriority="1" w:unhideWhenUsed="0" w:qFormat="1"/>
-    <w:lsdException w:name="Light Shading" w:semiHidden="0" w:uiPriority="60" w:unhideWhenUsed="0"/>
-    <w:lsdException w:name="Light List" w:semiHidden="0" w:uiPriority="61" w:unhideWhenUsed="0"/>
-    <w:lsdException w:name="Light Grid" w:semiHidden="0" w:uiPriority="62" w:unhideWhenUsed="0"/>
-    <w:lsdException w:name="Medium Shading 1" w:semiHidden="0" w:uiPriority="63" w:unhideWhenUsed="0"/>
-    <w:lsdException w:name="Medium Shading 2" w:semiHidden="0" w:uiPriority="64" w:unhideWhenUsed="0"/>
-    <w:lsdException w:name="Medium List 1" w:semiHidden="0" w:uiPriority="65" w:unhideWhenUsed="0"/>
-    <w:lsdException w:name="Medium List 2" w:semiHidden="0" w:uiPriority="66" w:unhideWhenUsed="0"/>
-    <w:lsdException w:name="Medium Grid 1" w:semiHidden="0" w:uiPriority="67" w:unhideWhenUsed="0"/>
-    <w:lsdException w:name="Medium Grid 2" w:semiHidden="0" w:uiPriority="68" w:unhideWhenUsed="0"/>
-    <w:lsdException w:name="Medium Grid 3" w:semiHidden="0" w:uiPriority="69" w:unhideWhenUsed="0"/>
-    <w:lsdException w:name="Dark List" w:semiHidden="0" w:uiPriority="70" w:unhideWhenUsed="0"/>
-    <w:lsdException w:name="Colorful Shading" w:semiHidden="0" w:uiPriority="71" w:unhideWhenUsed="0"/>
-    <w:lsdException w:name="Colorful List" w:semiHidden="0" w:uiPriority="72" w:unhideWhenUsed="0"/>
-    <w:lsdException w:name="Colorful Grid" w:semiHidden="0" w:uiPriority="73" w:unhideWhenUsed="0"/>
-    <w:lsdException w:name="Light Shading Accent 1" w:semiHidden="0" w:uiPriority="60" w:unhideWhenUsed="0"/>
-    <w:lsdException w:name="Light List Accent 1" w:semiHidden="0" w:uiPriority="61" w:unhideWhenUsed="0"/>
-    <w:lsdException w:name="Light Grid Accent 1" w:semiHidden="0" w:uiPriority="62" w:unhideWhenUsed="0"/>
-    <w:lsdException w:name="Medium Shading 1 Accent 1" w:semiHidden="0" w:uiPriority="63" w:unhideWhenUsed="0"/>
-    <w:lsdException w:name="Medium Shading 2 Accent 1" w:semiHidden="0" w:uiPriority="64" w:unhideWhenUsed="0"/>
-    <w:lsdException w:name="Medium List 1 Accent 1" w:semiHidden="0" w:uiPriority="65" w:unhideWhenUsed="0"/>
-    <w:lsdException w:name="Revision" w:unhideWhenUsed="0"/>
-    <w:lsdException w:name="List Paragraph" w:semiHidden="0" w:uiPriority="34" w:unhideWhenUsed="0" w:qFormat="1"/>
-    <w:lsdException w:name="Quote" w:semiHidden="0" w:uiPriority="29" w:unhideWhenUsed="0" w:qFormat="1"/>
-    <w:lsdException w:name="Intense Quote" w:semiHidden="0" w:uiPriority="30" w:unhideWhenUsed="0" w:qFormat="1"/>
-    <w:lsdException w:name="Medium List 2 Accent 1" w:semiHidden="0" w:uiPriority="66" w:unhideWhenUsed="0"/>
-    <w:lsdException w:name="Medium Grid 1 Accent 1" w:semiHidden="0" w:uiPriority="67" w:unhideWhenUsed="0"/>
-    <w:lsdException w:name="Medium Grid 2 Accent 1" w:semiHidden="0" w:uiPriority="68" w:unhideWhenUsed="0"/>
-    <w:lsdException w:name="Medium Grid 3 Accent 1" w:semiHidden="0" w:uiPriority="69" w:unhideWhenUsed="0"/>
-    <w:lsdException w:name="Dark List Accent 1" w:semiHidden="0" w:uiPriority="70" w:unhideWhenUsed="0"/>
-    <w:lsdException w:name="Colorful Shading Accent 1" w:semiHidden="0" w:uiPriority="71" w:unhideWhenUsed="0"/>
-    <w:lsdException w:name="Colorful List Accent 1" w:semiHidden="0" w:uiPriority="72" w:unhideWhenUsed="0"/>
-    <w:lsdException w:name="Colorful Grid Accent 1" w:semiHidden="0" w:uiPriority="73" w:unhideWhenUsed="0"/>
-    <w:lsdException w:name="Light Shading Accent 2" w:semiHidden="0" w:uiPriority="60" w:unhideWhenUsed="0"/>
-    <w:lsdException w:name="Light List Accent 2" w:semiHidden="0" w:uiPriority="61" w:unhideWhenUsed="0"/>
-    <w:lsdException w:name="Light Grid Accent 2" w:semiHidden="0" w:uiPriority="62" w:unhideWhenUsed="0"/>
-    <w:lsdException w:name="Medium Shading 1 Accent 2" w:semiHidden="0" w:uiPriority="63" w:unhideWhenUsed="0"/>
-    <w:lsdException w:name="Medium Shading 2 Accent 2" w:semiHidden="0" w:uiPriority="64" w:unhideWhenUsed="0"/>
-    <w:lsdException w:name="Medium List 1 Accent 2" w:semiHidden="0" w:uiPriority="65" w:unhideWhenUsed="0"/>
-    <w:lsdException w:name="Medium List 2 Accent 2" w:semiHidden="0" w:uiPriority="66" w:unhideWhenUsed="0"/>
-    <w:lsdException w:name="Medium Grid 1 Accent 2" w:semiHidden="0" w:uiPriority="67" w:unhideWhenUsed="0"/>
-    <w:lsdException w:name="Medium Grid 2 Accent 2" w:semiHidden="0" w:uiPriority="68" w:unhideWhenUsed="0"/>
-    <w:lsdException w:name="Medium Grid 3 Accent 2" w:semiHidden="0" w:uiPriority="69" w:unhideWhenUsed="0"/>
-    <w:lsdException w:name="Dark List Accent 2" w:semiHidden="0" w:uiPriority="70" w:unhideWhenUsed="0"/>
-    <w:lsdException w:name="Colorful Shading Accent 2" w:semiHidden="0" w:uiPriority="71" w:unhideWhenUsed="0"/>
-    <w:lsdException w:name="Colorful List Accent 2" w:semiHidden="0" w:uiPriority="72" w:unhideWhenUsed="0"/>
-    <w:lsdException w:name="Colorful Grid Accent 2" w:semiHidden="0" w:uiPriority="73" w:unhideWhenUsed="0"/>
-    <w:lsdException w:name="Light Shading Accent 3" w:semiHidden="0" w:uiPriority="60" w:unhideWhenUsed="0"/>
-    <w:lsdException w:name="Light List Accent 3" w:semiHidden="0" w:uiPriority="61" w:unhideWhenUsed="0"/>
-    <w:lsdException w:name="Light Grid Accent 3" w:semiHidden="0" w:uiPriority="62" w:unhideWhenUsed="0"/>
-    <w:lsdException w:name="Medium Shading 1 Accent 3" w:semiHidden="0" w:uiPriority="63" w:unhideWhenUsed="0"/>
-    <w:lsdException w:name="Medium Shading 2 Accent 3" w:semiHidden="0" w:uiPriority="64" w:unhideWhenUsed="0"/>
-    <w:lsdException w:name="Medium List 1 Accent 3" w:semiHidden="0" w:uiPriority="65" w:unhideWhenUsed="0"/>
-    <w:lsdException w:name="Medium List 2 Accent 3" w:semiHidden="0" w:uiPriority="66" w:unhideWhenUsed="0"/>
-    <w:lsdException w:name="Medium Grid 1 Accent 3" w:semiHidden="0" w:uiPriority="67" w:unhideWhenUsed="0"/>
-    <w:lsdException w:name="Medium Grid 2 Accent 3" w:semiHidden="0" w:uiPriority="68" w:unhideWhenUsed="0"/>
-    <w:lsdException w:name="Medium Grid 3 Accent 3" w:semiHidden="0" w:uiPriority="69" w:unhideWhenUsed="0"/>
-    <w:lsdException w:name="Dark List Accent 3" w:semiHidden="0" w:uiPriority="70" w:unhideWhenUsed="0"/>
-    <w:lsdException w:name="Colorful Shading Accent 3" w:semiHidden="0" w:uiPriority="71" w:unhideWhenUsed="0"/>
-    <w:lsdException w:name="Colorful List Accent 3" w:semiHidden="0" w:uiPriority="72" w:unhideWhenUsed="0"/>
-    <w:lsdException w:name="Colorful Grid Accent 3" w:semiHidden="0" w:uiPriority="73" w:unhideWhenUsed="0"/>
-    <w:lsdException w:name="Light Shading Accent 4" w:semiHidden="0" w:uiPriority="60" w:unhideWhenUsed="0"/>
-    <w:lsdException w:name="Light List Accent 4" w:semiHidden="0" w:uiPriority="61" w:unhideWhenUsed="0"/>
-    <w:lsdException w:name="Light Grid Accent 4" w:semiHidden="0" w:uiPriority="62" w:unhideWhenUsed="0"/>
-    <w:lsdException w:name="Medium Shading 1 Accent 4" w:semiHidden="0" w:uiPriority="63" w:unhideWhenUsed="0"/>
-    <w:lsdException w:name="Medium Shading 2 Accent 4" w:semiHidden="0" w:uiPriority="64" w:unhideWhenUsed="0"/>
-    <w:lsdException w:name="Medium List 1 Accent 4" w:semiHidden="0" w:uiPriority="65" w:unhideWhenUsed="0"/>
-    <w:lsdException w:name="Medium List 2 Accent 4" w:semiHidden="0" w:uiPriority="66" w:unhideWhenUsed="0"/>
-    <w:lsdException w:name="Medium Grid 1 Accent 4" w:semiHidden="0" w:uiPriority="67" w:unhideWhenUsed="0"/>
-    <w:lsdException w:name="Medium Grid 2 Accent 4" w:semiHidden="0" w:uiPriority="68" w:unhideWhenUsed="0"/>
-    <w:lsdException w:name="Medium Grid 3 Accent 4" w:semiHidden="0" w:uiPriority="69" w:unhideWhenUsed="0"/>
-    <w:lsdException w:name="Dark List Accent 4" w:semiHidden="0" w:uiPriority="70" w:unhideWhenUsed="0"/>
-    <w:lsdException w:name="Colorful Shading Accent 4" w:semiHidden="0" w:uiPriority="71" w:unhideWhenUsed="0"/>
-    <w:lsdException w:name="Colorful List Accent 4" w:semiHidden="0" w:uiPriority="72" w:unhideWhenUsed="0"/>
-    <w:lsdException w:name="Colorful Grid Accent 4" w:semiHidden="0" w:uiPriority="73" w:unhideWhenUsed="0"/>
-    <w:lsdException w:name="Light Shading Accent 5" w:semiHidden="0" w:uiPriority="60" w:unhideWhenUsed="0"/>
-    <w:lsdException w:name="Light List Accent 5" w:semiHidden="0" w:uiPriority="61" w:unhideWhenUsed="0"/>
-    <w:lsdException w:name="Light Grid Accent 5" w:semiHidden="0" w:uiPriority="62" w:unhideWhenUsed="0"/>
-    <w:lsdException w:name="Medium Shading 1 Accent 5" w:semiHidden="0" w:uiPriority="63" w:unhideWhenUsed="0"/>
-    <w:lsdException w:name="Medium Shading 2 Accent 5" w:semiHidden="0" w:uiPriority="64" w:unhideWhenUsed="0"/>
-    <w:lsdException w:name="Medium List 1 Accent 5" w:semiHidden="0" w:uiPriority="65" w:unhideWhenUsed="0"/>
-    <w:lsdException w:name="Medium List 2 Accent 5" w:semiHidden="0" w:uiPriority="66" w:unhideWhenUsed="0"/>
-    <w:lsdException w:name="Medium Grid 1 Accent 5" w:semiHidden="0" w:uiPriority="67" w:unhideWhenUsed="0"/>
-    <w:lsdException w:name="Medium Grid 2 Accent 5" w:semiHidden="0" w:uiPriority="68" w:unhideWhenUsed="0"/>
-    <w:lsdException w:name="Medium Grid 3 Accent 5" w:semiHidden="0" w:uiPriority="69" w:unhideWhenUsed="0"/>
-    <w:lsdException w:name="Dark List Accent 5" w:semiHidden="0" w:uiPriority="70" w:unhideWhenUsed="0"/>
-    <w:lsdException w:name="Colorful Shading Accent 5" w:semiHidden="0" w:uiPriority="71" w:unhideWhenUsed="0"/>
-    <w:lsdException w:name="Colorful List Accent 5" w:semiHidden="0" w:uiPriority="72" w:unhideWhenUsed="0"/>
-    <w:lsdException w:name="Colorful Grid Accent 5" w:semiHidden="0" w:uiPriority="73" w:unhideWhenUsed="0"/>
-    <w:lsdException w:name="Light Shading Accent 6" w:semiHidden="0" w:uiPriority="60" w:unhideWhenUsed="0"/>
-    <w:lsdException w:name="Light List Accent 6" w:semiHidden="0" w:uiPriority="61" w:unhideWhenUsed="0"/>
-    <w:lsdException w:name="Light Grid Accent 6" w:semiHidden="0" w:uiPriority="62" w:unhideWhenUsed="0"/>
-    <w:lsdException w:name="Medium Shading 1 Accent 6" w:semiHidden="0" w:uiPriority="63" w:unhideWhenUsed="0"/>
-    <w:lsdException w:name="Medium Shading 2 Accent 6" w:semiHidden="0" w:uiPriority="64" w:unhideWhenUsed="0"/>
-    <w:lsdException w:name="Medium List 1 Accent 6" w:semiHidden="0" w:uiPriority="65" w:unhideWhenUsed="0"/>
-    <w:lsdException w:name="Medium List 2 Accent 6" w:semiHidden="0" w:uiPriority="66" w:unhideWhenUsed="0"/>
-    <w:lsdException w:name="Medium Grid 1 Accent 6" w:semiHidden="0" w:uiPriority="67" w:unhideWhenUsed="0"/>
-    <w:lsdException w:name="Medium Grid 2 Accent 6" w:semiHidden="0" w:uiPriority="68" w:unhideWhenUsed="0"/>
-    <w:lsdException w:name="Medium Grid 3 Accent 6" w:semiHidden="0" w:uiPriority="69" w:unhideWhenUsed="0"/>
-    <w:lsdException w:name="Dark List Accent 6" w:semiHidden="0" w:uiPriority="70" w:unhideWhenUsed="0"/>
-    <w:lsdException w:name="Colorful Shading Accent 6" w:semiHidden="0" w:uiPriority="71" w:unhideWhenUsed="0"/>
-    <w:lsdException w:name="Colorful List Accent 6" w:semiHidden="0" w:uiPriority="72" w:unhideWhenUsed="0"/>
-    <w:lsdException w:name="Colorful Grid Accent 6" w:semiHidden="0" w:uiPriority="73" w:unhideWhenUsed="0"/>
-    <w:lsdException w:name="Subtle Emphasis" w:semiHidden="0" w:uiPriority="19" w:unhideWhenUsed="0" w:qFormat="1"/>
-    <w:lsdException w:name="Intense Emphasis" w:semiHidden="0" w:uiPriority="21" w:unhideWhenUsed="0" w:qFormat="1"/>
-    <w:lsdException w:name="Subtle Reference" w:semiHidden="0" w:uiPriority="31" w:unhideWhenUsed="0" w:qFormat="1"/>
-    <w:lsdException w:name="Intense Reference" w:semiHidden="0" w:uiPriority="32" w:unhideWhenUsed="0" w:qFormat="1"/>
-    <w:lsdException w:name="Book Title" w:semiHidden="0" w:uiPriority="33" w:unhideWhenUsed="0" w:qFormat="1"/>
-    <w:lsdException w:name="Bibliography" w:uiPriority="37"/>
-    <w:lsdException w:name="TOC Heading" w:uiPriority="39" w:qFormat="1"/>
-  </w:latentStyles>
-  <w:style w:type="paragraph" w:default="1" w:styleId="Normal">
-    <w:name w:val="Normal"/>
-    <w:qFormat/>
-  </w:style>
-  <w:style w:type="character" w:default="1" w:styleId="Fuentedeprrafopredeter">
-    <w:name w:val="Default Paragraph Font"/>
-    <w:uiPriority w:val="1"/>
-    <w:semiHidden/>
-    <w:unhideWhenUsed/>
-  </w:style>
-  <w:style w:type="table" w:default="1" w:styleId="Tablanormal">
-    <w:name w:val="Normal Table"/>
-    <w:uiPriority w:val="99"/>
-    <w:semiHidden/>
-    <w:unhideWhenUsed/>
-    <w:tblPr>
-      <w:tblInd w:w="0" w:type="dxa"/>
-      <w:tblCellMar>
-        <w:top w:w="0" w:type="dxa"/>
-        <w:left w:w="108" w:type="dxa"/>
-        <w:bottom w:w="0" w:type="dxa"/>
-        <w:right w:w="108" w:type="dxa"/>
-      </w:tblCellMar>
-    </w:tblPr>
-  </w:style>
-  <w:style w:type="numbering" w:default="1" w:styleId="Sinlista">
-    <w:name w:val="No List"/>
-    <w:uiPriority w:val="99"/>
-    <w:semiHidden/>
-    <w:unhideWhenUsed/>
-  </w:style>
-  <w:style w:type="paragraph" w:styleId="Textodeglobo">
-    <w:name w:val="Balloon Text"/>
-    <w:basedOn w:val="Normal"/>
-    <w:link w:val="TextodegloboCar"/>
-    <w:uiPriority w:val="99"/>
-    <w:semiHidden/>
-    <w:unhideWhenUsed/>
-    <w:rsid w:val="00EB0C76"/>
-    <w:pPr>
-      <w:spacing w:after="0" w:line="240" w:lineRule="auto"/>
-    </w:pPr>
-    <w:rPr>
-      <w:rFonts w:ascii="Tahoma" w:hAnsi="Tahoma" w:cs="Tahoma"/>
-      <w:sz w:val="16"/>
-      <w:szCs w:val="16"/>
-    </w:rPr>
-  </w:style>
-  <w:style w:type="character" w:customStyle="1" w:styleId="TextodegloboCar">
-    <w:name w:val="Texto de globo Car"/>
-    <w:basedOn w:val="Fuentedeprrafopredeter"/>
-    <w:link w:val="Textodeglobo"/>
-    <w:uiPriority w:val="99"/>
-    <w:semiHidden/>
-    <w:rsid w:val="00EB0C76"/>
-    <w:rPr>
-      <w:rFonts w:ascii="Tahoma" w:hAnsi="Tahoma" w:cs="Tahoma"/>
-      <w:sz w:val="16"/>
-      <w:szCs w:val="16"/>
-    </w:rPr>
-  </w:style>
-  <w:style w:type="paragraph" w:styleId="Prrafodelista">
-    <w:name w:val="List Paragraph"/>
-    <w:basedOn w:val="Normal"/>
-    <w:uiPriority w:val="34"/>
-    <w:qFormat/>
-    <w:rsid w:val="00EB0C76"/>
-    <w:pPr>
-      <w:ind w:left="720"/>
-      <w:contextualSpacing/>
-    </w:pPr>
-  </w:style>
-  <w:style w:type="paragraph" w:styleId="Encabezado">
-    <w:name w:val="header"/>
-    <w:basedOn w:val="Normal"/>
-    <w:link w:val="EncabezadoCar"/>
-    <w:uiPriority w:val="99"/>
-    <w:unhideWhenUsed/>
-    <w:rsid w:val="007F36B9"/>
-    <w:pPr>
-      <w:tabs>
-        <w:tab w:val="center" w:pos="4419"/>
-        <w:tab w:val="right" w:pos="8838"/>
-      </w:tabs>
-      <w:spacing w:after="0" w:line="240" w:lineRule="auto"/>
-    </w:pPr>
-  </w:style>
-  <w:style w:type="character" w:customStyle="1" w:styleId="EncabezadoCar">
-    <w:name w:val="Encabezado Car"/>
-    <w:basedOn w:val="Fuentedeprrafopredeter"/>
-    <w:link w:val="Encabezado"/>
-    <w:uiPriority w:val="99"/>
-    <w:rsid w:val="007F36B9"/>
-  </w:style>
-  <w:style w:type="paragraph" w:styleId="Piedepgina">
-    <w:name w:val="footer"/>
-    <w:basedOn w:val="Normal"/>
-    <w:link w:val="PiedepginaCar"/>
-    <w:uiPriority w:val="99"/>
-    <w:unhideWhenUsed/>
-    <w:rsid w:val="007F36B9"/>
-    <w:pPr>
-      <w:tabs>
-        <w:tab w:val="center" w:pos="4419"/>
-        <w:tab w:val="right" w:pos="8838"/>
-      </w:tabs>
-      <w:spacing w:after="0" w:line="240" w:lineRule="auto"/>
-    </w:pPr>
-  </w:style>
-  <w:style w:type="character" w:customStyle="1" w:styleId="PiedepginaCar">
-    <w:name w:val="Pie de página Car"/>
-    <w:basedOn w:val="Fuentedeprrafopredeter"/>
-    <w:link w:val="Piedepgina"/>
-    <w:uiPriority w:val="99"/>
-    <w:rsid w:val="007F36B9"/>
-  </w:style>
-  <w:style w:type="table" w:styleId="Tablaconcuadrcula">
-    <w:name w:val="Table Grid"/>
-    <w:basedOn w:val="Tablanormal"/>
-    <w:uiPriority w:val="59"/>
-    <w:rsid w:val="000461A7"/>
-    <w:pPr>
-      <w:spacing w:after="0" w:line="240" w:lineRule="auto"/>
-    </w:pPr>
-    <w:tblPr>
-      <w:tblInd w:w="0" w:type="dxa"/>
-      <w:tblBorders>
-        <w:top w:val="single" w:sz="4" w:space="0" w:color="auto"/>
-        <w:left w:val="single" w:sz="4" w:space="0" w:color="auto"/>
-        <w:bottom w:val="single" w:sz="4" w:space="0" w:color="auto"/>
-        <w:right w:val="single" w:sz="4" w:space="0" w:color="auto"/>
-        <w:insideH w:val="single" w:sz="4" w:space="0" w:color="auto"/>
-        <w:insideV w:val="single" w:sz="4" w:space="0" w:color="auto"/>
-      </w:tblBorders>
-      <w:tblCellMar>
-        <w:top w:w="0" w:type="dxa"/>
-        <w:left w:w="108" w:type="dxa"/>
-        <w:bottom w:w="0" w:type="dxa"/>
-        <w:right w:w="108" w:type="dxa"/>
-      </w:tblCellMar>
-    </w:tblPr>
-  </w:style>
-  <w:style w:type="table" w:styleId="Cuadrculamedia2-nfasis1">
-    <w:name w:val="Medium Grid 2 Accent 1"/>
-    <w:basedOn w:val="Tablanormal"/>
-    <w:uiPriority w:val="68"/>
-    <w:rsid w:val="000461A7"/>
-    <w:pPr>
-      <w:spacing w:after="0" w:line="240" w:lineRule="auto"/>
-    </w:pPr>
-    <w:rPr>
-      <w:rFonts w:asciiTheme="majorHAnsi" w:eastAsiaTheme="majorEastAsia" w:hAnsiTheme="majorHAnsi" w:cstheme="majorBidi"/>
-      <w:color w:val="000000" w:themeColor="text1"/>
-    </w:rPr>
-    <w:tblPr>
-      <w:tblStyleRowBandSize w:val="1"/>
-      <w:tblStyleColBandSize w:val="1"/>
-      <w:tblInd w:w="0" w:type="dxa"/>
-      <w:tblBorders>
-        <w:top w:val="single" w:sz="8" w:space="0" w:color="4F81BD" w:themeColor="accent1"/>
-        <w:left w:val="single" w:sz="8" w:space="0" w:color="4F81BD" w:themeColor="accent1"/>
-        <w:bottom w:val="single" w:sz="8" w:space="0" w:color="4F81BD" w:themeColor="accent1"/>
-        <w:right w:val="single" w:sz="8" w:space="0" w:color="4F81BD" w:themeColor="accent1"/>
-        <w:insideH w:val="single" w:sz="8" w:space="0" w:color="4F81BD" w:themeColor="accent1"/>
-        <w:insideV w:val="single" w:sz="8" w:space="0" w:color="4F81BD" w:themeColor="accent1"/>
-      </w:tblBorders>
-      <w:tblCellMar>
-        <w:top w:w="0" w:type="dxa"/>
-        <w:left w:w="108" w:type="dxa"/>
-        <w:bottom w:w="0" w:type="dxa"/>
-        <w:right w:w="108" w:type="dxa"/>
-      </w:tblCellMar>
-    </w:tblPr>
-    <w:tcPr>
-      <w:shd w:val="clear" w:color="auto" w:fill="D3DFEE" w:themeFill="accent1" w:themeFillTint="3F"/>
-    </w:tcPr>
-    <w:tblStylePr w:type="firstRow">
-      <w:rPr>
-        <w:b/>
-        <w:bCs/>
-        <w:color w:val="000000" w:themeColor="text1"/>
-      </w:rPr>
-      <w:tblPr/>
-      <w:tcPr>
-        <w:shd w:val="clear" w:color="auto" w:fill="EDF2F8" w:themeFill="accent1" w:themeFillTint="19"/>
-      </w:tcPr>
-    </w:tblStylePr>
-    <w:tblStylePr w:type="lastRow">
-      <w:rPr>
-        <w:b/>
-        <w:bCs/>
-        <w:color w:val="000000" w:themeColor="text1"/>
-      </w:rPr>
-      <w:tblPr/>
-      <w:tcPr>
-        <w:tcBorders>
-          <w:top w:val="single" w:sz="12" w:space="0" w:color="000000" w:themeColor="text1"/>
-          <w:left w:val="nil"/>
-          <w:bottom w:val="nil"/>
-          <w:right w:val="nil"/>
-          <w:insideH w:val="nil"/>
-          <w:insideV w:val="nil"/>
-        </w:tcBorders>
-        <w:shd w:val="clear" w:color="auto" w:fill="FFFFFF" w:themeFill="background1"/>
-      </w:tcPr>
-    </w:tblStylePr>
-    <w:tblStylePr w:type="firstCol">
-      <w:rPr>
-        <w:b/>
-        <w:bCs/>
-        <w:color w:val="000000" w:themeColor="text1"/>
-      </w:rPr>
-      <w:tblPr/>
-      <w:tcPr>
-        <w:tcBorders>
-          <w:top w:val="nil"/>
-          <w:left w:val="nil"/>
-          <w:bottom w:val="nil"/>
-          <w:right w:val="nil"/>
-          <w:insideH w:val="nil"/>
-          <w:insideV w:val="nil"/>
-        </w:tcBorders>
-        <w:shd w:val="clear" w:color="auto" w:fill="FFFFFF" w:themeFill="background1"/>
-      </w:tcPr>
-    </w:tblStylePr>
-    <w:tblStylePr w:type="lastCol">
-      <w:rPr>
-        <w:b w:val="0"/>
-        <w:bCs w:val="0"/>
-        <w:color w:val="000000" w:themeColor="text1"/>
-      </w:rPr>
-      <w:tblPr/>
-      <w:tcPr>
-        <w:tcBorders>
-          <w:top w:val="nil"/>
-          <w:left w:val="nil"/>
-          <w:bottom w:val="nil"/>
-          <w:right w:val="nil"/>
-          <w:insideH w:val="nil"/>
-          <w:insideV w:val="nil"/>
-        </w:tcBorders>
-        <w:shd w:val="clear" w:color="auto" w:fill="DBE5F1" w:themeFill="accent1" w:themeFillTint="33"/>
-      </w:tcPr>
-    </w:tblStylePr>
-    <w:tblStylePr w:type="band1Vert">
-      <w:tblPr/>
-      <w:tcPr>
-        <w:shd w:val="clear" w:color="auto" w:fill="A7BFDE" w:themeFill="accent1" w:themeFillTint="7F"/>
-      </w:tcPr>
-    </w:tblStylePr>
-    <w:tblStylePr w:type="band1Horz">
-      <w:tblPr/>
-      <w:tcPr>
-        <w:tcBorders>
-          <w:insideH w:val="single" w:sz="6" w:space="0" w:color="4F81BD" w:themeColor="accent1"/>
-          <w:insideV w:val="single" w:sz="6" w:space="0" w:color="4F81BD" w:themeColor="accent1"/>
-        </w:tcBorders>
-        <w:shd w:val="clear" w:color="auto" w:fill="A7BFDE" w:themeFill="accent1" w:themeFillTint="7F"/>
-      </w:tcPr>
-    </w:tblStylePr>
-    <w:tblStylePr w:type="nwCell">
-      <w:tblPr/>
-      <w:tcPr>
-        <w:shd w:val="clear" w:color="auto" w:fill="FFFFFF" w:themeFill="background1"/>
-      </w:tcPr>
-    </w:tblStylePr>
-  </w:style>
-  <w:style w:type="table" w:styleId="Sombreadomedio1-nfasis5">
-    <w:name w:val="Medium Shading 1 Accent 5"/>
-    <w:basedOn w:val="Tablanormal"/>
-    <w:uiPriority w:val="63"/>
-    <w:rsid w:val="000461A7"/>
-    <w:pPr>
-      <w:spacing w:after="0" w:line="240" w:lineRule="auto"/>
-    </w:pPr>
-    <w:tblPr>
-      <w:tblStyleRowBandSize w:val="1"/>
-      <w:tblStyleColBandSize w:val="1"/>
-      <w:tblInd w:w="0" w:type="dxa"/>
-      <w:tblBorders>
-        <w:top w:val="single" w:sz="8" w:space="0" w:color="78C0D4" w:themeColor="accent5" w:themeTint="BF"/>
-        <w:left w:val="single" w:sz="8" w:space="0" w:color="78C0D4" w:themeColor="accent5" w:themeTint="BF"/>
-        <w:bottom w:val="single" w:sz="8" w:space="0" w:color="78C0D4" w:themeColor="accent5" w:themeTint="BF"/>
-        <w:right w:val="single" w:sz="8" w:space="0" w:color="78C0D4" w:themeColor="accent5" w:themeTint="BF"/>
-        <w:insideH w:val="single" w:sz="8" w:space="0" w:color="78C0D4" w:themeColor="accent5" w:themeTint="BF"/>
-      </w:tblBorders>
-      <w:tblCellMar>
-        <w:top w:w="0" w:type="dxa"/>
-        <w:left w:w="108" w:type="dxa"/>
-        <w:bottom w:w="0" w:type="dxa"/>
-        <w:right w:w="108" w:type="dxa"/>
-      </w:tblCellMar>
-    </w:tblPr>
-    <w:tblStylePr w:type="firstRow">
-      <w:pPr>
-        <w:spacing w:before="0" w:after="0" w:line="240" w:lineRule="auto"/>
-      </w:pPr>
-      <w:rPr>
-        <w:b/>
-        <w:bCs/>
-        <w:color w:val="FFFFFF" w:themeColor="background1"/>
-      </w:rPr>
-      <w:tblPr/>
-      <w:tcPr>
-        <w:tcBorders>
-          <w:top w:val="single" w:sz="8" w:space="0" w:color="78C0D4" w:themeColor="accent5" w:themeTint="BF"/>
-          <w:left w:val="single" w:sz="8" w:space="0" w:color="78C0D4" w:themeColor="accent5" w:themeTint="BF"/>
-          <w:bottom w:val="single" w:sz="8" w:space="0" w:color="78C0D4" w:themeColor="accent5" w:themeTint="BF"/>
-          <w:right w:val="single" w:sz="8" w:space="0" w:color="78C0D4" w:themeColor="accent5" w:themeTint="BF"/>
-          <w:insideH w:val="nil"/>
-          <w:insideV w:val="nil"/>
-        </w:tcBorders>
-        <w:shd w:val="clear" w:color="auto" w:fill="4BACC6" w:themeFill="accent5"/>
-      </w:tcPr>
-    </w:tblStylePr>
-    <w:tblStylePr w:type="lastRow">
-      <w:pPr>
-        <w:spacing w:before="0" w:after="0" w:line="240" w:lineRule="auto"/>
-      </w:pPr>
-      <w:rPr>
-        <w:b/>
-        <w:bCs/>
-      </w:rPr>
-      <w:tblPr/>
-      <w:tcPr>
-        <w:tcBorders>
-          <w:top w:val="double" w:sz="6" w:space="0" w:color="78C0D4" w:themeColor="accent5" w:themeTint="BF"/>
-          <w:left w:val="single" w:sz="8" w:space="0" w:color="78C0D4" w:themeColor="accent5" w:themeTint="BF"/>
-          <w:bottom w:val="single" w:sz="8" w:space="0" w:color="78C0D4" w:themeColor="accent5" w:themeTint="BF"/>
-          <w:right w:val="single" w:sz="8" w:space="0" w:color="78C0D4" w:themeColor="accent5" w:themeTint="BF"/>
-          <w:insideH w:val="nil"/>
-          <w:insideV w:val="nil"/>
-        </w:tcBorders>
-      </w:tcPr>
-    </w:tblStylePr>
-    <w:tblStylePr w:type="firstCol">
-      <w:rPr>
-        <w:b/>
-        <w:bCs/>
-      </w:rPr>
-    </w:tblStylePr>
-    <w:tblStylePr w:type="lastCol">
-      <w:rPr>
-        <w:b/>
-        <w:bCs/>
-      </w:rPr>
-    </w:tblStylePr>
-    <w:tblStylePr w:type="band1Vert">
-      <w:tblPr/>
-      <w:tcPr>
-        <w:shd w:val="clear" w:color="auto" w:fill="D2EAF1" w:themeFill="accent5" w:themeFillTint="3F"/>
-      </w:tcPr>
-    </w:tblStylePr>
-    <w:tblStylePr w:type="band1Horz">
-      <w:tblPr/>
-      <w:tcPr>
-        <w:tcBorders>
-          <w:insideH w:val="nil"/>
-          <w:insideV w:val="nil"/>
-        </w:tcBorders>
-        <w:shd w:val="clear" w:color="auto" w:fill="D2EAF1" w:themeFill="accent5" w:themeFillTint="3F"/>
-      </w:tcPr>
-    </w:tblStylePr>
-    <w:tblStylePr w:type="band2Horz">
-      <w:tblPr/>
-      <w:tcPr>
-        <w:tcBorders>
-          <w:insideH w:val="nil"/>
-          <w:insideV w:val="nil"/>
-        </w:tcBorders>
-      </w:tcPr>
-    </w:tblStylePr>
-  </w:style>
-  <w:style w:type="table" w:styleId="Listaclara-nfasis5">
-    <w:name w:val="Light List Accent 5"/>
-    <w:basedOn w:val="Tablanormal"/>
-    <w:uiPriority w:val="61"/>
-    <w:rsid w:val="000461A7"/>
-    <w:pPr>
-      <w:spacing w:after="0" w:line="240" w:lineRule="auto"/>
-    </w:pPr>
-    <w:tblPr>
-      <w:tblStyleRowBandSize w:val="1"/>
-      <w:tblStyleColBandSize w:val="1"/>
-      <w:tblInd w:w="0" w:type="dxa"/>
-      <w:tblBorders>
-        <w:top w:val="single" w:sz="8" w:space="0" w:color="4BACC6" w:themeColor="accent5"/>
-        <w:left w:val="single" w:sz="8" w:space="0" w:color="4BACC6" w:themeColor="accent5"/>
-        <w:bottom w:val="single" w:sz="8" w:space="0" w:color="4BACC6" w:themeColor="accent5"/>
-        <w:right w:val="single" w:sz="8" w:space="0" w:color="4BACC6" w:themeColor="accent5"/>
-      </w:tblBorders>
-      <w:tblCellMar>
-        <w:top w:w="0" w:type="dxa"/>
-        <w:left w:w="108" w:type="dxa"/>
-        <w:bottom w:w="0" w:type="dxa"/>
-        <w:right w:w="108" w:type="dxa"/>
-      </w:tblCellMar>
-    </w:tblPr>
-    <w:tblStylePr w:type="firstRow">
-      <w:pPr>
-        <w:spacing w:before="0" w:after="0" w:line="240" w:lineRule="auto"/>
-      </w:pPr>
-      <w:rPr>
-        <w:b/>
-        <w:bCs/>
-        <w:color w:val="FFFFFF" w:themeColor="background1"/>
-      </w:rPr>
-      <w:tblPr/>
-      <w:tcPr>
-        <w:shd w:val="clear" w:color="auto" w:fill="4BACC6" w:themeFill="accent5"/>
-      </w:tcPr>
-    </w:tblStylePr>
-    <w:tblStylePr w:type="lastRow">
-      <w:pPr>
-        <w:spacing w:before="0" w:after="0" w:line="240" w:lineRule="auto"/>
-      </w:pPr>
-      <w:rPr>
-        <w:b/>
-        <w:bCs/>
-      </w:rPr>
-      <w:tblPr/>
-      <w:tcPr>
-        <w:tcBorders>
-          <w:top w:val="double" w:sz="6" w:space="0" w:color="4BACC6" w:themeColor="accent5"/>
-          <w:left w:val="single" w:sz="8" w:space="0" w:color="4BACC6" w:themeColor="accent5"/>
-          <w:bottom w:val="single" w:sz="8" w:space="0" w:color="4BACC6" w:themeColor="accent5"/>
-          <w:right w:val="single" w:sz="8" w:space="0" w:color="4BACC6" w:themeColor="accent5"/>
-        </w:tcBorders>
-      </w:tcPr>
-    </w:tblStylePr>
-    <w:tblStylePr w:type="firstCol">
-      <w:rPr>
-        <w:b/>
-        <w:bCs/>
-      </w:rPr>
-    </w:tblStylePr>
-    <w:tblStylePr w:type="lastCol">
-      <w:rPr>
-        <w:b/>
-        <w:bCs/>
-      </w:rPr>
-    </w:tblStylePr>
-    <w:tblStylePr w:type="band1Vert">
-      <w:tblPr/>
-      <w:tcPr>
-        <w:tcBorders>
-          <w:top w:val="single" w:sz="8" w:space="0" w:color="4BACC6" w:themeColor="accent5"/>
-          <w:left w:val="single" w:sz="8" w:space="0" w:color="4BACC6" w:themeColor="accent5"/>
-          <w:bottom w:val="single" w:sz="8" w:space="0" w:color="4BACC6" w:themeColor="accent5"/>
-          <w:right w:val="single" w:sz="8" w:space="0" w:color="4BACC6" w:themeColor="accent5"/>
-        </w:tcBorders>
-      </w:tcPr>
-    </w:tblStylePr>
-    <w:tblStylePr w:type="band1Horz">
-      <w:tblPr/>
-      <w:tcPr>
-        <w:tcBorders>
-          <w:top w:val="single" w:sz="8" w:space="0" w:color="4BACC6" w:themeColor="accent5"/>
-          <w:left w:val="single" w:sz="8" w:space="0" w:color="4BACC6" w:themeColor="accent5"/>
-          <w:bottom w:val="single" w:sz="8" w:space="0" w:color="4BACC6" w:themeColor="accent5"/>
-          <w:right w:val="single" w:sz="8" w:space="0" w:color="4BACC6" w:themeColor="accent5"/>
-        </w:tcBorders>
-      </w:tcPr>
-    </w:tblStylePr>
-  </w:style>
-  <w:style w:type="table" w:styleId="Cuadrculamedia3-nfasis5">
-    <w:name w:val="Medium Grid 3 Accent 5"/>
-    <w:basedOn w:val="Tablanormal"/>
-    <w:uiPriority w:val="69"/>
-    <w:rsid w:val="00750F1B"/>
-    <w:pPr>
-      <w:spacing w:after="0" w:line="240" w:lineRule="auto"/>
-    </w:pPr>
-    <w:tblPr>
-      <w:tblStyleRowBandSize w:val="1"/>
-      <w:tblStyleColBandSize w:val="1"/>
-      <w:tblInd w:w="0" w:type="dxa"/>
-      <w:tblBorders>
-        <w:top w:val="single" w:sz="8" w:space="0" w:color="FFFFFF" w:themeColor="background1"/>
-        <w:left w:val="single" w:sz="8" w:space="0" w:color="FFFFFF" w:themeColor="background1"/>
-        <w:bottom w:val="single" w:sz="8" w:space="0" w:color="FFFFFF" w:themeColor="background1"/>
-        <w:right w:val="single" w:sz="8" w:space="0" w:color="FFFFFF" w:themeColor="background1"/>
-        <w:insideH w:val="single" w:sz="6" w:space="0" w:color="FFFFFF" w:themeColor="background1"/>
-        <w:insideV w:val="single" w:sz="6" w:space="0" w:color="FFFFFF" w:themeColor="background1"/>
-      </w:tblBorders>
-      <w:tblCellMar>
-        <w:top w:w="0" w:type="dxa"/>
-        <w:left w:w="108" w:type="dxa"/>
-        <w:bottom w:w="0" w:type="dxa"/>
-        <w:right w:w="108" w:type="dxa"/>
-      </w:tblCellMar>
-    </w:tblPr>
-    <w:tcPr>
-      <w:shd w:val="clear" w:color="auto" w:fill="D2EAF1" w:themeFill="accent5" w:themeFillTint="3F"/>
-    </w:tcPr>
-    <w:tblStylePr w:type="firstRow">
-      <w:rPr>
-        <w:b/>
-        <w:bCs/>
-        <w:i w:val="0"/>
-        <w:iCs w:val="0"/>
-        <w:color w:val="FFFFFF" w:themeColor="background1"/>
-      </w:rPr>
-      <w:tblPr/>
-      <w:tcPr>
-        <w:tcBorders>
-          <w:top w:val="single" w:sz="8" w:space="0" w:color="FFFFFF" w:themeColor="background1"/>
-          <w:left w:val="single" w:sz="8" w:space="0" w:color="FFFFFF" w:themeColor="background1"/>
-          <w:bottom w:val="single" w:sz="24" w:space="0" w:color="FFFFFF" w:themeColor="background1"/>
-          <w:right w:val="single" w:sz="8" w:space="0" w:color="FFFFFF" w:themeColor="background1"/>
-          <w:insideH w:val="nil"/>
-          <w:insideV w:val="single" w:sz="8" w:space="0" w:color="FFFFFF" w:themeColor="background1"/>
-        </w:tcBorders>
-        <w:shd w:val="clear" w:color="auto" w:fill="4BACC6" w:themeFill="accent5"/>
-      </w:tcPr>
-    </w:tblStylePr>
-    <w:tblStylePr w:type="lastRow">
-      <w:rPr>
-        <w:b/>
-        <w:bCs/>
-        <w:i w:val="0"/>
-        <w:iCs w:val="0"/>
-        <w:color w:val="FFFFFF" w:themeColor="background1"/>
-      </w:rPr>
-      <w:tblPr/>
-      <w:tcPr>
-        <w:tcBorders>
-          <w:top w:val="single" w:sz="24" w:space="0" w:color="FFFFFF" w:themeColor="background1"/>
-          <w:left w:val="single" w:sz="8" w:space="0" w:color="FFFFFF" w:themeColor="background1"/>
-          <w:bottom w:val="single" w:sz="8" w:space="0" w:color="FFFFFF" w:themeColor="background1"/>
-          <w:right w:val="single" w:sz="8" w:space="0" w:color="FFFFFF" w:themeColor="background1"/>
-          <w:insideH w:val="nil"/>
-          <w:insideV w:val="single" w:sz="8" w:space="0" w:color="FFFFFF" w:themeColor="background1"/>
-        </w:tcBorders>
-        <w:shd w:val="clear" w:color="auto" w:fill="4BACC6" w:themeFill="accent5"/>
-      </w:tcPr>
-    </w:tblStylePr>
-    <w:tblStylePr w:type="firstCol">
-      <w:rPr>
-        <w:b/>
-        <w:bCs/>
-        <w:i w:val="0"/>
-        <w:iCs w:val="0"/>
-        <w:color w:val="FFFFFF" w:themeColor="background1"/>
-      </w:rPr>
-      <w:tblPr/>
-      <w:tcPr>
-        <w:tcBorders>
-          <w:left w:val="single" w:sz="8" w:space="0" w:color="FFFFFF" w:themeColor="background1"/>
-          <w:right w:val="single" w:sz="24" w:space="0" w:color="FFFFFF" w:themeColor="background1"/>
-          <w:insideH w:val="nil"/>
-          <w:insideV w:val="nil"/>
-        </w:tcBorders>
-        <w:shd w:val="clear" w:color="auto" w:fill="4BACC6" w:themeFill="accent5"/>
-      </w:tcPr>
-    </w:tblStylePr>
-    <w:tblStylePr w:type="lastCol">
-      <w:rPr>
-        <w:b/>
-        <w:bCs/>
-        <w:i w:val="0"/>
-        <w:iCs w:val="0"/>
-        <w:color w:val="FFFFFF" w:themeColor="background1"/>
-      </w:rPr>
-      <w:tblPr/>
-      <w:tcPr>
-        <w:tcBorders>
-          <w:top w:val="nil"/>
-          <w:left w:val="single" w:sz="24" w:space="0" w:color="FFFFFF" w:themeColor="background1"/>
-          <w:bottom w:val="nil"/>
-          <w:right w:val="nil"/>
-          <w:insideH w:val="nil"/>
-          <w:insideV w:val="nil"/>
-        </w:tcBorders>
-        <w:shd w:val="clear" w:color="auto" w:fill="4BACC6" w:themeFill="accent5"/>
-      </w:tcPr>
-    </w:tblStylePr>
-    <w:tblStylePr w:type="band1Vert">
-      <w:tblPr/>
-      <w:tcPr>
-        <w:tcBorders>
-          <w:top w:val="single" w:sz="8" w:space="0" w:color="FFFFFF" w:themeColor="background1"/>
-          <w:left w:val="single" w:sz="8" w:space="0" w:color="FFFFFF" w:themeColor="background1"/>
-          <w:bottom w:val="single" w:sz="8" w:space="0" w:color="FFFFFF" w:themeColor="background1"/>
-          <w:right w:val="single" w:sz="8" w:space="0" w:color="FFFFFF" w:themeColor="background1"/>
-          <w:insideH w:val="nil"/>
-          <w:insideV w:val="nil"/>
-        </w:tcBorders>
-        <w:shd w:val="clear" w:color="auto" w:fill="A5D5E2" w:themeFill="accent5" w:themeFillTint="7F"/>
-      </w:tcPr>
-    </w:tblStylePr>
-    <w:tblStylePr w:type="band1Horz">
-      <w:tblPr/>
-      <w:tcPr>
-        <w:tcBorders>
-          <w:top w:val="single" w:sz="8" w:space="0" w:color="FFFFFF" w:themeColor="background1"/>
-          <w:left w:val="single" w:sz="8" w:space="0" w:color="FFFFFF" w:themeColor="background1"/>
-          <w:bottom w:val="single" w:sz="8" w:space="0" w:color="FFFFFF" w:themeColor="background1"/>
-          <w:right w:val="single" w:sz="8" w:space="0" w:color="FFFFFF" w:themeColor="background1"/>
-          <w:insideH w:val="single" w:sz="8" w:space="0" w:color="FFFFFF" w:themeColor="background1"/>
-          <w:insideV w:val="single" w:sz="8" w:space="0" w:color="FFFFFF" w:themeColor="background1"/>
-        </w:tcBorders>
-        <w:shd w:val="clear" w:color="auto" w:fill="A5D5E2" w:themeFill="accent5" w:themeFillTint="7F"/>
-      </w:tcPr>
-    </w:tblStylePr>
-  </w:style>
-  <w:style w:type="table" w:styleId="Listavistosa-nfasis6">
-    <w:name w:val="Colorful List Accent 6"/>
-    <w:basedOn w:val="Tablanormal"/>
-    <w:uiPriority w:val="72"/>
-    <w:rsid w:val="00750F1B"/>
-    <w:pPr>
-      <w:spacing w:after="0" w:line="240" w:lineRule="auto"/>
-    </w:pPr>
-    <w:rPr>
-      <w:color w:val="000000" w:themeColor="text1"/>
-    </w:rPr>
-    <w:tblPr>
-      <w:tblStyleRowBandSize w:val="1"/>
-      <w:tblStyleColBandSize w:val="1"/>
-      <w:tblInd w:w="0" w:type="dxa"/>
-      <w:tblCellMar>
-        <w:top w:w="0" w:type="dxa"/>
-        <w:left w:w="108" w:type="dxa"/>
-        <w:bottom w:w="0" w:type="dxa"/>
-        <w:right w:w="108" w:type="dxa"/>
-      </w:tblCellMar>
-    </w:tblPr>
-    <w:tcPr>
-      <w:shd w:val="clear" w:color="auto" w:fill="FEF4EC" w:themeFill="accent6" w:themeFillTint="19"/>
-    </w:tcPr>
-    <w:tblStylePr w:type="firstRow">
-      <w:rPr>
-        <w:b/>
-        <w:bCs/>
-        <w:color w:val="FFFFFF" w:themeColor="background1"/>
-      </w:rPr>
-      <w:tblPr/>
-      <w:tcPr>
-        <w:tcBorders>
-          <w:bottom w:val="single" w:sz="12" w:space="0" w:color="FFFFFF" w:themeColor="background1"/>
-        </w:tcBorders>
-        <w:shd w:val="clear" w:color="auto" w:fill="348DA5" w:themeFill="accent5" w:themeFillShade="CC"/>
-      </w:tcPr>
-    </w:tblStylePr>
-    <w:tblStylePr w:type="lastRow">
-      <w:rPr>
-        <w:b/>
-        <w:bCs/>
-        <w:color w:val="348DA5" w:themeColor="accent5" w:themeShade="CC"/>
-      </w:rPr>
-      <w:tblPr/>
-      <w:tcPr>
-        <w:tcBorders>
-          <w:top w:val="single" w:sz="12" w:space="0" w:color="000000" w:themeColor="text1"/>
-        </w:tcBorders>
-        <w:shd w:val="clear" w:color="auto" w:fill="FFFFFF" w:themeFill="background1"/>
-      </w:tcPr>
-    </w:tblStylePr>
-    <w:tblStylePr w:type="firstCol">
-      <w:rPr>
-        <w:b/>
-        <w:bCs/>
-      </w:rPr>
-    </w:tblStylePr>
-    <w:tblStylePr w:type="lastCol">
-      <w:rPr>
-        <w:b/>
-        <w:bCs/>
-      </w:rPr>
-    </w:tblStylePr>
-    <w:tblStylePr w:type="band1Vert">
-      <w:tblPr/>
-      <w:tcPr>
-        <w:tcBorders>
-          <w:top w:val="nil"/>
-          <w:left w:val="nil"/>
-          <w:bottom w:val="nil"/>
-          <w:right w:val="nil"/>
-          <w:insideH w:val="nil"/>
-          <w:insideV w:val="nil"/>
-        </w:tcBorders>
-        <w:shd w:val="clear" w:color="auto" w:fill="FDE4D0" w:themeFill="accent6" w:themeFillTint="3F"/>
-      </w:tcPr>
-    </w:tblStylePr>
-    <w:tblStylePr w:type="band1Horz">
-      <w:tblPr/>
-      <w:tcPr>
-        <w:shd w:val="clear" w:color="auto" w:fill="FDE9D9" w:themeFill="accent6" w:themeFillTint="33"/>
-      </w:tcPr>
-    </w:tblStylePr>
-  </w:style>
-</w:styles>
-</file>
-
-<file path=word/stylesWithEffects.xml><?xml version="1.0" encoding="utf-8"?>
-<w:styles xmlns:wpc="http://schemas.microsoft.com/office/word/2010/wordprocessingCanvas" xmlns:mc="http://schemas.openxmlformats.org/markup-compatibility/2006" xmlns:o="urn:schemas-microsoft-com:office:office" xmlns:r="http://schemas.openxmlformats.org/officeDocument/2006/relationships" xmlns:m="http://schemas.openxmlformats.org/officeDocument/2006/math" xmlns:v="urn:schemas-microsoft-com:vml" xmlns:wp14="http://schemas.microsoft.com/office/word/2010/wordprocessingDrawing" xmlns:wp="http://schemas.openxmlformats.org/drawingml/2006/wordprocessingDrawing" xmlns:w10="urn:schemas-microsoft-com:office:word" xmlns:w="http://schemas.openxmlformats.org/wordprocessingml/2006/main" xmlns:w14="http://schemas.microsoft.com/office/word/2010/wordml" xmlns:wpg="http://schemas.microsoft.com/office/word/2010/wordprocessingGroup" xmlns:wpi="http://schemas.microsoft.com/office/word/2010/wordprocessingInk" xmlns:wne="http://schemas.microsoft.com/office/word/2006/wordml" xmlns:wps="http://schemas.microsoft.com/office/word/2010/wordprocessingShape" mc:Ignorable="w14 wp14">
-  <w:docDefaults>
-    <w:rPrDefault>
-      <w:rPr>
-        <w:rFonts w:asciiTheme="minorHAnsi" w:eastAsiaTheme="minorHAnsi" w:hAnsiTheme="minorHAnsi" w:cstheme="minorBidi"/>
-        <w:sz w:val="22"/>
-        <w:szCs w:val="22"/>
-        <w:lang w:val="es-AR" w:eastAsia="en-US" w:bidi="ar-SA"/>
-      </w:rPr>
-    </w:rPrDefault>
-    <w:pPrDefault>
-      <w:pPr>
-        <w:spacing w:after="200" w:line="276" w:lineRule="auto"/>
-      </w:pPr>
-    </w:pPrDefault>
-  </w:docDefaults>
-  <w:latentStyles w:defLockedState="0" w:defUIPriority="99" w:defSemiHidden="1" w:defUnhideWhenUsed="1" w:defQFormat="0" w:count="267">
-    <w:lsdException w:name="Normal" w:semiHidden="0" w:uiPriority="0" w:unhideWhenUsed="0" w:qFormat="1"/>
-    <w:lsdException w:name="heading 1" w:semiHidden="0" w:uiPriority="9" w:unhideWhenUsed="0" w:qFormat="1"/>
-    <w:lsdException w:name="heading 2" w:uiPriority="9" w:qFormat="1"/>
-    <w:lsdException w:name="heading 3" w:uiPriority="9" w:qFormat="1"/>
-    <w:lsdException w:name="heading 4" w:uiPriority="9" w:qFormat="1"/>
-    <w:lsdException w:name="heading 5" w:uiPriority="9" w:qFormat="1"/>
-    <w:lsdException w:name="heading 6" w:uiPriority="9" w:qFormat="1"/>
-    <w:lsdException w:name="heading 7" w:uiPriority="9" w:qFormat="1"/>
-    <w:lsdException w:name="heading 8" w:uiPriority="9" w:qFormat="1"/>
-    <w:lsdException w:name="heading 9" w:uiPriority="9" w:qFormat="1"/>
-    <w:lsdException w:name="toc 1" w:uiPriority="39"/>
-    <w:lsdException w:name="toc 2" w:uiPriority="39"/>
-    <w:lsdException w:name="toc 3" w:uiPriority="39"/>
-    <w:lsdException w:name="toc 4" w:uiPriority="39"/>
-    <w:lsdException w:name="toc 5" w:uiPriority="39"/>
-    <w:lsdException w:name="toc 6" w:uiPriority="39"/>
-    <w:lsdException w:name="toc 7" w:uiPriority="39"/>
-    <w:lsdException w:name="toc 8" w:uiPriority="39"/>
-    <w:lsdException w:name="toc 9" w:uiPriority="39"/>
-    <w:lsdException w:name="caption" w:uiPriority="35" w:qFormat="1"/>
-    <w:lsdException w:name="Title" w:semiHidden="0" w:uiPriority="10" w:unhideWhenUsed="0" w:qFormat="1"/>
-    <w:lsdException w:name="Default Paragraph Font" w:uiPriority="1"/>
-    <w:lsdException w:name="Subtitle" w:semiHidden="0" w:uiPriority="11" w:unhideWhenUsed="0" w:qFormat="1"/>
-    <w:lsdException w:name="Strong" w:semiHidden="0" w:uiPriority="22" w:unhideWhenUsed="0" w:qFormat="1"/>
-    <w:lsdException w:name="Emphasis" w:semiHidden="0" w:uiPriority="20" w:unhideWhenUsed="0" w:qFormat="1"/>
-    <w:lsdException w:name="Table Grid" w:semiHidden="0" w:uiPriority="59" w:unhideWhenUsed="0"/>
-    <w:lsdException w:name="Placeholder Text" w:unhideWhenUsed="0"/>
-    <w:lsdException w:name="No Spacing" w:semiHidden="0" w:uiPriority="1" w:unhideWhenUsed="0" w:qFormat="1"/>
-    <w:lsdException w:name="Light Shading" w:semiHidden="0" w:uiPriority="60" w:unhideWhenUsed="0"/>
-    <w:lsdException w:name="Light List" w:semiHidden="0" w:uiPriority="61" w:unhideWhenUsed="0"/>
-    <w:lsdException w:name="Light Grid" w:semiHidden="0" w:uiPriority="62" w:unhideWhenUsed="0"/>
-    <w:lsdException w:name="Medium Shading 1" w:semiHidden="0" w:uiPriority="63" w:unhideWhenUsed="0"/>
-    <w:lsdException w:name="Medium Shading 2" w:semiHidden="0" w:uiPriority="64" w:unhideWhenUsed="0"/>
-    <w:lsdException w:name="Medium List 1" w:semiHidden="0" w:uiPriority="65" w:unhideWhenUsed="0"/>
-    <w:lsdException w:name="Medium List 2" w:semiHidden="0" w:uiPriority="66" w:unhideWhenUsed="0"/>
-    <w:lsdException w:name="Medium Grid 1" w:semiHidden="0" w:uiPriority="67" w:unhideWhenUsed="0"/>
-    <w:lsdException w:name="Medium Grid 2" w:semiHidden="0" w:uiPriority="68" w:unhideWhenUsed="0"/>
-    <w:lsdException w:name="Medium Grid 3" w:semiHidden="0" w:uiPriority="69" w:unhideWhenUsed="0"/>
-    <w:lsdException w:name="Dark List" w:semiHidden="0" w:uiPriority="70" w:unhideWhenUsed="0"/>
-    <w:lsdException w:name="Colorful Shading" w:semiHidden="0" w:uiPriority="71" w:unhideWhenUsed="0"/>
-    <w:lsdException w:name="Colorful List" w:semiHidden="0" w:uiPriority="72" w:unhideWhenUsed="0"/>
-    <w:lsdException w:name="Colorful Grid" w:semiHidden="0" w:uiPriority="73" w:unhideWhenUsed="0"/>
-    <w:lsdException w:name="Light Shading Accent 1" w:semiHidden="0" w:uiPriority="60" w:unhideWhenUsed="0"/>
-    <w:lsdException w:name="Light List Accent 1" w:semiHidden="0" w:uiPriority="61" w:unhideWhenUsed="0"/>
-    <w:lsdException w:name="Light Grid Accent 1" w:semiHidden="0" w:uiPriority="62" w:unhideWhenUsed="0"/>
-    <w:lsdException w:name="Medium Shading 1 Accent 1" w:semiHidden="0" w:uiPriority="63" w:unhideWhenUsed="0"/>
-    <w:lsdException w:name="Medium Shading 2 Accent 1" w:semiHidden="0" w:uiPriority="64" w:unhideWhenUsed="0"/>
-    <w:lsdException w:name="Medium List 1 Accent 1" w:semiHidden="0" w:uiPriority="65" w:unhideWhenUsed="0"/>
-    <w:lsdException w:name="Revision" w:unhideWhenUsed="0"/>
-    <w:lsdException w:name="List Paragraph" w:semiHidden="0" w:uiPriority="34" w:unhideWhenUsed="0" w:qFormat="1"/>
-    <w:lsdException w:name="Quote" w:semiHidden="0" w:uiPriority="29" w:unhideWhenUsed="0" w:qFormat="1"/>
-    <w:lsdException w:name="Intense Quote" w:semiHidden="0" w:uiPriority="30" w:unhideWhenUsed="0" w:qFormat="1"/>
-    <w:lsdException w:name="Medium List 2 Accent 1" w:semiHidden="0" w:uiPriority="66" w:unhideWhenUsed="0"/>
-    <w:lsdException w:name="Medium Grid 1 Accent 1" w:semiHidden="0" w:uiPriority="67" w:unhideWhenUsed="0"/>
-    <w:lsdException w:name="Medium Grid 2 Accent 1" w:semiHidden="0" w:uiPriority="68" w:unhideWhenUsed="0"/>
-    <w:lsdException w:name="Medium Grid 3 Accent 1" w:semiHidden="0" w:uiPriority="69" w:unhideWhenUsed="0"/>
-    <w:lsdException w:name="Dark List Accent 1" w:semiHidden="0" w:uiPriority="70" w:unhideWhenUsed="0"/>
-    <w:lsdException w:name="Colorful Shading Accent 1" w:semiHidden="0" w:uiPriority="71" w:unhideWhenUsed="0"/>
-    <w:lsdException w:name="Colorful List Accent 1" w:semiHidden="0" w:uiPriority="72" w:unhideWhenUsed="0"/>
-    <w:lsdException w:name="Colorful Grid Accent 1" w:semiHidden="0" w:uiPriority="73" w:unhideWhenUsed="0"/>
-    <w:lsdException w:name="Light Shading Accent 2" w:semiHidden="0" w:uiPriority="60" w:unhideWhenUsed="0"/>
-    <w:lsdException w:name="Light List Accent 2" w:semiHidden="0" w:uiPriority="61" w:unhideWhenUsed="0"/>
-    <w:lsdException w:name="Light Grid Accent 2" w:semiHidden="0" w:uiPriority="62" w:unhideWhenUsed="0"/>
-    <w:lsdException w:name="Medium Shading 1 Accent 2" w:semiHidden="0" w:uiPriority="63" w:unhideWhenUsed="0"/>
-    <w:lsdException w:name="Medium Shading 2 Accent 2" w:semiHidden="0" w:uiPriority="64" w:unhideWhenUsed="0"/>
-    <w:lsdException w:name="Medium List 1 Accent 2" w:semiHidden="0" w:uiPriority="65" w:unhideWhenUsed="0"/>
-    <w:lsdException w:name="Medium List 2 Accent 2" w:semiHidden="0" w:uiPriority="66" w:unhideWhenUsed="0"/>
-    <w:lsdException w:name="Medium Grid 1 Accent 2" w:semiHidden="0" w:uiPriority="67" w:unhideWhenUsed="0"/>
-    <w:lsdException w:name="Medium Grid 2 Accent 2" w:semiHidden="0" w:uiPriority="68" w:unhideWhenUsed="0"/>
-    <w:lsdException w:name="Medium Grid 3 Accent 2" w:semiHidden="0" w:uiPriority="69" w:unhideWhenUsed="0"/>
-    <w:lsdException w:name="Dark List Accent 2" w:semiHidden="0" w:uiPriority="70" w:unhideWhenUsed="0"/>
-    <w:lsdException w:name="Colorful Shading Accent 2" w:semiHidden="0" w:uiPriority="71" w:unhideWhenUsed="0"/>
-    <w:lsdException w:name="Colorful List Accent 2" w:semiHidden="0" w:uiPriority="72" w:unhideWhenUsed="0"/>
-    <w:lsdException w:name="Colorful Grid Accent 2" w:semiHidden="0" w:uiPriority="73" w:unhideWhenUsed="0"/>
-    <w:lsdException w:name="Light Shading Accent 3" w:semiHidden="0" w:uiPriority="60" w:unhideWhenUsed="0"/>
-    <w:lsdException w:name="Light List Accent 3" w:semiHidden="0" w:uiPriority="61" w:unhideWhenUsed="0"/>
-    <w:lsdException w:name="Light Grid Accent 3" w:semiHidden="0" w:uiPriority="62" w:unhideWhenUsed="0"/>
-    <w:lsdException w:name="Medium Shading 1 Accent 3" w:semiHidden="0" w:uiPriority="63" w:unhideWhenUsed="0"/>
-    <w:lsdException w:name="Medium Shading 2 Accent 3" w:semiHidden="0" w:uiPriority="64" w:unhideWhenUsed="0"/>
-    <w:lsdException w:name="Medium List 1 Accent 3" w:semiHidden="0" w:uiPriority="65" w:unhideWhenUsed="0"/>
-    <w:lsdException w:name="Medium List 2 Accent 3" w:semiHidden="0" w:uiPriority="66" w:unhideWhenUsed="0"/>
-    <w:lsdException w:name="Medium Grid 1 Accent 3" w:semiHidden="0" w:uiPriority="67" w:unhideWhenUsed="0"/>
-    <w:lsdException w:name="Medium Grid 2 Accent 3" w:semiHidden="0" w:uiPriority="68" w:unhideWhenUsed="0"/>
-    <w:lsdException w:name="Medium Grid 3 Accent 3" w:semiHidden="0" w:uiPriority="69" w:unhideWhenUsed="0"/>
-    <w:lsdException w:name="Dark List Accent 3" w:semiHidden="0" w:uiPriority="70" w:unhideWhenUsed="0"/>
-    <w:lsdException w:name="Colorful Shading Accent 3" w:semiHidden="0" w:uiPriority="71" w:unhideWhenUsed="0"/>
-    <w:lsdException w:name="Colorful List Accent 3" w:semiHidden="0" w:uiPriority="72" w:unhideWhenUsed="0"/>
-    <w:lsdException w:name="Colorful Grid Accent 3" w:semiHidden="0" w:uiPriority="73" w:unhideWhenUsed="0"/>
-    <w:lsdException w:name="Light Shading Accent 4" w:semiHidden="0" w:uiPriority="60" w:unhideWhenUsed="0"/>
-    <w:lsdException w:name="Light List Accent 4" w:semiHidden="0" w:uiPriority="61" w:unhideWhenUsed="0"/>
-    <w:lsdException w:name="Light Grid Accent 4" w:semiHidden="0" w:uiPriority="62" w:unhideWhenUsed="0"/>
-    <w:lsdException w:name="Medium Shading 1 Accent 4" w:semiHidden="0" w:uiPriority="63" w:unhideWhenUsed="0"/>
-    <w:lsdException w:name="Medium Shading 2 Accent 4" w:semiHidden="0" w:uiPriority="64" w:unhideWhenUsed="0"/>
-    <w:lsdException w:name="Medium List 1 Accent 4" w:semiHidden="0" w:uiPriority="65" w:unhideWhenUsed="0"/>
-    <w:lsdException w:name="Medium List 2 Accent 4" w:semiHidden="0" w:uiPriority="66" w:unhideWhenUsed="0"/>
-    <w:lsdException w:name="Medium Grid 1 Accent 4" w:semiHidden="0" w:uiPriority="67" w:unhideWhenUsed="0"/>
-    <w:lsdException w:name="Medium Grid 2 Accent 4" w:semiHidden="0" w:uiPriority="68" w:unhideWhenUsed="0"/>
-    <w:lsdException w:name="Medium Grid 3 Accent 4" w:semiHidden="0" w:uiPriority="69" w:unhideWhenUsed="0"/>
-    <w:lsdException w:name="Dark List Accent 4" w:semiHidden="0" w:uiPriority="70" w:unhideWhenUsed="0"/>
-    <w:lsdException w:name="Colorful Shading Accent 4" w:semiHidden="0" w:uiPriority="71" w:unhideWhenUsed="0"/>
-    <w:lsdException w:name="Colorful List Accent 4" w:semiHidden="0" w:uiPriority="72" w:unhideWhenUsed="0"/>
-    <w:lsdException w:name="Colorful Grid Accent 4" w:semiHidden="0" w:uiPriority="73" w:unhideWhenUsed="0"/>
-    <w:lsdException w:name="Light Shading Accent 5" w:semiHidden="0" w:uiPriority="60" w:unhideWhenUsed="0"/>
-    <w:lsdException w:name="Light List Accent 5" w:semiHidden="0" w:uiPriority="61" w:unhideWhenUsed="0"/>
-    <w:lsdException w:name="Light Grid Accent 5" w:semiHidden="0" w:uiPriority="62" w:unhideWhenUsed="0"/>
-    <w:lsdException w:name="Medium Shading 1 Accent 5" w:semiHidden="0" w:uiPriority="63" w:unhideWhenUsed="0"/>
-    <w:lsdException w:name="Medium Shading 2 Accent 5" w:semiHidden="0" w:uiPriority="64" w:unhideWhenUsed="0"/>
-    <w:lsdException w:name="Medium List 1 Accent 5" w:semiHidden="0" w:uiPriority="65" w:unhideWhenUsed="0"/>
-    <w:lsdException w:name="Medium List 2 Accent 5" w:semiHidden="0" w:uiPriority="66" w:unhideWhenUsed="0"/>
-    <w:lsdException w:name="Medium Grid 1 Accent 5" w:semiHidden="0" w:uiPriority="67" w:unhideWhenUsed="0"/>
-    <w:lsdException w:name="Medium Grid 2 Accent 5" w:semiHidden="0" w:uiPriority="68" w:unhideWhenUsed="0"/>
-    <w:lsdException w:name="Medium Grid 3 Accent 5" w:semiHidden="0" w:uiPriority="69" w:unhideWhenUsed="0"/>
-    <w:lsdException w:name="Dark List Accent 5" w:semiHidden="0" w:uiPriority="70" w:unhideWhenUsed="0"/>
-    <w:lsdException w:name="Colorful Shading Accent 5" w:semiHidden="0" w:uiPriority="71" w:unhideWhenUsed="0"/>
-    <w:lsdException w:name="Colorful List Accent 5" w:semiHidden="0" w:uiPriority="72" w:unhideWhenUsed="0"/>
-    <w:lsdException w:name="Colorful Grid Accent 5" w:semiHidden="0" w:uiPriority="73" w:unhideWhenUsed="0"/>
-    <w:lsdException w:name="Light Shading Accent 6" w:semiHidden="0" w:uiPriority="60" w:unhideWhenUsed="0"/>
-    <w:lsdException w:name="Light List Accent 6" w:semiHidden="0" w:uiPriority="61" w:unhideWhenUsed="0"/>
-    <w:lsdException w:name="Light Grid Accent 6" w:semiHidden="0" w:uiPriority="62" w:unhideWhenUsed="0"/>
-    <w:lsdException w:name="Medium Shading 1 Accent 6" w:semiHidden="0" w:uiPriority="63" w:unhideWhenUsed="0"/>
-    <w:lsdException w:name="Medium Shading 2 Accent 6" w:semiHidden="0" w:uiPriority="64" w:unhideWhenUsed="0"/>
-    <w:lsdException w:name="Medium List 1 Accent 6" w:semiHidden="0" w:uiPriority="65" w:unhideWhenUsed="0"/>
-    <w:lsdException w:name="Medium List 2 Accent 6" w:semiHidden="0" w:uiPriority="66" w:unhideWhenUsed="0"/>
-    <w:lsdException w:name="Medium Grid 1 Accent 6" w:semiHidden="0" w:uiPriority="67" w:unhideWhenUsed="0"/>
-    <w:lsdException w:name="Medium Grid 2 Accent 6" w:semiHidden="0" w:uiPriority="68" w:unhideWhenUsed="0"/>
-    <w:lsdException w:name="Medium Grid 3 Accent 6" w:semiHidden="0" w:uiPriority="69" w:unhideWhenUsed="0"/>
-    <w:lsdException w:name="Dark List Accent 6" w:semiHidden="0" w:uiPriority="70" w:unhideWhenUsed="0"/>
-    <w:lsdException w:name="Colorful Shading Accent 6" w:semiHidden="0" w:uiPriority="71" w:unhideWhenUsed="0"/>
-    <w:lsdException w:name="Colorful List Accent 6" w:semiHidden="0" w:uiPriority="72" w:unhideWhenUsed="0"/>
-    <w:lsdException w:name="Colorful Grid Accent 6" w:semiHidden="0" w:uiPriority="73" w:unhideWhenUsed="0"/>
-    <w:lsdException w:name="Subtle Emphasis" w:semiHidden="0" w:uiPriority="19" w:unhideWhenUsed="0" w:qFormat="1"/>
-    <w:lsdException w:name="Intense Emphasis" w:semiHidden="0" w:uiPriority="21" w:unhideWhenUsed="0" w:qFormat="1"/>
-    <w:lsdException w:name="Subtle Reference" w:semiHidden="0" w:uiPriority="31" w:unhideWhenUsed="0" w:qFormat="1"/>
-    <w:lsdException w:name="Intense Reference" w:semiHidden="0" w:uiPriority="32" w:unhideWhenUsed="0" w:qFormat="1"/>
-    <w:lsdException w:name="Book Title" w:semiHidden="0" w:uiPriority="33" w:unhideWhenUsed="0" w:qFormat="1"/>
-    <w:lsdException w:name="Bibliography" w:uiPriority="37"/>
-    <w:lsdException w:name="TOC Heading" w:uiPriority="39" w:qFormat="1"/>
+  <w:latentStyles w:defLockedState="0" w:defUIPriority="99" w:defSemiHidden="0" w:defUnhideWhenUsed="0" w:defQFormat="0" w:count="371">
+    <w:lsdException w:name="Normal" w:uiPriority="0" w:qFormat="1"/>
+    <w:lsdException w:name="heading 1" w:uiPriority="9" w:qFormat="1"/>
+    <w:lsdException w:name="heading 2" w:semiHidden="1" w:uiPriority="9" w:unhideWhenUsed="1" w:qFormat="1"/>
+    <w:lsdException w:name="heading 3" w:semiHidden="1" w:uiPriority="9" w:unhideWhenUsed="1" w:qFormat="1"/>
+    <w:lsdException w:name="heading 4" w:semiHidden="1" w:uiPriority="9" w:unhideWhenUsed="1" w:qFormat="1"/>
+    <w:lsdException w:name="heading 5" w:semiHidden="1" w:uiPriority="9" w:unhideWhenUsed="1" w:qFormat="1"/>
+    <w:lsdException w:name="heading 6" w:semiHidden="1" w:uiPriority="9" w:unhideWhenUsed="1" w:qFormat="1"/>
+    <w:lsdException w:name="heading 7" w:semiHidden="1" w:uiPriority="9" w:unhideWhenUsed="1" w:qFormat="1"/>
+    <w:lsdException w:name="heading 8" w:semiHidden="1" w:uiPriority="9" w:unhideWhenUsed="1" w:qFormat="1"/>
+    <w:lsdException w:name="heading 9" w:semiHidden="1" w:uiPriority="9" w:unhideWhenUsed="1" w:qFormat="1"/>
+    <w:lsdException w:name="index 1" w:semiHidden="1" w:unhideWhenUsed="1"/>
+    <w:lsdException w:name="index 2" w:semiHidden="1" w:unhideWhenUsed="1"/>
+    <w:lsdException w:name="index 3" w:semiHidden="1" w:unhideWhenUsed="1"/>
+    <w:lsdException w:name="index 4" w:semiHidden="1" w:unhideWhenUsed="1"/>
+    <w:lsdException w:name="index 5" w:semiHidden="1" w:unhideWhenUsed="1"/>
+    <w:lsdException w:name="index 6" w:semiHidden="1" w:unhideWhenUsed="1"/>
+    <w:lsdException w:name="index 7" w:semiHidden="1" w:unhideWhenUsed="1"/>
+    <w:lsdException w:name="index 8" w:semiHidden="1" w:unhideWhenUsed="1"/>
+    <w:lsdException w:name="index 9" w:semiHidden="1" w:unhideWhenUsed="1"/>
+    <w:lsdException w:name="toc 1" w:semiHidden="1" w:uiPriority="39" w:unhideWhenUsed="1"/>
+    <w:lsdException w:name="toc 2" w:semiHidden="1" w:uiPriority="39" w:unhideWhenUsed="1"/>
+    <w:lsdException w:name="toc 3" w:semiHidden="1" w:uiPriority="39" w:unhideWhenUsed="1"/>
+    <w:lsdException w:name="toc 4" w:semiHidden="1" w:uiPriority="39" w:unhideWhenUsed="1"/>
+    <w:lsdException w:name="toc 5" w:semiHidden="1" w:uiPriority="39" w:unhideWhenUsed="1"/>
+    <w:lsdException w:name="toc 6" w:semiHidden="1" w:uiPriority="39" w:unhideWhenUsed="1"/>
+    <w:lsdException w:name="toc 7" w:semiHidden="1" w:uiPriority="39" w:unhideWhenUsed="1"/>
+    <w:lsdException w:name="toc 8" w:semiHidden="1" w:uiPriority="39" w:unhideWhenUsed="1"/>
+    <w:lsdException w:name="toc 9" w:semiHidden="1" w:uiPriority="39" w:unhideWhenUsed="1"/>
+    <w:lsdException w:name="Normal Indent" w:semiHidden="1" w:unhideWhenUsed="1"/>
+    <w:lsdException w:name="footnote text" w:semiHidden="1" w:unhideWhenUsed="1"/>
+    <w:lsdException w:name="annotation text" w:semiHidden="1" w:unhideWhenUsed="1"/>
+    <w:lsdException w:name="header" w:semiHidden="1" w:unhideWhenUsed="1"/>
+    <w:lsdException w:name="footer" w:semiHidden="1" w:unhideWhenUsed="1"/>
+    <w:lsdException w:name="index heading" w:semiHidden="1" w:unhideWhenUsed="1"/>
+    <w:lsdException w:name="caption" w:semiHidden="1" w:uiPriority="35" w:unhideWhenUsed="1" w:qFormat="1"/>
+    <w:lsdException w:name="table of figures" w:semiHidden="1" w:unhideWhenUsed="1"/>
+    <w:lsdException w:name="envelope address" w:semiHidden="1" w:unhideWhenUsed="1"/>
+    <w:lsdException w:name="envelope return" w:semiHidden="1" w:unhideWhenUsed="1"/>
+    <w:lsdException w:name="footnote reference" w:semiHidden="1" w:unhideWhenUsed="1"/>
+    <w:lsdException w:name="annotation reference" w:semiHidden="1" w:unhideWhenUsed="1"/>
+    <w:lsdException w:name="line number" w:semiHidden="1" w:unhideWhenUsed="1"/>
+    <w:lsdException w:name="page number" w:semiHidden="1" w:unhideWhenUsed="1"/>
+    <w:lsdException w:name="endnote reference" w:semiHidden="1" w:unhideWhenUsed="1"/>
+    <w:lsdException w:name="endnote text" w:semiHidden="1" w:unhideWhenUsed="1"/>
+    <w:lsdException w:name="table of authorities" w:semiHidden="1" w:unhideWhenUsed="1"/>
+    <w:lsdException w:name="macro" w:semiHidden="1" w:unhideWhenUsed="1"/>
+    <w:lsdException w:name="toa heading" w:semiHidden="1" w:unhideWhenUsed="1"/>
+    <w:lsdException w:name="List" w:semiHidden="1" w:unhideWhenUsed="1"/>
+    <w:lsdException w:name="List Bullet" w:semiHidden="1" w:unhideWhenUsed="1"/>
+    <w:lsdException w:name="List Number" w:semiHidden="1" w:unhideWhenUsed="1"/>
+    <w:lsdException w:name="List 2" w:semiHidden="1" w:unhideWhenUsed="1"/>
+    <w:lsdException w:name="List 3" w:semiHidden="1" w:unhideWhenUsed="1"/>
+    <w:lsdException w:name="List 4" w:semiHidden="1" w:unhideWhenUsed="1"/>
+    <w:lsdException w:name="List 5" w:semiHidden="1" w:unhideWhenUsed="1"/>
+    <w:lsdException w:name="List Bullet 2" w:semiHidden="1" w:unhideWhenUsed="1"/>
+    <w:lsdException w:name="List Bullet 3" w:semiHidden="1" w:unhideWhenUsed="1"/>
+    <w:lsdException w:name="List Bullet 4" w:semiHidden="1" w:unhideWhenUsed="1"/>
+    <w:lsdException w:name="List Bullet 5" w:semiHidden="1" w:unhideWhenUsed="1"/>
+    <w:lsdException w:name="List Number 2" w:semiHidden="1" w:unhideWhenUsed="1"/>
+    <w:lsdException w:name="List Number 3" w:semiHidden="1" w:unhideWhenUsed="1"/>
+    <w:lsdException w:name="List Number 4" w:semiHidden="1" w:unhideWhenUsed="1"/>
+    <w:lsdException w:name="List Number 5" w:semiHidden="1" w:unhideWhenUsed="1"/>
+    <w:lsdException w:name="Title" w:uiPriority="10" w:qFormat="1"/>
+    <w:lsdException w:name="Closing" w:semiHidden="1" w:unhideWhenUsed="1"/>
+    <w:lsdException w:name="Signature" w:semiHidden="1" w:unhideWhenUsed="1"/>
+    <w:lsdException w:name="Default Paragraph Font" w:semiHidden="1" w:uiPriority="1" w:unhideWhenUsed="1"/>
+    <w:lsdException w:name="Body Text" w:semiHidden="1" w:unhideWhenUsed="1"/>
+    <w:lsdException w:name="Body Text Indent" w:semiHidden="1" w:unhideWhenUsed="1"/>
+    <w:lsdException w:name="List Continue" w:semiHidden="1" w:unhideWhenUsed="1"/>
+    <w:lsdException w:name="List Continue 2" w:semiHidden="1" w:unhideWhenUsed="1"/>
+    <w:lsdException w:name="List Continue 3" w:semiHidden="1" w:unhideWhenUsed="1"/>
+    <w:lsdException w:name="List Continue 4" w:semiHidden="1" w:unhideWhenUsed="1"/>
+    <w:lsdException w:name="List Continue 5" w:semiHidden="1" w:unhideWhenUsed="1"/>
+    <w:lsdException w:name="Message Header" w:semiHidden="1" w:unhideWhenUsed="1"/>
+    <w:lsdException w:name="Subtitle" w:uiPriority="11" w:qFormat="1"/>
+    <w:lsdException w:name="Salutation" w:semiHidden="1" w:unhideWhenUsed="1"/>
+    <w:lsdException w:name="Date" w:semiHidden="1" w:unhideWhenUsed="1"/>
+    <w:lsdException w:name="Body Text First Indent" w:semiHidden="1" w:unhideWhenUsed="1"/>
+    <w:lsdException w:name="Body Text First Indent 2" w:semiHidden="1" w:unhideWhenUsed="1"/>
+    <w:lsdException w:name="Note Heading" w:semiHidden="1" w:unhideWhenUsed="1"/>
+    <w:lsdException w:name="Body Text 2" w:semiHidden="1" w:unhideWhenUsed="1"/>
+    <w:lsdException w:name="Body Text 3" w:semiHidden="1" w:unhideWhenUsed="1"/>
+    <w:lsdException w:name="Body Text Indent 2" w:semiHidden="1" w:unhideWhenUsed="1"/>
+    <w:lsdException w:name="Body Text Indent 3" w:semiHidden="1" w:unhideWhenUsed="1"/>
+    <w:lsdException w:name="Block Text" w:semiHidden="1" w:unhideWhenUsed="1"/>
+    <w:lsdException w:name="Hyperlink" w:semiHidden="1" w:unhideWhenUsed="1"/>
+    <w:lsdException w:name="FollowedHyperlink" w:semiHidden="1" w:unhideWhenUsed="1"/>
+    <w:lsdException w:name="Strong" w:uiPriority="22" w:qFormat="1"/>
+    <w:lsdException w:name="Emphasis" w:uiPriority="20" w:qFormat="1"/>
+    <w:lsdException w:name="Document Map" w:semiHidden="1" w:unhideWhenUsed="1"/>
+    <w:lsdException w:name="Plain Text" w:semiHidden="1" w:unhideWhenUsed="1"/>
+    <w:lsdException w:name="E-mail Signature" w:semiHidden="1" w:unhideWhenUsed="1"/>
+    <w:lsdException w:name="HTML Top of Form" w:semiHidden="1" w:unhideWhenUsed="1"/>
+    <w:lsdException w:name="HTML Bottom of Form" w:semiHidden="1" w:unhideWhenUsed="1"/>
+    <w:lsdException w:name="Normal (Web)" w:semiHidden="1" w:unhideWhenUsed="1"/>
+    <w:lsdException w:name="HTML Acronym" w:semiHidden="1" w:unhideWhenUsed="1"/>
+    <w:lsdException w:name="HTML Address" w:semiHidden="1" w:unhideWhenUsed="1"/>
+    <w:lsdException w:name="HTML Cite" w:semiHidden="1" w:unhideWhenUsed="1"/>
+    <w:lsdException w:name="HTML Code" w:semiHidden="1" w:unhideWhenUsed="1"/>
+    <w:lsdException w:name="HTML Definition" w:semiHidden="1" w:unhideWhenUsed="1"/>
+    <w:lsdException w:name="HTML Keyboard" w:semiHidden="1" w:unhideWhenUsed="1"/>
+    <w:lsdException w:name="HTML Preformatted" w:semiHidden="1" w:unhideWhenUsed="1"/>
+    <w:lsdException w:name="HTML Sample" w:semiHidden="1" w:unhideWhenUsed="1"/>
+    <w:lsdException w:name="HTML Typewriter" w:semiHidden="1" w:unhideWhenUsed="1"/>
+    <w:lsdException w:name="HTML Variable" w:semiHidden="1" w:unhideWhenUsed="1"/>
+    <w:lsdException w:name="Normal Table" w:semiHidden="1" w:unhideWhenUsed="1"/>
+    <w:lsdException w:name="annotation subject" w:semiHidden="1" w:unhideWhenUsed="1"/>
+    <w:lsdException w:name="No List" w:semiHidden="1" w:unhideWhenUsed="1"/>
+    <w:lsdException w:name="Outline List 1" w:semiHidden="1" w:unhideWhenUsed="1"/>
+    <w:lsdException w:name="Outline List 2" w:semiHidden="1" w:unhideWhenUsed="1"/>
+    <w:lsdException w:name="Outline List 3" w:semiHidden="1" w:unhideWhenUsed="1"/>
+    <w:lsdException w:name="Table Simple 1" w:semiHidden="1" w:unhideWhenUsed="1"/>
+    <w:lsdException w:name="Table Simple 2" w:semiHidden="1" w:unhideWhenUsed="1"/>
+    <w:lsdException w:name="Table Simple 3" w:semiHidden="1" w:unhideWhenUsed="1"/>
+    <w:lsdException w:name="Table Classic 1" w:semiHidden="1" w:unhideWhenUsed="1"/>
+    <w:lsdException w:name="Table Classic 2" w:semiHidden="1" w:unhideWhenUsed="1"/>
+    <w:lsdException w:name="Table Classic 3" w:semiHidden="1" w:unhideWhenUsed="1"/>
+    <w:lsdException w:name="Table Classic 4" w:semiHidden="1" w:unhideWhenUsed="1"/>
+    <w:lsdException w:name="Table Colorful 1" w:semiHidden="1" w:unhideWhenUsed="1"/>
+    <w:lsdException w:name="Table Colorful 2" w:semiHidden="1" w:unhideWhenUsed="1"/>
+    <w:lsdException w:name="Table Colorful 3" w:semiHidden="1" w:unhideWhenUsed="1"/>
+    <w:lsdException w:name="Table Columns 1" w:semiHidden="1" w:unhideWhenUsed="1"/>
+    <w:lsdException w:name="Table Columns 2" w:semiHidden="1" w:unhideWhenUsed="1"/>
+    <w:lsdException w:name="Table Columns 3" w:semiHidden="1" w:unhideWhenUsed="1"/>
+    <w:lsdException w:name="Table Columns 4" w:semiHidden="1" w:unhideWhenUsed="1"/>
+    <w:lsdException w:name="Table Columns 5" w:semiHidden="1" w:unhideWhenUsed="1"/>
+    <w:lsdException w:name="Table Grid 1" w:semiHidden="1" w:unhideWhenUsed="1"/>
+    <w:lsdException w:name="Table Grid 2" w:semiHidden="1" w:unhideWhenUsed="1"/>
+    <w:lsdException w:name="Table Grid 3" w:semiHidden="1" w:unhideWhenUsed="1"/>
+    <w:lsdException w:name="Table Grid 4" w:semiHidden="1" w:unhideWhenUsed="1"/>
+    <w:lsdException w:name="Table Grid 5" w:semiHidden="1" w:unhideWhenUsed="1"/>
+    <w:lsdException w:name="Table Grid 6" w:semiHidden="1" w:unhideWhenUsed="1"/>
+    <w:lsdException w:name="Table Grid 7" w:semiHidden="1" w:unhideWhenUsed="1"/>
+    <w:lsdException w:name="Table Grid 8" w:semiHidden="1" w:unhideWhenUsed="1"/>
+    <w:lsdException w:name="Table List 1" w:semiHidden="1" w:unhideWhenUsed="1"/>
+    <w:lsdException w:name="Table List 2" w:semiHidden="1" w:unhideWhenUsed="1"/>
+    <w:lsdException w:name="Table List 3" w:semiHidden="1" w:unhideWhenUsed="1"/>
+    <w:lsdException w:name="Table List 4" w:semiHidden="1" w:unhideWhenUsed="1"/>
+    <w:lsdException w:name="Table List 5" w:semiHidden="1" w:unhideWhenUsed="1"/>
+    <w:lsdException w:name="Table List 6" w:semiHidden="1" w:unhideWhenUsed="1"/>
+    <w:lsdException w:name="Table List 7" w:semiHidden="1" w:unhideWhenUsed="1"/>
+    <w:lsdException w:name="Table List 8" w:semiHidden="1" w:unhideWhenUsed="1"/>
+    <w:lsdException w:name="Table 3D effects 1" w:semiHidden="1" w:unhideWhenUsed="1"/>
+    <w:lsdException w:name="Table 3D effects 2" w:semiHidden="1" w:unhideWhenUsed="1"/>
+    <w:lsdException w:name="Table 3D effects 3" w:semiHidden="1" w:unhideWhenUsed="1"/>
+    <w:lsdException w:name="Table Contemporary" w:semiHidden="1" w:unhideWhenUsed="1"/>
+    <w:lsdException w:name="Table Elegant" w:semiHidden="1" w:unhideWhenUsed="1"/>
+    <w:lsdException w:name="Table Professional" w:semiHidden="1" w:unhideWhenUsed="1"/>
+    <w:lsdException w:name="Table Subtle 1" w:semiHidden="1" w:unhideWhenUsed="1"/>
+    <w:lsdException w:name="Table Subtle 2" w:semiHidden="1" w:unhideWhenUsed="1"/>
+    <w:lsdException w:name="Table Web 1" w:semiHidden="1" w:unhideWhenUsed="1"/>
+    <w:lsdException w:name="Table Web 2" w:semiHidden="1" w:unhideWhenUsed="1"/>
+    <w:lsdException w:name="Table Web 3" w:semiHidden="1" w:unhideWhenUsed="1"/>
+    <w:lsdException w:name="Balloon Text" w:semiHidden="1" w:unhideWhenUsed="1"/>
+    <w:lsdException w:name="Table Grid" w:uiPriority="59"/>
+    <w:lsdException w:name="Table Theme" w:semiHidden="1" w:unhideWhenUsed="1"/>
+    <w:lsdException w:name="Placeholder Text" w:semiHidden="1"/>
+    <w:lsdException w:name="No Spacing" w:uiPriority="1" w:qFormat="1"/>
+    <w:lsdException w:name="Light Shading" w:uiPriority="60"/>
+    <w:lsdException w:name="Light List" w:uiPriority="61"/>
+    <w:lsdException w:name="Light Grid" w:uiPriority="62"/>
+    <w:lsdException w:name="Medium Shading 1" w:uiPriority="63"/>
+    <w:lsdException w:name="Medium Shading 2" w:uiPriority="64"/>
+    <w:lsdException w:name="Medium List 1" w:uiPriority="65"/>
+    <w:lsdException w:name="Medium List 2" w:uiPriority="66"/>
+    <w:lsdException w:name="Medium Grid 1" w:uiPriority="67"/>
+    <w:lsdException w:name="Medium Grid 2" w:uiPriority="68"/>
+    <w:lsdException w:name="Medium Grid 3" w:uiPriority="69"/>
+    <w:lsdException w:name="Dark List" w:uiPriority="70"/>
+    <w:lsdException w:name="Colorful Shading" w:uiPriority="71"/>
+    <w:lsdException w:name="Colorful List" w:uiPriority="72"/>
+    <w:lsdException w:name="Colorful Grid" w:uiPriority="73"/>
+    <w:lsdException w:name="Light Shading Accent 1" w:uiPriority="60"/>
+    <w:lsdException w:name="Light List Accent 1" w:uiPriority="61"/>
+    <w:lsdException w:name="Light Grid Accent 1" w:uiPriority="62"/>
+    <w:lsdException w:name="Medium Shading 1 Accent 1" w:uiPriority="63"/>
+    <w:lsdException w:name="Medium Shading 2 Accent 1" w:uiPriority="64"/>
+    <w:lsdException w:name="Medium List 1 Accent 1" w:uiPriority="65"/>
+    <w:lsdException w:name="Revision" w:semiHidden="1"/>
+    <w:lsdException w:name="List Paragraph" w:uiPriority="34" w:qFormat="1"/>
+    <w:lsdException w:name="Quote" w:uiPriority="29" w:qFormat="1"/>
+    <w:lsdException w:name="Intense Quote" w:uiPriority="30" w:qFormat="1"/>
+    <w:lsdException w:name="Medium List 2 Accent 1" w:uiPriority="66"/>
+    <w:lsdException w:name="Medium Grid 1 Accent 1" w:uiPriority="67"/>
+    <w:lsdException w:name="Medium Grid 2 Accent 1" w:uiPriority="68"/>
+    <w:lsdException w:name="Medium Grid 3 Accent 1" w:uiPriority="69"/>
+    <w:lsdException w:name="Dark List Accent 1" w:uiPriority="70"/>
+    <w:lsdException w:name="Colorful Shading Accent 1" w:uiPriority="71"/>
+    <w:lsdException w:name="Colorful List Accent 1" w:uiPriority="72"/>
+    <w:lsdException w:name="Colorful Grid Accent 1" w:uiPriority="73"/>
+    <w:lsdException w:name="Light Shading Accent 2" w:uiPriority="60"/>
+    <w:lsdException w:name="Light List Accent 2" w:uiPriority="61"/>
+    <w:lsdException w:name="Light Grid Accent 2" w:uiPriority="62"/>
+    <w:lsdException w:name="Medium Shading 1 Accent 2" w:uiPriority="63"/>
+    <w:lsdException w:name="Medium Shading 2 Accent 2" w:uiPriority="64"/>
+    <w:lsdException w:name="Medium List 1 Accent 2" w:uiPriority="65"/>
+    <w:lsdException w:name="Medium List 2 Accent 2" w:uiPriority="66"/>
+    <w:lsdException w:name="Medium Grid 1 Accent 2" w:uiPriority="67"/>
+    <w:lsdException w:name="Medium Grid 2 Accent 2" w:uiPriority="68"/>
+    <w:lsdException w:name="Medium Grid 3 Accent 2" w:uiPriority="69"/>
+    <w:lsdException w:name="Dark List Accent 2" w:uiPriority="70"/>
+    <w:lsdException w:name="Colorful Shading Accent 2" w:uiPriority="71"/>
+    <w:lsdException w:name="Colorful List Accent 2" w:uiPriority="72"/>
+    <w:lsdException w:name="Colorful Grid Accent 2" w:uiPriority="73"/>
+    <w:lsdException w:name="Light Shading Accent 3" w:uiPriority="60"/>
+    <w:lsdException w:name="Light List Accent 3" w:uiPriority="61"/>
+    <w:lsdException w:name="Light Grid Accent 3" w:uiPriority="62"/>
+    <w:lsdException w:name="Medium Shading 1 Accent 3" w:uiPriority="63"/>
+    <w:lsdException w:name="Medium Shading 2 Accent 3" w:uiPriority="64"/>
+    <w:lsdException w:name="Medium List 1 Accent 3" w:uiPriority="65"/>
+    <w:lsdException w:name="Medium List 2 Accent 3" w:uiPriority="66"/>
+    <w:lsdException w:name="Medium Grid 1 Accent 3" w:uiPriority="67"/>
+    <w:lsdException w:name="Medium Grid 2 Accent 3" w:uiPriority="68"/>
+    <w:lsdException w:name="Medium Grid 3 Accent 3" w:uiPriority="69"/>
+    <w:lsdException w:name="Dark List Accent 3" w:uiPriority="70"/>
+    <w:lsdException w:name="Colorful Shading Accent 3" w:uiPriority="71"/>
+    <w:lsdException w:name="Colorful List Accent 3" w:uiPriority="72"/>
+    <w:lsdException w:name="Colorful Grid Accent 3" w:uiPriority="73"/>
+    <w:lsdException w:name="Light Shading Accent 4" w:uiPriority="60"/>
+    <w:lsdException w:name="Light List Accent 4" w:uiPriority="61"/>
+    <w:lsdException w:name="Light Grid Accent 4" w:uiPriority="62"/>
+    <w:lsdException w:name="Medium Shading 1 Accent 4" w:uiPriority="63"/>
+    <w:lsdException w:name="Medium Shading 2 Accent 4" w:uiPriority="64"/>
+    <w:lsdException w:name="Medium List 1 Accent 4" w:uiPriority="65"/>
+    <w:lsdException w:name="Medium List 2 Accent 4" w:uiPriority="66"/>
+    <w:lsdException w:name="Medium Grid 1 Accent 4" w:uiPriority="67"/>
+    <w:lsdException w:name="Medium Grid 2 Accent 4" w:uiPriority="68"/>
+    <w:lsdException w:name="Medium Grid 3 Accent 4" w:uiPriority="69"/>
+    <w:lsdException w:name="Dark List Accent 4" w:uiPriority="70"/>
+    <w:lsdException w:name="Colorful Shading Accent 4" w:uiPriority="71"/>
+    <w:lsdException w:name="Colorful List Accent 4" w:uiPriority="72"/>
+    <w:lsdException w:name="Colorful Grid Accent 4" w:uiPriority="73"/>
+    <w:lsdException w:name="Light Shading Accent 5" w:uiPriority="60"/>
+    <w:lsdException w:name="Light List Accent 5" w:uiPriority="61"/>
+    <w:lsdException w:name="Light Grid Accent 5" w:uiPriority="62"/>
+    <w:lsdException w:name="Medium Shading 1 Accent 5" w:uiPriority="63"/>
+    <w:lsdException w:name="Medium Shading 2 Accent 5" w:uiPriority="64"/>
+    <w:lsdException w:name="Medium List 1 Accent 5" w:uiPriority="65"/>
+    <w:lsdException w:name="Medium List 2 Accent 5" w:uiPriority="66"/>
+    <w:lsdException w:name="Medium Grid 1 Accent 5" w:uiPriority="67"/>
+    <w:lsdException w:name="Medium Grid 2 Accent 5" w:uiPriority="68"/>
+    <w:lsdException w:name="Medium Grid 3 Accent 5" w:uiPriority="69"/>
+    <w:lsdException w:name="Dark List Accent 5" w:uiPriority="70"/>
+    <w:lsdException w:name="Colorful Shading Accent 5" w:uiPriority="71"/>
+    <w:lsdException w:name="Colorful List Accent 5" w:uiPriority="72"/>
+    <w:lsdException w:name="Colorful Grid Accent 5" w:uiPriority="73"/>
+    <w:lsdException w:name="Light Shading Accent 6" w:uiPriority="60"/>
+    <w:lsdException w:name="Light List Accent 6" w:uiPriority="61"/>
+    <w:lsdException w:name="Light Grid Accent 6" w:uiPriority="62"/>
+    <w:lsdException w:name="Medium Shading 1 Accent 6" w:uiPriority="63"/>
+    <w:lsdException w:name="Medium Shading 2 Accent 6" w:uiPriority="64"/>
+    <w:lsdException w:name="Medium List 1 Accent 6" w:uiPriority="65"/>
+    <w:lsdException w:name="Medium List 2 Accent 6" w:uiPriority="66"/>
+    <w:lsdException w:name="Medium Grid 1 Accent 6" w:uiPriority="67"/>
+    <w:lsdException w:name="Medium Grid 2 Accent 6" w:uiPriority="68"/>
+    <w:lsdException w:name="Medium Grid 3 Accent 6" w:uiPriority="69"/>
+    <w:lsdException w:name="Dark List Accent 6" w:uiPriority="70"/>
+    <w:lsdException w:name="Colorful Shading Accent 6" w:uiPriority="71"/>
+    <w:lsdException w:name="Colorful List Accent 6" w:uiPriority="72"/>
+    <w:lsdException w:name="Colorful Grid Accent 6" w:uiPriority="73"/>
+    <w:lsdException w:name="Subtle Emphasis" w:uiPriority="19" w:qFormat="1"/>
+    <w:lsdException w:name="Intense Emphasis" w:uiPriority="21" w:qFormat="1"/>
+    <w:lsdException w:name="Subtle Reference" w:uiPriority="31" w:qFormat="1"/>
+    <w:lsdException w:name="Intense Reference" w:uiPriority="32" w:qFormat="1"/>
+    <w:lsdException w:name="Book Title" w:uiPriority="33" w:qFormat="1"/>
+    <w:lsdException w:name="Bibliography" w:semiHidden="1" w:uiPriority="37" w:unhideWhenUsed="1"/>
+    <w:lsdException w:name="TOC Heading" w:semiHidden="1" w:uiPriority="39" w:unhideWhenUsed="1" w:qFormat="1"/>
+    <w:lsdException w:name="Plain Table 1" w:uiPriority="41"/>
+    <w:lsdException w:name="Plain Table 2" w:uiPriority="42"/>
+    <w:lsdException w:name="Plain Table 3" w:uiPriority="43"/>
+    <w:lsdException w:name="Plain Table 4" w:uiPriority="44"/>
+    <w:lsdException w:name="Plain Table 5" w:uiPriority="45"/>
+    <w:lsdException w:name="Grid Table Light" w:uiPriority="40"/>
+    <w:lsdException w:name="Grid Table 1 Light" w:uiPriority="46"/>
+    <w:lsdException w:name="Grid Table 2" w:uiPriority="47"/>
+    <w:lsdException w:name="Grid Table 3" w:uiPriority="48"/>
+    <w:lsdException w:name="Grid Table 4" w:uiPriority="49"/>
+    <w:lsdException w:name="Grid Table 5 Dark" w:uiPriority="50"/>
+    <w:lsdException w:name="Grid Table 6 Colorful" w:uiPriority="51"/>
+    <w:lsdException w:name="Grid Table 7 Colorful" w:uiPriority="52"/>
+    <w:lsdException w:name="Grid Table 1 Light Accent 1" w:uiPriority="46"/>
+    <w:lsdException w:name="Grid Table 2 Accent 1" w:uiPriority="47"/>
+    <w:lsdException w:name="Grid Table 3 Accent 1" w:uiPriority="48"/>
+    <w:lsdException w:name="Grid Table 4 Accent 1" w:uiPriority="49"/>
+    <w:lsdException w:name="Grid Table 5 Dark Accent 1" w:uiPriority="50"/>
+    <w:lsdException w:name="Grid Table 6 Colorful Accent 1" w:uiPriority="51"/>
+    <w:lsdException w:name="Grid Table 7 Colorful Accent 1" w:uiPriority="52"/>
+    <w:lsdException w:name="Grid Table 1 Light Accent 2" w:uiPriority="46"/>
+    <w:lsdException w:name="Grid Table 2 Accent 2" w:uiPriority="47"/>
+    <w:lsdException w:name="Grid Table 3 Accent 2" w:uiPriority="48"/>
+    <w:lsdException w:name="Grid Table 4 Accent 2" w:uiPriority="49"/>
+    <w:lsdException w:name="Grid Table 5 Dark Accent 2" w:uiPriority="50"/>
+    <w:lsdException w:name="Grid Table 6 Colorful Accent 2" w:uiPriority="51"/>
+    <w:lsdException w:name="Grid Table 7 Colorful Accent 2" w:uiPriority="52"/>
+    <w:lsdException w:name="Grid Table 1 Light Accent 3" w:uiPriority="46"/>
+    <w:lsdException w:name="Grid Table 2 Accent 3" w:uiPriority="47"/>
+    <w:lsdException w:name="Grid Table 3 Accent 3" w:uiPriority="48"/>
+    <w:lsdException w:name="Grid Table 4 Accent 3" w:uiPriority="49"/>
+    <w:lsdException w:name="Grid Table 5 Dark Accent 3" w:uiPriority="50"/>
+    <w:lsdException w:name="Grid Table 6 Colorful Accent 3" w:uiPriority="51"/>
+    <w:lsdException w:name="Grid Table 7 Colorful Accent 3" w:uiPriority="52"/>
+    <w:lsdException w:name="Grid Table 1 Light Accent 4" w:uiPriority="46"/>
+    <w:lsdException w:name="Grid Table 2 Accent 4" w:uiPriority="47"/>
+    <w:lsdException w:name="Grid Table 3 Accent 4" w:uiPriority="48"/>
+    <w:lsdException w:name="Grid Table 4 Accent 4" w:uiPriority="49"/>
+    <w:lsdException w:name="Grid Table 5 Dark Accent 4" w:uiPriority="50"/>
+    <w:lsdException w:name="Grid Table 6 Colorful Accent 4" w:uiPriority="51"/>
+    <w:lsdException w:name="Grid Table 7 Colorful Accent 4" w:uiPriority="52"/>
+    <w:lsdException w:name="Grid Table 1 Light Accent 5" w:uiPriority="46"/>
+    <w:lsdException w:name="Grid Table 2 Accent 5" w:uiPriority="47"/>
+    <w:lsdException w:name="Grid Table 3 Accent 5" w:uiPriority="48"/>
+    <w:lsdException w:name="Grid Table 4 Accent 5" w:uiPriority="49"/>
+    <w:lsdException w:name="Grid Table 5 Dark Accent 5" w:uiPriority="50"/>
+    <w:lsdException w:name="Grid Table 6 Colorful Accent 5" w:uiPriority="51"/>
+    <w:lsdException w:name="Grid Table 7 Colorful Accent 5" w:uiPriority="52"/>
+    <w:lsdException w:name="Grid Table 1 Light Accent 6" w:uiPriority="46"/>
+    <w:lsdException w:name="Grid Table 2 Accent 6" w:uiPriority="47"/>
+    <w:lsdException w:name="Grid Table 3 Accent 6" w:uiPriority="48"/>
+    <w:lsdException w:name="Grid Table 4 Accent 6" w:uiPriority="49"/>
+    <w:lsdException w:name="Grid Table 5 Dark Accent 6" w:uiPriority="50"/>
+    <w:lsdException w:name="Grid Table 6 Colorful Accent 6" w:uiPriority="51"/>
+    <w:lsdException w:name="Grid Table 7 Colorful Accent 6" w:uiPriority="52"/>
+    <w:lsdException w:name="List Table 1 Light" w:uiPriority="46"/>
+    <w:lsdException w:name="List Table 2" w:uiPriority="47"/>
+    <w:lsdException w:name="List Table 3" w:uiPriority="48"/>
+    <w:lsdException w:name="List Table 4" w:uiPriority="49"/>
+    <w:lsdException w:name="List Table 5 Dark" w:uiPriority="50"/>
+    <w:lsdException w:name="List Table 6 Colorful" w:uiPriority="51"/>
+    <w:lsdException w:name="List Table 7 Colorful" w:uiPriority="52"/>
+    <w:lsdException w:name="List Table 1 Light Accent 1" w:uiPriority="46"/>
+    <w:lsdException w:name="List Table 2 Accent 1" w:uiPriority="47"/>
+    <w:lsdException w:name="List Table 3 Accent 1" w:uiPriority="48"/>
+    <w:lsdException w:name="List Table 4 Accent 1" w:uiPriority="49"/>
+    <w:lsdException w:name="List Table 5 Dark Accent 1" w:uiPriority="50"/>
+    <w:lsdException w:name="List Table 6 Colorful Accent 1" w:uiPriority="51"/>
+    <w:lsdException w:name="List Table 7 Colorful Accent 1" w:uiPriority="52"/>
+    <w:lsdException w:name="List Table 1 Light Accent 2" w:uiPriority="46"/>
+    <w:lsdException w:name="List Table 2 Accent 2" w:uiPriority="47"/>
+    <w:lsdException w:name="List Table 3 Accent 2" w:uiPriority="48"/>
+    <w:lsdException w:name="List Table 4 Accent 2" w:uiPriority="49"/>
+    <w:lsdException w:name="List Table 5 Dark Accent 2" w:uiPriority="50"/>
+    <w:lsdException w:name="List Table 6 Colorful Accent 2" w:uiPriority="51"/>
+    <w:lsdException w:name="List Table 7 Colorful Accent 2" w:uiPriority="52"/>
+    <w:lsdException w:name="List Table 1 Light Accent 3" w:uiPriority="46"/>
+    <w:lsdException w:name="List Table 2 Accent 3" w:uiPriority="47"/>
+    <w:lsdException w:name="List Table 3 Accent 3" w:uiPriority="48"/>
+    <w:lsdException w:name="List Table 4 Accent 3" w:uiPriority="49"/>
+    <w:lsdException w:name="List Table 5 Dark Accent 3" w:uiPriority="50"/>
+    <w:lsdException w:name="List Table 6 Colorful Accent 3" w:uiPriority="51"/>
+    <w:lsdException w:name="List Table 7 Colorful Accent 3" w:uiPriority="52"/>
+    <w:lsdException w:name="List Table 1 Light Accent 4" w:uiPriority="46"/>
+    <w:lsdException w:name="List Table 2 Accent 4" w:uiPriority="47"/>
+    <w:lsdException w:name="List Table 3 Accent 4" w:uiPriority="48"/>
+    <w:lsdException w:name="List Table 4 Accent 4" w:uiPriority="49"/>
+    <w:lsdException w:name="List Table 5 Dark Accent 4" w:uiPriority="50"/>
+    <w:lsdException w:name="List Table 6 Colorful Accent 4" w:uiPriority="51"/>
+    <w:lsdException w:name="List Table 7 Colorful Accent 4" w:uiPriority="52"/>
+    <w:lsdException w:name="List Table 1 Light Accent 5" w:uiPriority="46"/>
+    <w:lsdException w:name="List Table 2 Accent 5" w:uiPriority="47"/>
+    <w:lsdException w:name="List Table 3 Accent 5" w:uiPriority="48"/>
+    <w:lsdException w:name="List Table 4 Accent 5" w:uiPriority="49"/>
+    <w:lsdException w:name="List Table 5 Dark Accent 5" w:uiPriority="50"/>
+    <w:lsdException w:name="List Table 6 Colorful Accent 5" w:uiPriority="51"/>
+    <w:lsdException w:name="List Table 7 Colorful Accent 5" w:uiPriority="52"/>
+    <w:lsdException w:name="List Table 1 Light Accent 6" w:uiPriority="46"/>
+    <w:lsdException w:name="List Table 2 Accent 6" w:uiPriority="47"/>
+    <w:lsdException w:name="List Table 3 Accent 6" w:uiPriority="48"/>
+    <w:lsdException w:name="List Table 4 Accent 6" w:uiPriority="49"/>
+    <w:lsdException w:name="List Table 5 Dark Accent 6" w:uiPriority="50"/>
+    <w:lsdException w:name="List Table 6 Colorful Accent 6" w:uiPriority="51"/>
+    <w:lsdException w:name="List Table 7 Colorful Accent 6" w:uiPriority="52"/>
   </w:latentStyles>
   <w:style w:type="paragraph" w:default="1" w:styleId="Normal">
     <w:name w:val="Normal"/>

</xml_diff>